<commit_message>
Seguimos con el tema 4 de css.
</commit_message>
<xml_diff>
--- a/DESARROLLO_INTERFACES_WEB/UT4/PREGUNTAS/PREGUNTA-T4.docx
+++ b/DESARROLLO_INTERFACES_WEB/UT4/PREGUNTAS/PREGUNTA-T4.docx
@@ -5,24 +5,33 @@
     <w:p>
       <w:pPr>
         <w:pStyle w:val="Ttulo"/>
+        <w:rPr>
+          <w:lang w:val="es-ES_tradnl"/>
+        </w:rPr>
       </w:pPr>
       <w:r>
-        <w:t xml:space="preserve">PREGUNTAS TEMA </w:t>
-      </w:r>
-      <w:r>
-        <w:t>3</w:t>
+        <w:rPr>
+          <w:lang w:val="es-ES_tradnl"/>
+        </w:rPr>
+        <w:t>PREGUNTAS TEMA 4</w:t>
       </w:r>
     </w:p>
     <w:p>
+      <w:pPr>
+        <w:rPr>
+          <w:lang w:val="es-ES_tradnl"/>
+        </w:rPr>
+      </w:pPr>
       <w:r>
         <w:rPr>
           <w:noProof/>
+          <w:lang w:val="es-ES_tradnl"/>
         </w:rPr>
         <w:drawing>
-          <wp:inline distT="0" distB="0" distL="0" distR="0" wp14:anchorId="01E7DBAA" wp14:editId="6E9C04DE">
-            <wp:extent cx="6645910" cy="2861945"/>
+          <wp:inline distT="0" distB="0" distL="0" distR="0" wp14:anchorId="5C9FEC38" wp14:editId="26F2A856">
+            <wp:extent cx="6645910" cy="1718945"/>
             <wp:effectExtent l="0" t="0" r="0" b="0"/>
-            <wp:docPr id="1443779398" name="Imagen 1" descr="Texto&#10;&#10;El contenido generado por IA puede ser incorrecto."/>
+            <wp:docPr id="1554967367" name="Imagen 1" descr="Texto&#10;&#10;El contenido generado por IA puede ser incorrecto."/>
             <wp:cNvGraphicFramePr>
               <a:graphicFrameLocks xmlns:a="http://schemas.openxmlformats.org/drawingml/2006/main" noChangeAspect="1"/>
             </wp:cNvGraphicFramePr>
@@ -30,7 +39,7 @@
               <a:graphicData uri="http://schemas.openxmlformats.org/drawingml/2006/picture">
                 <pic:pic xmlns:pic="http://schemas.openxmlformats.org/drawingml/2006/picture">
                   <pic:nvPicPr>
-                    <pic:cNvPr id="1443779398" name="Imagen 1" descr="Texto&#10;&#10;El contenido generado por IA puede ser incorrecto."/>
+                    <pic:cNvPr id="1554967367" name="Imagen 1" descr="Texto&#10;&#10;El contenido generado por IA puede ser incorrecto."/>
                     <pic:cNvPicPr/>
                   </pic:nvPicPr>
                   <pic:blipFill>
@@ -48,7 +57,7 @@
                   <pic:spPr>
                     <a:xfrm>
                       <a:off x="0" y="0"/>
-                      <a:ext cx="6645910" cy="2861945"/>
+                      <a:ext cx="6645910" cy="1718945"/>
                     </a:xfrm>
                     <a:prstGeom prst="rect">
                       <a:avLst/>
@@ -62,15 +71,21 @@
       </w:r>
     </w:p>
     <w:p>
+      <w:pPr>
+        <w:rPr>
+          <w:lang w:val="es-ES_tradnl"/>
+        </w:rPr>
+      </w:pPr>
       <w:r>
         <w:rPr>
           <w:noProof/>
+          <w:lang w:val="es-ES_tradnl"/>
         </w:rPr>
         <w:drawing>
-          <wp:inline distT="0" distB="0" distL="0" distR="0" wp14:anchorId="562DA68C" wp14:editId="5D00A5A3">
-            <wp:extent cx="6645910" cy="1345565"/>
-            <wp:effectExtent l="0" t="0" r="0" b="635"/>
-            <wp:docPr id="1809220665" name="Imagen 2" descr="Imagen que contiene Tabla&#10;&#10;El contenido generado por IA puede ser incorrecto."/>
+          <wp:inline distT="0" distB="0" distL="0" distR="0" wp14:anchorId="4F380D23" wp14:editId="50863245">
+            <wp:extent cx="6645910" cy="1972310"/>
+            <wp:effectExtent l="0" t="0" r="0" b="0"/>
+            <wp:docPr id="2091311542" name="Imagen 1" descr="Tabla&#10;&#10;El contenido generado por IA puede ser incorrecto."/>
             <wp:cNvGraphicFramePr>
               <a:graphicFrameLocks xmlns:a="http://schemas.openxmlformats.org/drawingml/2006/main" noChangeAspect="1"/>
             </wp:cNvGraphicFramePr>
@@ -78,7 +93,7 @@
               <a:graphicData uri="http://schemas.openxmlformats.org/drawingml/2006/picture">
                 <pic:pic xmlns:pic="http://schemas.openxmlformats.org/drawingml/2006/picture">
                   <pic:nvPicPr>
-                    <pic:cNvPr id="1809220665" name="Imagen 2" descr="Imagen que contiene Tabla&#10;&#10;El contenido generado por IA puede ser incorrecto."/>
+                    <pic:cNvPr id="2091311542" name="Imagen 1" descr="Tabla&#10;&#10;El contenido generado por IA puede ser incorrecto."/>
                     <pic:cNvPicPr/>
                   </pic:nvPicPr>
                   <pic:blipFill>
@@ -96,7 +111,7 @@
                   <pic:spPr>
                     <a:xfrm>
                       <a:off x="0" y="0"/>
-                      <a:ext cx="6645910" cy="1345565"/>
+                      <a:ext cx="6645910" cy="1972310"/>
                     </a:xfrm>
                     <a:prstGeom prst="rect">
                       <a:avLst/>
@@ -110,15 +125,21 @@
       </w:r>
     </w:p>
     <w:p>
+      <w:pPr>
+        <w:rPr>
+          <w:lang w:val="es-ES_tradnl"/>
+        </w:rPr>
+      </w:pPr>
       <w:r>
         <w:rPr>
           <w:noProof/>
+          <w:lang w:val="es-ES_tradnl"/>
         </w:rPr>
         <w:drawing>
-          <wp:inline distT="0" distB="0" distL="0" distR="0" wp14:anchorId="0B44F881" wp14:editId="073BFB5C">
-            <wp:extent cx="6645910" cy="1511935"/>
+          <wp:inline distT="0" distB="0" distL="0" distR="0" wp14:anchorId="4B673DEE" wp14:editId="305E2519">
+            <wp:extent cx="6645910" cy="1516380"/>
             <wp:effectExtent l="0" t="0" r="0" b="0"/>
-            <wp:docPr id="2078261100" name="Imagen 3" descr="Interfaz de usuario gráfica, Texto&#10;&#10;El contenido generado por IA puede ser incorrecto."/>
+            <wp:docPr id="731187193" name="Imagen 2" descr="Tabla&#10;&#10;El contenido generado por IA puede ser incorrecto."/>
             <wp:cNvGraphicFramePr>
               <a:graphicFrameLocks xmlns:a="http://schemas.openxmlformats.org/drawingml/2006/main" noChangeAspect="1"/>
             </wp:cNvGraphicFramePr>
@@ -126,7 +147,7 @@
               <a:graphicData uri="http://schemas.openxmlformats.org/drawingml/2006/picture">
                 <pic:pic xmlns:pic="http://schemas.openxmlformats.org/drawingml/2006/picture">
                   <pic:nvPicPr>
-                    <pic:cNvPr id="2078261100" name="Imagen 3" descr="Interfaz de usuario gráfica, Texto&#10;&#10;El contenido generado por IA puede ser incorrecto."/>
+                    <pic:cNvPr id="731187193" name="Imagen 2" descr="Tabla&#10;&#10;El contenido generado por IA puede ser incorrecto."/>
                     <pic:cNvPicPr/>
                   </pic:nvPicPr>
                   <pic:blipFill>
@@ -144,7 +165,7 @@
                   <pic:spPr>
                     <a:xfrm>
                       <a:off x="0" y="0"/>
-                      <a:ext cx="6645910" cy="1511935"/>
+                      <a:ext cx="6645910" cy="1516380"/>
                     </a:xfrm>
                     <a:prstGeom prst="rect">
                       <a:avLst/>
@@ -158,15 +179,21 @@
       </w:r>
     </w:p>
     <w:p>
+      <w:pPr>
+        <w:rPr>
+          <w:lang w:val="es-ES_tradnl"/>
+        </w:rPr>
+      </w:pPr>
       <w:r>
         <w:rPr>
           <w:noProof/>
+          <w:lang w:val="es-ES_tradnl"/>
         </w:rPr>
         <w:drawing>
-          <wp:inline distT="0" distB="0" distL="0" distR="0" wp14:anchorId="3C6E47B8" wp14:editId="48C65C1D">
-            <wp:extent cx="6645910" cy="1755775"/>
+          <wp:inline distT="0" distB="0" distL="0" distR="0" wp14:anchorId="7672A389" wp14:editId="0426E59D">
+            <wp:extent cx="6645910" cy="2009140"/>
             <wp:effectExtent l="0" t="0" r="0" b="0"/>
-            <wp:docPr id="1578737058" name="Imagen 4" descr="Interfaz de usuario gráfica, Texto, Aplicación&#10;&#10;El contenido generado por IA puede ser incorrecto."/>
+            <wp:docPr id="487923375" name="Imagen 3" descr="Interfaz de usuario gráfica, Texto, Aplicación&#10;&#10;El contenido generado por IA puede ser incorrecto."/>
             <wp:cNvGraphicFramePr>
               <a:graphicFrameLocks xmlns:a="http://schemas.openxmlformats.org/drawingml/2006/main" noChangeAspect="1"/>
             </wp:cNvGraphicFramePr>
@@ -174,7 +201,7 @@
               <a:graphicData uri="http://schemas.openxmlformats.org/drawingml/2006/picture">
                 <pic:pic xmlns:pic="http://schemas.openxmlformats.org/drawingml/2006/picture">
                   <pic:nvPicPr>
-                    <pic:cNvPr id="1578737058" name="Imagen 4" descr="Interfaz de usuario gráfica, Texto, Aplicación&#10;&#10;El contenido generado por IA puede ser incorrecto."/>
+                    <pic:cNvPr id="487923375" name="Imagen 3" descr="Interfaz de usuario gráfica, Texto, Aplicación&#10;&#10;El contenido generado por IA puede ser incorrecto."/>
                     <pic:cNvPicPr/>
                   </pic:nvPicPr>
                   <pic:blipFill>
@@ -192,7 +219,7 @@
                   <pic:spPr>
                     <a:xfrm>
                       <a:off x="0" y="0"/>
-                      <a:ext cx="6645910" cy="1755775"/>
+                      <a:ext cx="6645910" cy="2009140"/>
                     </a:xfrm>
                     <a:prstGeom prst="rect">
                       <a:avLst/>
@@ -206,16 +233,22 @@
       </w:r>
     </w:p>
     <w:p>
+      <w:pPr>
+        <w:rPr>
+          <w:lang w:val="es-ES_tradnl"/>
+        </w:rPr>
+      </w:pPr>
       <w:r>
         <w:rPr>
           <w:noProof/>
+          <w:lang w:val="es-ES_tradnl"/>
         </w:rPr>
         <w:lastRenderedPageBreak/>
         <w:drawing>
-          <wp:inline distT="0" distB="0" distL="0" distR="0" wp14:anchorId="5E9EA5EA" wp14:editId="6C75BC41">
-            <wp:extent cx="6645910" cy="2774315"/>
+          <wp:inline distT="0" distB="0" distL="0" distR="0" wp14:anchorId="7E6929B8" wp14:editId="627C7AFF">
+            <wp:extent cx="6645910" cy="3700780"/>
             <wp:effectExtent l="0" t="0" r="0" b="0"/>
-            <wp:docPr id="1946034052" name="Imagen 5" descr="Tabla&#10;&#10;El contenido generado por IA puede ser incorrecto."/>
+            <wp:docPr id="2114861229" name="Imagen 4" descr="Interfaz de usuario gráfica, Texto, Aplicación&#10;&#10;El contenido generado por IA puede ser incorrecto."/>
             <wp:cNvGraphicFramePr>
               <a:graphicFrameLocks xmlns:a="http://schemas.openxmlformats.org/drawingml/2006/main" noChangeAspect="1"/>
             </wp:cNvGraphicFramePr>
@@ -223,7 +256,7 @@
               <a:graphicData uri="http://schemas.openxmlformats.org/drawingml/2006/picture">
                 <pic:pic xmlns:pic="http://schemas.openxmlformats.org/drawingml/2006/picture">
                   <pic:nvPicPr>
-                    <pic:cNvPr id="1946034052" name="Imagen 5" descr="Tabla&#10;&#10;El contenido generado por IA puede ser incorrecto."/>
+                    <pic:cNvPr id="2114861229" name="Imagen 4" descr="Interfaz de usuario gráfica, Texto, Aplicación&#10;&#10;El contenido generado por IA puede ser incorrecto."/>
                     <pic:cNvPicPr/>
                   </pic:nvPicPr>
                   <pic:blipFill>
@@ -241,7 +274,7 @@
                   <pic:spPr>
                     <a:xfrm>
                       <a:off x="0" y="0"/>
-                      <a:ext cx="6645910" cy="2774315"/>
+                      <a:ext cx="6645910" cy="3700780"/>
                     </a:xfrm>
                     <a:prstGeom prst="rect">
                       <a:avLst/>
@@ -255,251 +288,15 @@
       </w:r>
     </w:p>
     <w:p>
-      <w:r>
+      <w:pPr>
         <w:rPr>
-          <w:noProof/>
+          <w:lang w:val="es-ES_tradnl"/>
         </w:rPr>
-        <w:drawing>
-          <wp:inline distT="0" distB="0" distL="0" distR="0" wp14:anchorId="63FEC63B" wp14:editId="34F9668D">
-            <wp:extent cx="6645910" cy="1557655"/>
-            <wp:effectExtent l="0" t="0" r="0" b="4445"/>
-            <wp:docPr id="305453547" name="Imagen 6" descr="Imagen que contiene Aplicación&#10;&#10;El contenido generado por IA puede ser incorrecto."/>
-            <wp:cNvGraphicFramePr>
-              <a:graphicFrameLocks xmlns:a="http://schemas.openxmlformats.org/drawingml/2006/main" noChangeAspect="1"/>
-            </wp:cNvGraphicFramePr>
-            <a:graphic xmlns:a="http://schemas.openxmlformats.org/drawingml/2006/main">
-              <a:graphicData uri="http://schemas.openxmlformats.org/drawingml/2006/picture">
-                <pic:pic xmlns:pic="http://schemas.openxmlformats.org/drawingml/2006/picture">
-                  <pic:nvPicPr>
-                    <pic:cNvPr id="305453547" name="Imagen 6" descr="Imagen que contiene Aplicación&#10;&#10;El contenido generado por IA puede ser incorrecto."/>
-                    <pic:cNvPicPr/>
-                  </pic:nvPicPr>
-                  <pic:blipFill>
-                    <a:blip r:embed="rId11" cstate="print">
-                      <a:extLst>
-                        <a:ext uri="{28A0092B-C50C-407E-A947-70E740481C1C}">
-                          <a14:useLocalDpi xmlns:a14="http://schemas.microsoft.com/office/drawing/2010/main" val="0"/>
-                        </a:ext>
-                      </a:extLst>
-                    </a:blip>
-                    <a:stretch>
-                      <a:fillRect/>
-                    </a:stretch>
-                  </pic:blipFill>
-                  <pic:spPr>
-                    <a:xfrm>
-                      <a:off x="0" y="0"/>
-                      <a:ext cx="6645910" cy="1557655"/>
-                    </a:xfrm>
-                    <a:prstGeom prst="rect">
-                      <a:avLst/>
-                    </a:prstGeom>
-                  </pic:spPr>
-                </pic:pic>
-              </a:graphicData>
-            </a:graphic>
-          </wp:inline>
-        </w:drawing>
-      </w:r>
+      </w:pPr>
     </w:p>
-    <w:p>
-      <w:r>
-        <w:rPr>
-          <w:noProof/>
-        </w:rPr>
-        <w:drawing>
-          <wp:inline distT="0" distB="0" distL="0" distR="0" wp14:anchorId="7D6B8742" wp14:editId="03E506DB">
-            <wp:extent cx="6645910" cy="1557655"/>
-            <wp:effectExtent l="0" t="0" r="0" b="4445"/>
-            <wp:docPr id="1917561578" name="Imagen 7" descr="Imagen que contiene Tabla&#10;&#10;El contenido generado por IA puede ser incorrecto."/>
-            <wp:cNvGraphicFramePr>
-              <a:graphicFrameLocks xmlns:a="http://schemas.openxmlformats.org/drawingml/2006/main" noChangeAspect="1"/>
-            </wp:cNvGraphicFramePr>
-            <a:graphic xmlns:a="http://schemas.openxmlformats.org/drawingml/2006/main">
-              <a:graphicData uri="http://schemas.openxmlformats.org/drawingml/2006/picture">
-                <pic:pic xmlns:pic="http://schemas.openxmlformats.org/drawingml/2006/picture">
-                  <pic:nvPicPr>
-                    <pic:cNvPr id="1917561578" name="Imagen 7" descr="Imagen que contiene Tabla&#10;&#10;El contenido generado por IA puede ser incorrecto."/>
-                    <pic:cNvPicPr/>
-                  </pic:nvPicPr>
-                  <pic:blipFill>
-                    <a:blip r:embed="rId12" cstate="print">
-                      <a:extLst>
-                        <a:ext uri="{28A0092B-C50C-407E-A947-70E740481C1C}">
-                          <a14:useLocalDpi xmlns:a14="http://schemas.microsoft.com/office/drawing/2010/main" val="0"/>
-                        </a:ext>
-                      </a:extLst>
-                    </a:blip>
-                    <a:stretch>
-                      <a:fillRect/>
-                    </a:stretch>
-                  </pic:blipFill>
-                  <pic:spPr>
-                    <a:xfrm>
-                      <a:off x="0" y="0"/>
-                      <a:ext cx="6645910" cy="1557655"/>
-                    </a:xfrm>
-                    <a:prstGeom prst="rect">
-                      <a:avLst/>
-                    </a:prstGeom>
-                  </pic:spPr>
-                </pic:pic>
-              </a:graphicData>
-            </a:graphic>
-          </wp:inline>
-        </w:drawing>
-      </w:r>
-    </w:p>
-    <w:p>
-      <w:r>
-        <w:rPr>
-          <w:noProof/>
-        </w:rPr>
-        <w:drawing>
-          <wp:inline distT="0" distB="0" distL="0" distR="0" wp14:anchorId="356FF7FE" wp14:editId="5E7EBF43">
-            <wp:extent cx="6645910" cy="1958975"/>
-            <wp:effectExtent l="0" t="0" r="0" b="0"/>
-            <wp:docPr id="382596568" name="Imagen 8" descr="Texto&#10;&#10;El contenido generado por IA puede ser incorrecto."/>
-            <wp:cNvGraphicFramePr>
-              <a:graphicFrameLocks xmlns:a="http://schemas.openxmlformats.org/drawingml/2006/main" noChangeAspect="1"/>
-            </wp:cNvGraphicFramePr>
-            <a:graphic xmlns:a="http://schemas.openxmlformats.org/drawingml/2006/main">
-              <a:graphicData uri="http://schemas.openxmlformats.org/drawingml/2006/picture">
-                <pic:pic xmlns:pic="http://schemas.openxmlformats.org/drawingml/2006/picture">
-                  <pic:nvPicPr>
-                    <pic:cNvPr id="382596568" name="Imagen 8" descr="Texto&#10;&#10;El contenido generado por IA puede ser incorrecto."/>
-                    <pic:cNvPicPr/>
-                  </pic:nvPicPr>
-                  <pic:blipFill>
-                    <a:blip r:embed="rId13" cstate="print">
-                      <a:extLst>
-                        <a:ext uri="{28A0092B-C50C-407E-A947-70E740481C1C}">
-                          <a14:useLocalDpi xmlns:a14="http://schemas.microsoft.com/office/drawing/2010/main" val="0"/>
-                        </a:ext>
-                      </a:extLst>
-                    </a:blip>
-                    <a:stretch>
-                      <a:fillRect/>
-                    </a:stretch>
-                  </pic:blipFill>
-                  <pic:spPr>
-                    <a:xfrm>
-                      <a:off x="0" y="0"/>
-                      <a:ext cx="6645910" cy="1958975"/>
-                    </a:xfrm>
-                    <a:prstGeom prst="rect">
-                      <a:avLst/>
-                    </a:prstGeom>
-                  </pic:spPr>
-                </pic:pic>
-              </a:graphicData>
-            </a:graphic>
-          </wp:inline>
-        </w:drawing>
-      </w:r>
-    </w:p>
-    <w:p>
-      <w:r>
-        <w:rPr>
-          <w:noProof/>
-        </w:rPr>
-        <w:lastRenderedPageBreak/>
-        <w:drawing>
-          <wp:inline distT="0" distB="0" distL="0" distR="0" wp14:anchorId="7F03BB3D" wp14:editId="14E03DB5">
-            <wp:extent cx="6645910" cy="1673225"/>
-            <wp:effectExtent l="0" t="0" r="0" b="3175"/>
-            <wp:docPr id="1300750354" name="Imagen 9" descr="Interfaz de usuario gráfica, Texto, Aplicación, Correo electrónico&#10;&#10;El contenido generado por IA puede ser incorrecto."/>
-            <wp:cNvGraphicFramePr>
-              <a:graphicFrameLocks xmlns:a="http://schemas.openxmlformats.org/drawingml/2006/main" noChangeAspect="1"/>
-            </wp:cNvGraphicFramePr>
-            <a:graphic xmlns:a="http://schemas.openxmlformats.org/drawingml/2006/main">
-              <a:graphicData uri="http://schemas.openxmlformats.org/drawingml/2006/picture">
-                <pic:pic xmlns:pic="http://schemas.openxmlformats.org/drawingml/2006/picture">
-                  <pic:nvPicPr>
-                    <pic:cNvPr id="1300750354" name="Imagen 9" descr="Interfaz de usuario gráfica, Texto, Aplicación, Correo electrónico&#10;&#10;El contenido generado por IA puede ser incorrecto."/>
-                    <pic:cNvPicPr/>
-                  </pic:nvPicPr>
-                  <pic:blipFill>
-                    <a:blip r:embed="rId14" cstate="print">
-                      <a:extLst>
-                        <a:ext uri="{28A0092B-C50C-407E-A947-70E740481C1C}">
-                          <a14:useLocalDpi xmlns:a14="http://schemas.microsoft.com/office/drawing/2010/main" val="0"/>
-                        </a:ext>
-                      </a:extLst>
-                    </a:blip>
-                    <a:stretch>
-                      <a:fillRect/>
-                    </a:stretch>
-                  </pic:blipFill>
-                  <pic:spPr>
-                    <a:xfrm>
-                      <a:off x="0" y="0"/>
-                      <a:ext cx="6645910" cy="1673225"/>
-                    </a:xfrm>
-                    <a:prstGeom prst="rect">
-                      <a:avLst/>
-                    </a:prstGeom>
-                  </pic:spPr>
-                </pic:pic>
-              </a:graphicData>
-            </a:graphic>
-          </wp:inline>
-        </w:drawing>
-      </w:r>
-    </w:p>
-    <w:p>
-      <w:r>
-        <w:rPr>
-          <w:noProof/>
-        </w:rPr>
-        <w:drawing>
-          <wp:inline distT="0" distB="0" distL="0" distR="0" wp14:anchorId="147D389E" wp14:editId="2A526FFF">
-            <wp:extent cx="6645910" cy="1110615"/>
-            <wp:effectExtent l="0" t="0" r="0" b="0"/>
-            <wp:docPr id="1391748440" name="Imagen 10" descr="Imagen que contiene Tabla&#10;&#10;El contenido generado por IA puede ser incorrecto."/>
-            <wp:cNvGraphicFramePr>
-              <a:graphicFrameLocks xmlns:a="http://schemas.openxmlformats.org/drawingml/2006/main" noChangeAspect="1"/>
-            </wp:cNvGraphicFramePr>
-            <a:graphic xmlns:a="http://schemas.openxmlformats.org/drawingml/2006/main">
-              <a:graphicData uri="http://schemas.openxmlformats.org/drawingml/2006/picture">
-                <pic:pic xmlns:pic="http://schemas.openxmlformats.org/drawingml/2006/picture">
-                  <pic:nvPicPr>
-                    <pic:cNvPr id="1391748440" name="Imagen 10" descr="Imagen que contiene Tabla&#10;&#10;El contenido generado por IA puede ser incorrecto."/>
-                    <pic:cNvPicPr/>
-                  </pic:nvPicPr>
-                  <pic:blipFill>
-                    <a:blip r:embed="rId15" cstate="print">
-                      <a:extLst>
-                        <a:ext uri="{28A0092B-C50C-407E-A947-70E740481C1C}">
-                          <a14:useLocalDpi xmlns:a14="http://schemas.microsoft.com/office/drawing/2010/main" val="0"/>
-                        </a:ext>
-                      </a:extLst>
-                    </a:blip>
-                    <a:stretch>
-                      <a:fillRect/>
-                    </a:stretch>
-                  </pic:blipFill>
-                  <pic:spPr>
-                    <a:xfrm>
-                      <a:off x="0" y="0"/>
-                      <a:ext cx="6645910" cy="1110615"/>
-                    </a:xfrm>
-                    <a:prstGeom prst="rect">
-                      <a:avLst/>
-                    </a:prstGeom>
-                  </pic:spPr>
-                </pic:pic>
-              </a:graphicData>
-            </a:graphic>
-          </wp:inline>
-        </w:drawing>
-      </w:r>
-    </w:p>
-    <w:p/>
-    <w:p/>
     <w:sectPr>
-      <w:footerReference w:type="even" r:id="rId16"/>
-      <w:footerReference w:type="default" r:id="rId17"/>
+      <w:footerReference w:type="even" r:id="rId11"/>
+      <w:footerReference w:type="default" r:id="rId12"/>
       <w:pgSz w:w="11906" w:h="16838"/>
       <w:pgMar w:top="720" w:right="720" w:bottom="720" w:left="720" w:header="708" w:footer="708" w:gutter="0"/>
       <w:cols w:space="708"/>

</xml_diff>

<commit_message>
Hasta aqui lo del tema 4 de DIW.
</commit_message>
<xml_diff>
--- a/DESARROLLO_INTERFACES_WEB/UT4/PREGUNTAS/PREGUNTA-T4.docx
+++ b/DESARROLLO_INTERFACES_WEB/UT4/PREGUNTAS/PREGUNTA-T4.docx
@@ -293,10 +293,4021 @@
           <w:lang w:val="es-ES_tradnl"/>
         </w:rPr>
       </w:pPr>
+      <w:r>
+        <w:rPr>
+          <w:noProof/>
+          <w:lang w:val="es-ES_tradnl"/>
+        </w:rPr>
+        <w:drawing>
+          <wp:inline distT="0" distB="0" distL="0" distR="0" wp14:anchorId="2CC5C854" wp14:editId="71127234">
+            <wp:extent cx="6645910" cy="1847850"/>
+            <wp:effectExtent l="0" t="0" r="0" b="6350"/>
+            <wp:docPr id="765273637" name="Imagen 5" descr="Imagen que contiene Tabla&#10;&#10;El contenido generado por IA puede ser incorrecto."/>
+            <wp:cNvGraphicFramePr>
+              <a:graphicFrameLocks xmlns:a="http://schemas.openxmlformats.org/drawingml/2006/main" noChangeAspect="1"/>
+            </wp:cNvGraphicFramePr>
+            <a:graphic xmlns:a="http://schemas.openxmlformats.org/drawingml/2006/main">
+              <a:graphicData uri="http://schemas.openxmlformats.org/drawingml/2006/picture">
+                <pic:pic xmlns:pic="http://schemas.openxmlformats.org/drawingml/2006/picture">
+                  <pic:nvPicPr>
+                    <pic:cNvPr id="765273637" name="Imagen 5" descr="Imagen que contiene Tabla&#10;&#10;El contenido generado por IA puede ser incorrecto."/>
+                    <pic:cNvPicPr/>
+                  </pic:nvPicPr>
+                  <pic:blipFill>
+                    <a:blip r:embed="rId11" cstate="print">
+                      <a:extLst>
+                        <a:ext uri="{28A0092B-C50C-407E-A947-70E740481C1C}">
+                          <a14:useLocalDpi xmlns:a14="http://schemas.microsoft.com/office/drawing/2010/main" val="0"/>
+                        </a:ext>
+                      </a:extLst>
+                    </a:blip>
+                    <a:stretch>
+                      <a:fillRect/>
+                    </a:stretch>
+                  </pic:blipFill>
+                  <pic:spPr>
+                    <a:xfrm>
+                      <a:off x="0" y="0"/>
+                      <a:ext cx="6645910" cy="1847850"/>
+                    </a:xfrm>
+                    <a:prstGeom prst="rect">
+                      <a:avLst/>
+                    </a:prstGeom>
+                  </pic:spPr>
+                </pic:pic>
+              </a:graphicData>
+            </a:graphic>
+          </wp:inline>
+        </w:drawing>
+      </w:r>
+    </w:p>
+    <w:p>
+      <w:pPr>
+        <w:rPr>
+          <w:lang w:val="es-ES_tradnl"/>
+        </w:rPr>
+      </w:pPr>
+      <w:r>
+        <w:rPr>
+          <w:noProof/>
+          <w:lang w:val="es-ES_tradnl"/>
+        </w:rPr>
+        <w:drawing>
+          <wp:inline distT="0" distB="0" distL="0" distR="0" wp14:anchorId="7A48B3F2" wp14:editId="0EFAA601">
+            <wp:extent cx="6645910" cy="1387475"/>
+            <wp:effectExtent l="0" t="0" r="0" b="0"/>
+            <wp:docPr id="64758466" name="Imagen 6" descr="Interfaz de usuario gráfica, Texto, Aplicación&#10;&#10;El contenido generado por IA puede ser incorrecto."/>
+            <wp:cNvGraphicFramePr>
+              <a:graphicFrameLocks xmlns:a="http://schemas.openxmlformats.org/drawingml/2006/main" noChangeAspect="1"/>
+            </wp:cNvGraphicFramePr>
+            <a:graphic xmlns:a="http://schemas.openxmlformats.org/drawingml/2006/main">
+              <a:graphicData uri="http://schemas.openxmlformats.org/drawingml/2006/picture">
+                <pic:pic xmlns:pic="http://schemas.openxmlformats.org/drawingml/2006/picture">
+                  <pic:nvPicPr>
+                    <pic:cNvPr id="64758466" name="Imagen 6" descr="Interfaz de usuario gráfica, Texto, Aplicación&#10;&#10;El contenido generado por IA puede ser incorrecto."/>
+                    <pic:cNvPicPr/>
+                  </pic:nvPicPr>
+                  <pic:blipFill>
+                    <a:blip r:embed="rId12" cstate="print">
+                      <a:extLst>
+                        <a:ext uri="{28A0092B-C50C-407E-A947-70E740481C1C}">
+                          <a14:useLocalDpi xmlns:a14="http://schemas.microsoft.com/office/drawing/2010/main" val="0"/>
+                        </a:ext>
+                      </a:extLst>
+                    </a:blip>
+                    <a:stretch>
+                      <a:fillRect/>
+                    </a:stretch>
+                  </pic:blipFill>
+                  <pic:spPr>
+                    <a:xfrm>
+                      <a:off x="0" y="0"/>
+                      <a:ext cx="6645910" cy="1387475"/>
+                    </a:xfrm>
+                    <a:prstGeom prst="rect">
+                      <a:avLst/>
+                    </a:prstGeom>
+                  </pic:spPr>
+                </pic:pic>
+              </a:graphicData>
+            </a:graphic>
+          </wp:inline>
+        </w:drawing>
+      </w:r>
+    </w:p>
+    <w:p>
+      <w:pPr>
+        <w:rPr>
+          <w:lang w:val="es-ES_tradnl"/>
+        </w:rPr>
+      </w:pPr>
+      <w:r>
+        <w:rPr>
+          <w:noProof/>
+          <w:lang w:val="es-ES_tradnl"/>
+        </w:rPr>
+        <w:lastRenderedPageBreak/>
+        <w:drawing>
+          <wp:inline distT="0" distB="0" distL="0" distR="0" wp14:anchorId="12FEF85F" wp14:editId="1FE15E9C">
+            <wp:extent cx="6645910" cy="2489200"/>
+            <wp:effectExtent l="0" t="0" r="0" b="0"/>
+            <wp:docPr id="217311123" name="Imagen 7" descr="Interfaz de usuario gráfica, Texto, Aplicación, Correo electrónico&#10;&#10;El contenido generado por IA puede ser incorrecto."/>
+            <wp:cNvGraphicFramePr>
+              <a:graphicFrameLocks xmlns:a="http://schemas.openxmlformats.org/drawingml/2006/main" noChangeAspect="1"/>
+            </wp:cNvGraphicFramePr>
+            <a:graphic xmlns:a="http://schemas.openxmlformats.org/drawingml/2006/main">
+              <a:graphicData uri="http://schemas.openxmlformats.org/drawingml/2006/picture">
+                <pic:pic xmlns:pic="http://schemas.openxmlformats.org/drawingml/2006/picture">
+                  <pic:nvPicPr>
+                    <pic:cNvPr id="217311123" name="Imagen 7" descr="Interfaz de usuario gráfica, Texto, Aplicación, Correo electrónico&#10;&#10;El contenido generado por IA puede ser incorrecto."/>
+                    <pic:cNvPicPr/>
+                  </pic:nvPicPr>
+                  <pic:blipFill>
+                    <a:blip r:embed="rId13" cstate="print">
+                      <a:extLst>
+                        <a:ext uri="{28A0092B-C50C-407E-A947-70E740481C1C}">
+                          <a14:useLocalDpi xmlns:a14="http://schemas.microsoft.com/office/drawing/2010/main" val="0"/>
+                        </a:ext>
+                      </a:extLst>
+                    </a:blip>
+                    <a:stretch>
+                      <a:fillRect/>
+                    </a:stretch>
+                  </pic:blipFill>
+                  <pic:spPr>
+                    <a:xfrm>
+                      <a:off x="0" y="0"/>
+                      <a:ext cx="6645910" cy="2489200"/>
+                    </a:xfrm>
+                    <a:prstGeom prst="rect">
+                      <a:avLst/>
+                    </a:prstGeom>
+                  </pic:spPr>
+                </pic:pic>
+              </a:graphicData>
+            </a:graphic>
+          </wp:inline>
+        </w:drawing>
+      </w:r>
+    </w:p>
+    <w:p>
+      <w:pPr>
+        <w:shd w:val="clear" w:color="auto" w:fill="272822"/>
+        <w:tabs>
+          <w:tab w:val="left" w:pos="916"/>
+          <w:tab w:val="left" w:pos="1832"/>
+          <w:tab w:val="left" w:pos="2748"/>
+          <w:tab w:val="left" w:pos="3664"/>
+          <w:tab w:val="left" w:pos="4580"/>
+          <w:tab w:val="left" w:pos="5496"/>
+          <w:tab w:val="left" w:pos="6412"/>
+          <w:tab w:val="left" w:pos="7328"/>
+          <w:tab w:val="left" w:pos="8244"/>
+          <w:tab w:val="left" w:pos="9160"/>
+          <w:tab w:val="left" w:pos="10076"/>
+          <w:tab w:val="left" w:pos="10992"/>
+          <w:tab w:val="left" w:pos="11908"/>
+          <w:tab w:val="left" w:pos="12824"/>
+          <w:tab w:val="left" w:pos="13740"/>
+          <w:tab w:val="left" w:pos="14656"/>
+        </w:tabs>
+        <w:spacing w:before="0" w:after="0"/>
+        <w:rPr>
+          <w:rFonts w:ascii="Consolas" w:eastAsia="Times New Roman" w:hAnsi="Consolas" w:cs="Consolas"/>
+          <w:color w:val="F8F8F2"/>
+          <w:kern w:val="0"/>
+          <w:sz w:val="16"/>
+          <w:szCs w:val="16"/>
+          <w:lang w:eastAsia="es-ES_tradnl"/>
+          <w14:ligatures w14:val="none"/>
+        </w:rPr>
+      </w:pPr>
+      <w:r>
+        <w:rPr>
+          <w:rFonts w:ascii="Consolas" w:eastAsia="Times New Roman" w:hAnsi="Consolas" w:cs="Consolas"/>
+          <w:color w:val="F8F8F2"/>
+          <w:kern w:val="0"/>
+          <w:sz w:val="16"/>
+          <w:szCs w:val="16"/>
+          <w:lang w:eastAsia="es-ES_tradnl"/>
+          <w14:ligatures w14:val="none"/>
+        </w:rPr>
+        <w:t>&lt;</w:t>
+      </w:r>
+      <w:proofErr w:type="spellStart"/>
+      <w:r>
+        <w:rPr>
+          <w:rFonts w:ascii="Consolas" w:eastAsia="Times New Roman" w:hAnsi="Consolas" w:cs="Consolas"/>
+          <w:color w:val="F92672"/>
+          <w:kern w:val="0"/>
+          <w:sz w:val="16"/>
+          <w:szCs w:val="16"/>
+          <w:lang w:eastAsia="es-ES_tradnl"/>
+          <w14:ligatures w14:val="none"/>
+        </w:rPr>
+        <w:t>html</w:t>
+      </w:r>
+      <w:proofErr w:type="spellEnd"/>
+      <w:r>
+        <w:rPr>
+          <w:rFonts w:ascii="Consolas" w:eastAsia="Times New Roman" w:hAnsi="Consolas" w:cs="Consolas"/>
+          <w:color w:val="F8F8F2"/>
+          <w:kern w:val="0"/>
+          <w:sz w:val="16"/>
+          <w:szCs w:val="16"/>
+          <w:lang w:eastAsia="es-ES_tradnl"/>
+          <w14:ligatures w14:val="none"/>
+        </w:rPr>
+        <w:t>&gt;</w:t>
+      </w:r>
+    </w:p>
+    <w:p>
+      <w:pPr>
+        <w:shd w:val="clear" w:color="auto" w:fill="272822"/>
+        <w:tabs>
+          <w:tab w:val="left" w:pos="916"/>
+          <w:tab w:val="left" w:pos="1832"/>
+          <w:tab w:val="left" w:pos="2748"/>
+          <w:tab w:val="left" w:pos="3664"/>
+          <w:tab w:val="left" w:pos="4580"/>
+          <w:tab w:val="left" w:pos="5496"/>
+          <w:tab w:val="left" w:pos="6412"/>
+          <w:tab w:val="left" w:pos="7328"/>
+          <w:tab w:val="left" w:pos="8244"/>
+          <w:tab w:val="left" w:pos="9160"/>
+          <w:tab w:val="left" w:pos="10076"/>
+          <w:tab w:val="left" w:pos="10992"/>
+          <w:tab w:val="left" w:pos="11908"/>
+          <w:tab w:val="left" w:pos="12824"/>
+          <w:tab w:val="left" w:pos="13740"/>
+          <w:tab w:val="left" w:pos="14656"/>
+        </w:tabs>
+        <w:spacing w:before="0" w:after="0"/>
+        <w:rPr>
+          <w:rFonts w:ascii="Consolas" w:eastAsia="Times New Roman" w:hAnsi="Consolas" w:cs="Consolas"/>
+          <w:color w:val="F8F8F2"/>
+          <w:kern w:val="0"/>
+          <w:sz w:val="16"/>
+          <w:szCs w:val="16"/>
+          <w:lang w:eastAsia="es-ES_tradnl"/>
+          <w14:ligatures w14:val="none"/>
+        </w:rPr>
+      </w:pPr>
+    </w:p>
+    <w:p>
+      <w:pPr>
+        <w:shd w:val="clear" w:color="auto" w:fill="272822"/>
+        <w:tabs>
+          <w:tab w:val="left" w:pos="916"/>
+          <w:tab w:val="left" w:pos="1832"/>
+          <w:tab w:val="left" w:pos="2748"/>
+          <w:tab w:val="left" w:pos="3664"/>
+          <w:tab w:val="left" w:pos="4580"/>
+          <w:tab w:val="left" w:pos="5496"/>
+          <w:tab w:val="left" w:pos="6412"/>
+          <w:tab w:val="left" w:pos="7328"/>
+          <w:tab w:val="left" w:pos="8244"/>
+          <w:tab w:val="left" w:pos="9160"/>
+          <w:tab w:val="left" w:pos="10076"/>
+          <w:tab w:val="left" w:pos="10992"/>
+          <w:tab w:val="left" w:pos="11908"/>
+          <w:tab w:val="left" w:pos="12824"/>
+          <w:tab w:val="left" w:pos="13740"/>
+          <w:tab w:val="left" w:pos="14656"/>
+        </w:tabs>
+        <w:spacing w:before="0" w:after="0"/>
+        <w:rPr>
+          <w:rFonts w:ascii="Consolas" w:eastAsia="Times New Roman" w:hAnsi="Consolas" w:cs="Consolas"/>
+          <w:color w:val="F8F8F2"/>
+          <w:kern w:val="0"/>
+          <w:sz w:val="16"/>
+          <w:szCs w:val="16"/>
+          <w:lang w:eastAsia="es-ES_tradnl"/>
+          <w14:ligatures w14:val="none"/>
+        </w:rPr>
+      </w:pPr>
+      <w:r>
+        <w:rPr>
+          <w:rFonts w:ascii="Consolas" w:eastAsia="Times New Roman" w:hAnsi="Consolas" w:cs="Consolas"/>
+          <w:color w:val="F8F8F2"/>
+          <w:kern w:val="0"/>
+          <w:sz w:val="16"/>
+          <w:szCs w:val="16"/>
+          <w:lang w:eastAsia="es-ES_tradnl"/>
+          <w14:ligatures w14:val="none"/>
+        </w:rPr>
+        <w:t>&lt;</w:t>
+      </w:r>
+      <w:r>
+        <w:rPr>
+          <w:rFonts w:ascii="Consolas" w:eastAsia="Times New Roman" w:hAnsi="Consolas" w:cs="Consolas"/>
+          <w:color w:val="F92672"/>
+          <w:kern w:val="0"/>
+          <w:sz w:val="16"/>
+          <w:szCs w:val="16"/>
+          <w:lang w:eastAsia="es-ES_tradnl"/>
+          <w14:ligatures w14:val="none"/>
+        </w:rPr>
+        <w:t>head</w:t>
+      </w:r>
+      <w:r>
+        <w:rPr>
+          <w:rFonts w:ascii="Consolas" w:eastAsia="Times New Roman" w:hAnsi="Consolas" w:cs="Consolas"/>
+          <w:color w:val="F8F8F2"/>
+          <w:kern w:val="0"/>
+          <w:sz w:val="16"/>
+          <w:szCs w:val="16"/>
+          <w:lang w:eastAsia="es-ES_tradnl"/>
+          <w14:ligatures w14:val="none"/>
+        </w:rPr>
+        <w:t>&gt;</w:t>
+      </w:r>
+    </w:p>
+    <w:p>
+      <w:pPr>
+        <w:shd w:val="clear" w:color="auto" w:fill="272822"/>
+        <w:tabs>
+          <w:tab w:val="left" w:pos="916"/>
+          <w:tab w:val="left" w:pos="1832"/>
+          <w:tab w:val="left" w:pos="2748"/>
+          <w:tab w:val="left" w:pos="3664"/>
+          <w:tab w:val="left" w:pos="4580"/>
+          <w:tab w:val="left" w:pos="5496"/>
+          <w:tab w:val="left" w:pos="6412"/>
+          <w:tab w:val="left" w:pos="7328"/>
+          <w:tab w:val="left" w:pos="8244"/>
+          <w:tab w:val="left" w:pos="9160"/>
+          <w:tab w:val="left" w:pos="10076"/>
+          <w:tab w:val="left" w:pos="10992"/>
+          <w:tab w:val="left" w:pos="11908"/>
+          <w:tab w:val="left" w:pos="12824"/>
+          <w:tab w:val="left" w:pos="13740"/>
+          <w:tab w:val="left" w:pos="14656"/>
+        </w:tabs>
+        <w:spacing w:before="0" w:after="0"/>
+        <w:rPr>
+          <w:rFonts w:ascii="Consolas" w:eastAsia="Times New Roman" w:hAnsi="Consolas" w:cs="Consolas"/>
+          <w:color w:val="F8F8F2"/>
+          <w:kern w:val="0"/>
+          <w:sz w:val="16"/>
+          <w:szCs w:val="16"/>
+          <w:lang w:eastAsia="es-ES_tradnl"/>
+          <w14:ligatures w14:val="none"/>
+        </w:rPr>
+      </w:pPr>
+      <w:r>
+        <w:rPr>
+          <w:rFonts w:ascii="Consolas" w:eastAsia="Times New Roman" w:hAnsi="Consolas" w:cs="Consolas"/>
+          <w:color w:val="F8F8F2"/>
+          <w:kern w:val="0"/>
+          <w:sz w:val="16"/>
+          <w:szCs w:val="16"/>
+          <w:lang w:eastAsia="es-ES_tradnl"/>
+          <w14:ligatures w14:val="none"/>
+        </w:rPr>
+        <w:t xml:space="preserve">    &lt;</w:t>
+      </w:r>
+      <w:proofErr w:type="spellStart"/>
+      <w:r>
+        <w:rPr>
+          <w:rFonts w:ascii="Consolas" w:eastAsia="Times New Roman" w:hAnsi="Consolas" w:cs="Consolas"/>
+          <w:color w:val="F92672"/>
+          <w:kern w:val="0"/>
+          <w:sz w:val="16"/>
+          <w:szCs w:val="16"/>
+          <w:lang w:eastAsia="es-ES_tradnl"/>
+          <w14:ligatures w14:val="none"/>
+        </w:rPr>
+        <w:t>style</w:t>
+      </w:r>
+      <w:proofErr w:type="spellEnd"/>
+      <w:r>
+        <w:rPr>
+          <w:rFonts w:ascii="Consolas" w:eastAsia="Times New Roman" w:hAnsi="Consolas" w:cs="Consolas"/>
+          <w:color w:val="F92672"/>
+          <w:kern w:val="0"/>
+          <w:sz w:val="16"/>
+          <w:szCs w:val="16"/>
+          <w:lang w:eastAsia="es-ES_tradnl"/>
+          <w14:ligatures w14:val="none"/>
+        </w:rPr>
+        <w:t xml:space="preserve"> </w:t>
+      </w:r>
+      <w:proofErr w:type="spellStart"/>
+      <w:r>
+        <w:rPr>
+          <w:rFonts w:ascii="Consolas" w:eastAsia="Times New Roman" w:hAnsi="Consolas" w:cs="Consolas"/>
+          <w:color w:val="A6E22E"/>
+          <w:kern w:val="0"/>
+          <w:sz w:val="16"/>
+          <w:szCs w:val="16"/>
+          <w:lang w:eastAsia="es-ES_tradnl"/>
+          <w14:ligatures w14:val="none"/>
+        </w:rPr>
+        <w:t>type</w:t>
+      </w:r>
+      <w:proofErr w:type="spellEnd"/>
+      <w:r>
+        <w:rPr>
+          <w:rFonts w:ascii="Consolas" w:eastAsia="Times New Roman" w:hAnsi="Consolas" w:cs="Consolas"/>
+          <w:color w:val="F8F8F2"/>
+          <w:kern w:val="0"/>
+          <w:sz w:val="16"/>
+          <w:szCs w:val="16"/>
+          <w:lang w:eastAsia="es-ES_tradnl"/>
+          <w14:ligatures w14:val="none"/>
+        </w:rPr>
+        <w:t>="</w:t>
+      </w:r>
+      <w:proofErr w:type="spellStart"/>
+      <w:r>
+        <w:rPr>
+          <w:rFonts w:ascii="Consolas" w:eastAsia="Times New Roman" w:hAnsi="Consolas" w:cs="Consolas"/>
+          <w:color w:val="E6DB74"/>
+          <w:kern w:val="0"/>
+          <w:sz w:val="16"/>
+          <w:szCs w:val="16"/>
+          <w:lang w:eastAsia="es-ES_tradnl"/>
+          <w14:ligatures w14:val="none"/>
+        </w:rPr>
+        <w:t>text</w:t>
+      </w:r>
+      <w:proofErr w:type="spellEnd"/>
+      <w:r>
+        <w:rPr>
+          <w:rFonts w:ascii="Consolas" w:eastAsia="Times New Roman" w:hAnsi="Consolas" w:cs="Consolas"/>
+          <w:color w:val="E6DB74"/>
+          <w:kern w:val="0"/>
+          <w:sz w:val="16"/>
+          <w:szCs w:val="16"/>
+          <w:lang w:eastAsia="es-ES_tradnl"/>
+          <w14:ligatures w14:val="none"/>
+        </w:rPr>
+        <w:t>/</w:t>
+      </w:r>
+      <w:proofErr w:type="spellStart"/>
+      <w:r>
+        <w:rPr>
+          <w:rFonts w:ascii="Consolas" w:eastAsia="Times New Roman" w:hAnsi="Consolas" w:cs="Consolas"/>
+          <w:color w:val="E6DB74"/>
+          <w:kern w:val="0"/>
+          <w:sz w:val="16"/>
+          <w:szCs w:val="16"/>
+          <w:lang w:eastAsia="es-ES_tradnl"/>
+          <w14:ligatures w14:val="none"/>
+        </w:rPr>
+        <w:t>css</w:t>
+      </w:r>
+      <w:proofErr w:type="spellEnd"/>
+      <w:r>
+        <w:rPr>
+          <w:rFonts w:ascii="Consolas" w:eastAsia="Times New Roman" w:hAnsi="Consolas" w:cs="Consolas"/>
+          <w:color w:val="F8F8F2"/>
+          <w:kern w:val="0"/>
+          <w:sz w:val="16"/>
+          <w:szCs w:val="16"/>
+          <w:lang w:eastAsia="es-ES_tradnl"/>
+          <w14:ligatures w14:val="none"/>
+        </w:rPr>
+        <w:t>"&gt;</w:t>
+      </w:r>
+    </w:p>
+    <w:p>
+      <w:pPr>
+        <w:shd w:val="clear" w:color="auto" w:fill="272822"/>
+        <w:tabs>
+          <w:tab w:val="left" w:pos="916"/>
+          <w:tab w:val="left" w:pos="1832"/>
+          <w:tab w:val="left" w:pos="2748"/>
+          <w:tab w:val="left" w:pos="3664"/>
+          <w:tab w:val="left" w:pos="4580"/>
+          <w:tab w:val="left" w:pos="5496"/>
+          <w:tab w:val="left" w:pos="6412"/>
+          <w:tab w:val="left" w:pos="7328"/>
+          <w:tab w:val="left" w:pos="8244"/>
+          <w:tab w:val="left" w:pos="9160"/>
+          <w:tab w:val="left" w:pos="10076"/>
+          <w:tab w:val="left" w:pos="10992"/>
+          <w:tab w:val="left" w:pos="11908"/>
+          <w:tab w:val="left" w:pos="12824"/>
+          <w:tab w:val="left" w:pos="13740"/>
+          <w:tab w:val="left" w:pos="14656"/>
+        </w:tabs>
+        <w:spacing w:before="0" w:after="0"/>
+        <w:rPr>
+          <w:rFonts w:ascii="Consolas" w:eastAsia="Times New Roman" w:hAnsi="Consolas" w:cs="Consolas"/>
+          <w:color w:val="F8F8F2"/>
+          <w:kern w:val="0"/>
+          <w:sz w:val="16"/>
+          <w:szCs w:val="16"/>
+          <w:lang w:eastAsia="es-ES_tradnl"/>
+          <w14:ligatures w14:val="none"/>
+        </w:rPr>
+      </w:pPr>
+      <w:r>
+        <w:rPr>
+          <w:rFonts w:ascii="Consolas" w:eastAsia="Times New Roman" w:hAnsi="Consolas" w:cs="Consolas"/>
+          <w:color w:val="F8F8F2"/>
+          <w:kern w:val="0"/>
+          <w:sz w:val="16"/>
+          <w:szCs w:val="16"/>
+          <w:lang w:eastAsia="es-ES_tradnl"/>
+          <w14:ligatures w14:val="none"/>
+        </w:rPr>
+        <w:t xml:space="preserve">        </w:t>
+      </w:r>
+      <w:proofErr w:type="spellStart"/>
+      <w:r>
+        <w:rPr>
+          <w:rFonts w:ascii="Consolas" w:eastAsia="Times New Roman" w:hAnsi="Consolas" w:cs="Consolas"/>
+          <w:color w:val="A6E22E"/>
+          <w:kern w:val="0"/>
+          <w:sz w:val="16"/>
+          <w:szCs w:val="16"/>
+          <w:lang w:eastAsia="es-ES_tradnl"/>
+          <w14:ligatures w14:val="none"/>
+        </w:rPr>
+        <w:t>body</w:t>
+      </w:r>
+      <w:proofErr w:type="spellEnd"/>
+      <w:r>
+        <w:rPr>
+          <w:rFonts w:ascii="Consolas" w:eastAsia="Times New Roman" w:hAnsi="Consolas" w:cs="Consolas"/>
+          <w:color w:val="F8F8F2"/>
+          <w:kern w:val="0"/>
+          <w:sz w:val="16"/>
+          <w:szCs w:val="16"/>
+          <w:lang w:eastAsia="es-ES_tradnl"/>
+          <w14:ligatures w14:val="none"/>
+        </w:rPr>
+        <w:t xml:space="preserve"> {</w:t>
+      </w:r>
+    </w:p>
+    <w:p>
+      <w:pPr>
+        <w:shd w:val="clear" w:color="auto" w:fill="272822"/>
+        <w:tabs>
+          <w:tab w:val="left" w:pos="916"/>
+          <w:tab w:val="left" w:pos="1832"/>
+          <w:tab w:val="left" w:pos="2748"/>
+          <w:tab w:val="left" w:pos="3664"/>
+          <w:tab w:val="left" w:pos="4580"/>
+          <w:tab w:val="left" w:pos="5496"/>
+          <w:tab w:val="left" w:pos="6412"/>
+          <w:tab w:val="left" w:pos="7328"/>
+          <w:tab w:val="left" w:pos="8244"/>
+          <w:tab w:val="left" w:pos="9160"/>
+          <w:tab w:val="left" w:pos="10076"/>
+          <w:tab w:val="left" w:pos="10992"/>
+          <w:tab w:val="left" w:pos="11908"/>
+          <w:tab w:val="left" w:pos="12824"/>
+          <w:tab w:val="left" w:pos="13740"/>
+          <w:tab w:val="left" w:pos="14656"/>
+        </w:tabs>
+        <w:spacing w:before="0" w:after="0"/>
+        <w:rPr>
+          <w:rFonts w:ascii="Consolas" w:eastAsia="Times New Roman" w:hAnsi="Consolas" w:cs="Consolas"/>
+          <w:color w:val="F8F8F2"/>
+          <w:kern w:val="0"/>
+          <w:sz w:val="16"/>
+          <w:szCs w:val="16"/>
+          <w:lang w:eastAsia="es-ES_tradnl"/>
+          <w14:ligatures w14:val="none"/>
+        </w:rPr>
+      </w:pPr>
+      <w:r>
+        <w:rPr>
+          <w:rFonts w:ascii="Consolas" w:eastAsia="Times New Roman" w:hAnsi="Consolas" w:cs="Consolas"/>
+          <w:color w:val="F8F8F2"/>
+          <w:kern w:val="0"/>
+          <w:sz w:val="16"/>
+          <w:szCs w:val="16"/>
+          <w:lang w:eastAsia="es-ES_tradnl"/>
+          <w14:ligatures w14:val="none"/>
+        </w:rPr>
+        <w:t xml:space="preserve">            </w:t>
+      </w:r>
+      <w:proofErr w:type="spellStart"/>
+      <w:r>
+        <w:rPr>
+          <w:rFonts w:ascii="Consolas" w:eastAsia="Times New Roman" w:hAnsi="Consolas" w:cs="Consolas"/>
+          <w:color w:val="990055"/>
+          <w:kern w:val="0"/>
+          <w:sz w:val="16"/>
+          <w:szCs w:val="16"/>
+          <w:lang w:eastAsia="es-ES_tradnl"/>
+          <w14:ligatures w14:val="none"/>
+        </w:rPr>
+        <w:t>background</w:t>
+      </w:r>
+      <w:proofErr w:type="spellEnd"/>
+      <w:r>
+        <w:rPr>
+          <w:rFonts w:ascii="Consolas" w:eastAsia="Times New Roman" w:hAnsi="Consolas" w:cs="Consolas"/>
+          <w:color w:val="F8F8F2"/>
+          <w:kern w:val="0"/>
+          <w:sz w:val="16"/>
+          <w:szCs w:val="16"/>
+          <w:lang w:eastAsia="es-ES_tradnl"/>
+          <w14:ligatures w14:val="none"/>
+        </w:rPr>
+        <w:t>: #00f;</w:t>
+      </w:r>
+    </w:p>
+    <w:p>
+      <w:pPr>
+        <w:shd w:val="clear" w:color="auto" w:fill="272822"/>
+        <w:tabs>
+          <w:tab w:val="left" w:pos="916"/>
+          <w:tab w:val="left" w:pos="1832"/>
+          <w:tab w:val="left" w:pos="2748"/>
+          <w:tab w:val="left" w:pos="3664"/>
+          <w:tab w:val="left" w:pos="4580"/>
+          <w:tab w:val="left" w:pos="5496"/>
+          <w:tab w:val="left" w:pos="6412"/>
+          <w:tab w:val="left" w:pos="7328"/>
+          <w:tab w:val="left" w:pos="8244"/>
+          <w:tab w:val="left" w:pos="9160"/>
+          <w:tab w:val="left" w:pos="10076"/>
+          <w:tab w:val="left" w:pos="10992"/>
+          <w:tab w:val="left" w:pos="11908"/>
+          <w:tab w:val="left" w:pos="12824"/>
+          <w:tab w:val="left" w:pos="13740"/>
+          <w:tab w:val="left" w:pos="14656"/>
+        </w:tabs>
+        <w:spacing w:before="0" w:after="0"/>
+        <w:rPr>
+          <w:rFonts w:ascii="Consolas" w:eastAsia="Times New Roman" w:hAnsi="Consolas" w:cs="Consolas"/>
+          <w:color w:val="F8F8F2"/>
+          <w:kern w:val="0"/>
+          <w:sz w:val="16"/>
+          <w:szCs w:val="16"/>
+          <w:lang w:eastAsia="es-ES_tradnl"/>
+          <w14:ligatures w14:val="none"/>
+        </w:rPr>
+      </w:pPr>
+      <w:r>
+        <w:rPr>
+          <w:rFonts w:ascii="Consolas" w:eastAsia="Times New Roman" w:hAnsi="Consolas" w:cs="Consolas"/>
+          <w:color w:val="F8F8F2"/>
+          <w:kern w:val="0"/>
+          <w:sz w:val="16"/>
+          <w:szCs w:val="16"/>
+          <w:lang w:eastAsia="es-ES_tradnl"/>
+          <w14:ligatures w14:val="none"/>
+        </w:rPr>
+        <w:t xml:space="preserve">            </w:t>
+      </w:r>
+      <w:r>
+        <w:rPr>
+          <w:rFonts w:ascii="Consolas" w:eastAsia="Times New Roman" w:hAnsi="Consolas" w:cs="Consolas"/>
+          <w:color w:val="990055"/>
+          <w:kern w:val="0"/>
+          <w:sz w:val="16"/>
+          <w:szCs w:val="16"/>
+          <w:lang w:eastAsia="es-ES_tradnl"/>
+          <w14:ligatures w14:val="none"/>
+        </w:rPr>
+        <w:t>color</w:t>
+      </w:r>
+      <w:r>
+        <w:rPr>
+          <w:rFonts w:ascii="Consolas" w:eastAsia="Times New Roman" w:hAnsi="Consolas" w:cs="Consolas"/>
+          <w:color w:val="F8F8F2"/>
+          <w:kern w:val="0"/>
+          <w:sz w:val="16"/>
+          <w:szCs w:val="16"/>
+          <w:lang w:eastAsia="es-ES_tradnl"/>
+          <w14:ligatures w14:val="none"/>
+        </w:rPr>
+        <w:t xml:space="preserve">: </w:t>
+      </w:r>
+      <w:proofErr w:type="spellStart"/>
+      <w:r>
+        <w:rPr>
+          <w:rFonts w:ascii="Consolas" w:eastAsia="Times New Roman" w:hAnsi="Consolas" w:cs="Consolas"/>
+          <w:color w:val="F8F8F2"/>
+          <w:kern w:val="0"/>
+          <w:sz w:val="16"/>
+          <w:szCs w:val="16"/>
+          <w:lang w:eastAsia="es-ES_tradnl"/>
+          <w14:ligatures w14:val="none"/>
+        </w:rPr>
+        <w:t>black</w:t>
+      </w:r>
+      <w:proofErr w:type="spellEnd"/>
+    </w:p>
+    <w:p>
+      <w:pPr>
+        <w:shd w:val="clear" w:color="auto" w:fill="272822"/>
+        <w:tabs>
+          <w:tab w:val="left" w:pos="916"/>
+          <w:tab w:val="left" w:pos="1832"/>
+          <w:tab w:val="left" w:pos="2748"/>
+          <w:tab w:val="left" w:pos="3664"/>
+          <w:tab w:val="left" w:pos="4580"/>
+          <w:tab w:val="left" w:pos="5496"/>
+          <w:tab w:val="left" w:pos="6412"/>
+          <w:tab w:val="left" w:pos="7328"/>
+          <w:tab w:val="left" w:pos="8244"/>
+          <w:tab w:val="left" w:pos="9160"/>
+          <w:tab w:val="left" w:pos="10076"/>
+          <w:tab w:val="left" w:pos="10992"/>
+          <w:tab w:val="left" w:pos="11908"/>
+          <w:tab w:val="left" w:pos="12824"/>
+          <w:tab w:val="left" w:pos="13740"/>
+          <w:tab w:val="left" w:pos="14656"/>
+        </w:tabs>
+        <w:spacing w:before="0" w:after="0"/>
+        <w:rPr>
+          <w:rFonts w:ascii="Consolas" w:eastAsia="Times New Roman" w:hAnsi="Consolas" w:cs="Consolas"/>
+          <w:color w:val="F8F8F2"/>
+          <w:kern w:val="0"/>
+          <w:sz w:val="16"/>
+          <w:szCs w:val="16"/>
+          <w:lang w:eastAsia="es-ES_tradnl"/>
+          <w14:ligatures w14:val="none"/>
+        </w:rPr>
+      </w:pPr>
+      <w:r>
+        <w:rPr>
+          <w:rFonts w:ascii="Consolas" w:eastAsia="Times New Roman" w:hAnsi="Consolas" w:cs="Consolas"/>
+          <w:color w:val="F8F8F2"/>
+          <w:kern w:val="0"/>
+          <w:sz w:val="16"/>
+          <w:szCs w:val="16"/>
+          <w:lang w:eastAsia="es-ES_tradnl"/>
+          <w14:ligatures w14:val="none"/>
+        </w:rPr>
+        <w:t xml:space="preserve">        }</w:t>
+      </w:r>
+    </w:p>
+    <w:p>
+      <w:pPr>
+        <w:shd w:val="clear" w:color="auto" w:fill="272822"/>
+        <w:tabs>
+          <w:tab w:val="left" w:pos="916"/>
+          <w:tab w:val="left" w:pos="1832"/>
+          <w:tab w:val="left" w:pos="2748"/>
+          <w:tab w:val="left" w:pos="3664"/>
+          <w:tab w:val="left" w:pos="4580"/>
+          <w:tab w:val="left" w:pos="5496"/>
+          <w:tab w:val="left" w:pos="6412"/>
+          <w:tab w:val="left" w:pos="7328"/>
+          <w:tab w:val="left" w:pos="8244"/>
+          <w:tab w:val="left" w:pos="9160"/>
+          <w:tab w:val="left" w:pos="10076"/>
+          <w:tab w:val="left" w:pos="10992"/>
+          <w:tab w:val="left" w:pos="11908"/>
+          <w:tab w:val="left" w:pos="12824"/>
+          <w:tab w:val="left" w:pos="13740"/>
+          <w:tab w:val="left" w:pos="14656"/>
+        </w:tabs>
+        <w:spacing w:before="0" w:after="0"/>
+        <w:rPr>
+          <w:rFonts w:ascii="Consolas" w:eastAsia="Times New Roman" w:hAnsi="Consolas" w:cs="Consolas"/>
+          <w:color w:val="F8F8F2"/>
+          <w:kern w:val="0"/>
+          <w:sz w:val="16"/>
+          <w:szCs w:val="16"/>
+          <w:lang w:eastAsia="es-ES_tradnl"/>
+          <w14:ligatures w14:val="none"/>
+        </w:rPr>
+      </w:pPr>
+    </w:p>
+    <w:p>
+      <w:pPr>
+        <w:shd w:val="clear" w:color="auto" w:fill="272822"/>
+        <w:tabs>
+          <w:tab w:val="left" w:pos="916"/>
+          <w:tab w:val="left" w:pos="1832"/>
+          <w:tab w:val="left" w:pos="2748"/>
+          <w:tab w:val="left" w:pos="3664"/>
+          <w:tab w:val="left" w:pos="4580"/>
+          <w:tab w:val="left" w:pos="5496"/>
+          <w:tab w:val="left" w:pos="6412"/>
+          <w:tab w:val="left" w:pos="7328"/>
+          <w:tab w:val="left" w:pos="8244"/>
+          <w:tab w:val="left" w:pos="9160"/>
+          <w:tab w:val="left" w:pos="10076"/>
+          <w:tab w:val="left" w:pos="10992"/>
+          <w:tab w:val="left" w:pos="11908"/>
+          <w:tab w:val="left" w:pos="12824"/>
+          <w:tab w:val="left" w:pos="13740"/>
+          <w:tab w:val="left" w:pos="14656"/>
+        </w:tabs>
+        <w:spacing w:before="0" w:after="0"/>
+        <w:rPr>
+          <w:rFonts w:ascii="Consolas" w:eastAsia="Times New Roman" w:hAnsi="Consolas" w:cs="Consolas"/>
+          <w:color w:val="F8F8F2"/>
+          <w:kern w:val="0"/>
+          <w:sz w:val="16"/>
+          <w:szCs w:val="16"/>
+          <w:lang w:eastAsia="es-ES_tradnl"/>
+          <w14:ligatures w14:val="none"/>
+        </w:rPr>
+      </w:pPr>
+      <w:r>
+        <w:rPr>
+          <w:rFonts w:ascii="Consolas" w:eastAsia="Times New Roman" w:hAnsi="Consolas" w:cs="Consolas"/>
+          <w:color w:val="F8F8F2"/>
+          <w:kern w:val="0"/>
+          <w:sz w:val="16"/>
+          <w:szCs w:val="16"/>
+          <w:lang w:eastAsia="es-ES_tradnl"/>
+          <w14:ligatures w14:val="none"/>
+        </w:rPr>
+        <w:t xml:space="preserve">        </w:t>
+      </w:r>
+      <w:r>
+        <w:rPr>
+          <w:rFonts w:ascii="Consolas" w:eastAsia="Times New Roman" w:hAnsi="Consolas" w:cs="Consolas"/>
+          <w:color w:val="A6E22E"/>
+          <w:kern w:val="0"/>
+          <w:sz w:val="16"/>
+          <w:szCs w:val="16"/>
+          <w:lang w:eastAsia="es-ES_tradnl"/>
+          <w14:ligatures w14:val="none"/>
+        </w:rPr>
+        <w:t>#saludo</w:t>
+      </w:r>
+      <w:r>
+        <w:rPr>
+          <w:rFonts w:ascii="Consolas" w:eastAsia="Times New Roman" w:hAnsi="Consolas" w:cs="Consolas"/>
+          <w:color w:val="F8F8F2"/>
+          <w:kern w:val="0"/>
+          <w:sz w:val="16"/>
+          <w:szCs w:val="16"/>
+          <w:lang w:eastAsia="es-ES_tradnl"/>
+          <w14:ligatures w14:val="none"/>
+        </w:rPr>
+        <w:t xml:space="preserve"> {</w:t>
+      </w:r>
+    </w:p>
+    <w:p>
+      <w:pPr>
+        <w:shd w:val="clear" w:color="auto" w:fill="272822"/>
+        <w:tabs>
+          <w:tab w:val="left" w:pos="916"/>
+          <w:tab w:val="left" w:pos="1832"/>
+          <w:tab w:val="left" w:pos="2748"/>
+          <w:tab w:val="left" w:pos="3664"/>
+          <w:tab w:val="left" w:pos="4580"/>
+          <w:tab w:val="left" w:pos="5496"/>
+          <w:tab w:val="left" w:pos="6412"/>
+          <w:tab w:val="left" w:pos="7328"/>
+          <w:tab w:val="left" w:pos="8244"/>
+          <w:tab w:val="left" w:pos="9160"/>
+          <w:tab w:val="left" w:pos="10076"/>
+          <w:tab w:val="left" w:pos="10992"/>
+          <w:tab w:val="left" w:pos="11908"/>
+          <w:tab w:val="left" w:pos="12824"/>
+          <w:tab w:val="left" w:pos="13740"/>
+          <w:tab w:val="left" w:pos="14656"/>
+        </w:tabs>
+        <w:spacing w:before="0" w:after="0"/>
+        <w:rPr>
+          <w:rFonts w:ascii="Consolas" w:eastAsia="Times New Roman" w:hAnsi="Consolas" w:cs="Consolas"/>
+          <w:color w:val="F8F8F2"/>
+          <w:kern w:val="0"/>
+          <w:sz w:val="16"/>
+          <w:szCs w:val="16"/>
+          <w:lang w:eastAsia="es-ES_tradnl"/>
+          <w14:ligatures w14:val="none"/>
+        </w:rPr>
+      </w:pPr>
+      <w:r>
+        <w:rPr>
+          <w:rFonts w:ascii="Consolas" w:eastAsia="Times New Roman" w:hAnsi="Consolas" w:cs="Consolas"/>
+          <w:color w:val="F8F8F2"/>
+          <w:kern w:val="0"/>
+          <w:sz w:val="16"/>
+          <w:szCs w:val="16"/>
+          <w:lang w:eastAsia="es-ES_tradnl"/>
+          <w14:ligatures w14:val="none"/>
+        </w:rPr>
+        <w:t xml:space="preserve">            </w:t>
+      </w:r>
+      <w:proofErr w:type="spellStart"/>
+      <w:r>
+        <w:rPr>
+          <w:rFonts w:ascii="Consolas" w:eastAsia="Times New Roman" w:hAnsi="Consolas" w:cs="Consolas"/>
+          <w:color w:val="990055"/>
+          <w:kern w:val="0"/>
+          <w:sz w:val="16"/>
+          <w:szCs w:val="16"/>
+          <w:lang w:eastAsia="es-ES_tradnl"/>
+          <w14:ligatures w14:val="none"/>
+        </w:rPr>
+        <w:t>background</w:t>
+      </w:r>
+      <w:proofErr w:type="spellEnd"/>
+      <w:r>
+        <w:rPr>
+          <w:rFonts w:ascii="Consolas" w:eastAsia="Times New Roman" w:hAnsi="Consolas" w:cs="Consolas"/>
+          <w:color w:val="F8F8F2"/>
+          <w:kern w:val="0"/>
+          <w:sz w:val="16"/>
+          <w:szCs w:val="16"/>
+          <w:lang w:eastAsia="es-ES_tradnl"/>
+          <w14:ligatures w14:val="none"/>
+        </w:rPr>
+        <w:t xml:space="preserve">: </w:t>
+      </w:r>
+      <w:proofErr w:type="spellStart"/>
+      <w:r>
+        <w:rPr>
+          <w:rFonts w:ascii="Consolas" w:eastAsia="Times New Roman" w:hAnsi="Consolas" w:cs="Consolas"/>
+          <w:color w:val="F8F8F2"/>
+          <w:kern w:val="0"/>
+          <w:sz w:val="16"/>
+          <w:szCs w:val="16"/>
+          <w:lang w:eastAsia="es-ES_tradnl"/>
+          <w14:ligatures w14:val="none"/>
+        </w:rPr>
+        <w:t>white</w:t>
+      </w:r>
+      <w:proofErr w:type="spellEnd"/>
+      <w:r>
+        <w:rPr>
+          <w:rFonts w:ascii="Consolas" w:eastAsia="Times New Roman" w:hAnsi="Consolas" w:cs="Consolas"/>
+          <w:color w:val="F8F8F2"/>
+          <w:kern w:val="0"/>
+          <w:sz w:val="16"/>
+          <w:szCs w:val="16"/>
+          <w:lang w:eastAsia="es-ES_tradnl"/>
+          <w14:ligatures w14:val="none"/>
+        </w:rPr>
+        <w:t>;</w:t>
+      </w:r>
+    </w:p>
+    <w:p>
+      <w:pPr>
+        <w:shd w:val="clear" w:color="auto" w:fill="272822"/>
+        <w:tabs>
+          <w:tab w:val="left" w:pos="916"/>
+          <w:tab w:val="left" w:pos="1832"/>
+          <w:tab w:val="left" w:pos="2748"/>
+          <w:tab w:val="left" w:pos="3664"/>
+          <w:tab w:val="left" w:pos="4580"/>
+          <w:tab w:val="left" w:pos="5496"/>
+          <w:tab w:val="left" w:pos="6412"/>
+          <w:tab w:val="left" w:pos="7328"/>
+          <w:tab w:val="left" w:pos="8244"/>
+          <w:tab w:val="left" w:pos="9160"/>
+          <w:tab w:val="left" w:pos="10076"/>
+          <w:tab w:val="left" w:pos="10992"/>
+          <w:tab w:val="left" w:pos="11908"/>
+          <w:tab w:val="left" w:pos="12824"/>
+          <w:tab w:val="left" w:pos="13740"/>
+          <w:tab w:val="left" w:pos="14656"/>
+        </w:tabs>
+        <w:spacing w:before="0" w:after="0"/>
+        <w:rPr>
+          <w:rFonts w:ascii="Consolas" w:eastAsia="Times New Roman" w:hAnsi="Consolas" w:cs="Consolas"/>
+          <w:color w:val="F8F8F2"/>
+          <w:kern w:val="0"/>
+          <w:sz w:val="16"/>
+          <w:szCs w:val="16"/>
+          <w:lang w:eastAsia="es-ES_tradnl"/>
+          <w14:ligatures w14:val="none"/>
+        </w:rPr>
+      </w:pPr>
+      <w:r>
+        <w:rPr>
+          <w:rFonts w:ascii="Consolas" w:eastAsia="Times New Roman" w:hAnsi="Consolas" w:cs="Consolas"/>
+          <w:color w:val="F8F8F2"/>
+          <w:kern w:val="0"/>
+          <w:sz w:val="16"/>
+          <w:szCs w:val="16"/>
+          <w:lang w:eastAsia="es-ES_tradnl"/>
+          <w14:ligatures w14:val="none"/>
+        </w:rPr>
+        <w:t xml:space="preserve">            </w:t>
+      </w:r>
+      <w:proofErr w:type="spellStart"/>
+      <w:r>
+        <w:rPr>
+          <w:rFonts w:ascii="Consolas" w:eastAsia="Times New Roman" w:hAnsi="Consolas" w:cs="Consolas"/>
+          <w:color w:val="990055"/>
+          <w:kern w:val="0"/>
+          <w:sz w:val="16"/>
+          <w:szCs w:val="16"/>
+          <w:lang w:eastAsia="es-ES_tradnl"/>
+          <w14:ligatures w14:val="none"/>
+        </w:rPr>
+        <w:t>width</w:t>
+      </w:r>
+      <w:proofErr w:type="spellEnd"/>
+      <w:r>
+        <w:rPr>
+          <w:rFonts w:ascii="Consolas" w:eastAsia="Times New Roman" w:hAnsi="Consolas" w:cs="Consolas"/>
+          <w:color w:val="F8F8F2"/>
+          <w:kern w:val="0"/>
+          <w:sz w:val="16"/>
+          <w:szCs w:val="16"/>
+          <w:lang w:eastAsia="es-ES_tradnl"/>
+          <w14:ligatures w14:val="none"/>
+        </w:rPr>
+        <w:t>: 200px;</w:t>
+      </w:r>
+    </w:p>
+    <w:p>
+      <w:pPr>
+        <w:shd w:val="clear" w:color="auto" w:fill="272822"/>
+        <w:tabs>
+          <w:tab w:val="left" w:pos="916"/>
+          <w:tab w:val="left" w:pos="1832"/>
+          <w:tab w:val="left" w:pos="2748"/>
+          <w:tab w:val="left" w:pos="3664"/>
+          <w:tab w:val="left" w:pos="4580"/>
+          <w:tab w:val="left" w:pos="5496"/>
+          <w:tab w:val="left" w:pos="6412"/>
+          <w:tab w:val="left" w:pos="7328"/>
+          <w:tab w:val="left" w:pos="8244"/>
+          <w:tab w:val="left" w:pos="9160"/>
+          <w:tab w:val="left" w:pos="10076"/>
+          <w:tab w:val="left" w:pos="10992"/>
+          <w:tab w:val="left" w:pos="11908"/>
+          <w:tab w:val="left" w:pos="12824"/>
+          <w:tab w:val="left" w:pos="13740"/>
+          <w:tab w:val="left" w:pos="14656"/>
+        </w:tabs>
+        <w:spacing w:before="0" w:after="0"/>
+        <w:rPr>
+          <w:rFonts w:ascii="Consolas" w:eastAsia="Times New Roman" w:hAnsi="Consolas" w:cs="Consolas"/>
+          <w:color w:val="F8F8F2"/>
+          <w:kern w:val="0"/>
+          <w:sz w:val="16"/>
+          <w:szCs w:val="16"/>
+          <w:lang w:eastAsia="es-ES_tradnl"/>
+          <w14:ligatures w14:val="none"/>
+        </w:rPr>
+      </w:pPr>
+      <w:r>
+        <w:rPr>
+          <w:rFonts w:ascii="Consolas" w:eastAsia="Times New Roman" w:hAnsi="Consolas" w:cs="Consolas"/>
+          <w:color w:val="F8F8F2"/>
+          <w:kern w:val="0"/>
+          <w:sz w:val="16"/>
+          <w:szCs w:val="16"/>
+          <w:lang w:eastAsia="es-ES_tradnl"/>
+          <w14:ligatures w14:val="none"/>
+        </w:rPr>
+        <w:t xml:space="preserve">            </w:t>
+      </w:r>
+      <w:proofErr w:type="spellStart"/>
+      <w:r>
+        <w:rPr>
+          <w:rFonts w:ascii="Consolas" w:eastAsia="Times New Roman" w:hAnsi="Consolas" w:cs="Consolas"/>
+          <w:color w:val="990055"/>
+          <w:kern w:val="0"/>
+          <w:sz w:val="16"/>
+          <w:szCs w:val="16"/>
+          <w:lang w:eastAsia="es-ES_tradnl"/>
+          <w14:ligatures w14:val="none"/>
+        </w:rPr>
+        <w:t>height</w:t>
+      </w:r>
+      <w:proofErr w:type="spellEnd"/>
+      <w:r>
+        <w:rPr>
+          <w:rFonts w:ascii="Consolas" w:eastAsia="Times New Roman" w:hAnsi="Consolas" w:cs="Consolas"/>
+          <w:color w:val="F8F8F2"/>
+          <w:kern w:val="0"/>
+          <w:sz w:val="16"/>
+          <w:szCs w:val="16"/>
+          <w:lang w:eastAsia="es-ES_tradnl"/>
+          <w14:ligatures w14:val="none"/>
+        </w:rPr>
+        <w:t>: 200px;</w:t>
+      </w:r>
+    </w:p>
+    <w:p>
+      <w:pPr>
+        <w:shd w:val="clear" w:color="auto" w:fill="272822"/>
+        <w:tabs>
+          <w:tab w:val="left" w:pos="916"/>
+          <w:tab w:val="left" w:pos="1832"/>
+          <w:tab w:val="left" w:pos="2748"/>
+          <w:tab w:val="left" w:pos="3664"/>
+          <w:tab w:val="left" w:pos="4580"/>
+          <w:tab w:val="left" w:pos="5496"/>
+          <w:tab w:val="left" w:pos="6412"/>
+          <w:tab w:val="left" w:pos="7328"/>
+          <w:tab w:val="left" w:pos="8244"/>
+          <w:tab w:val="left" w:pos="9160"/>
+          <w:tab w:val="left" w:pos="10076"/>
+          <w:tab w:val="left" w:pos="10992"/>
+          <w:tab w:val="left" w:pos="11908"/>
+          <w:tab w:val="left" w:pos="12824"/>
+          <w:tab w:val="left" w:pos="13740"/>
+          <w:tab w:val="left" w:pos="14656"/>
+        </w:tabs>
+        <w:spacing w:before="0" w:after="0"/>
+        <w:rPr>
+          <w:rFonts w:ascii="Consolas" w:eastAsia="Times New Roman" w:hAnsi="Consolas" w:cs="Consolas"/>
+          <w:color w:val="F8F8F2"/>
+          <w:kern w:val="0"/>
+          <w:sz w:val="16"/>
+          <w:szCs w:val="16"/>
+          <w:lang w:eastAsia="es-ES_tradnl"/>
+          <w14:ligatures w14:val="none"/>
+        </w:rPr>
+      </w:pPr>
+      <w:r>
+        <w:rPr>
+          <w:rFonts w:ascii="Consolas" w:eastAsia="Times New Roman" w:hAnsi="Consolas" w:cs="Consolas"/>
+          <w:color w:val="F8F8F2"/>
+          <w:kern w:val="0"/>
+          <w:sz w:val="16"/>
+          <w:szCs w:val="16"/>
+          <w:lang w:eastAsia="es-ES_tradnl"/>
+          <w14:ligatures w14:val="none"/>
+        </w:rPr>
+        <w:t xml:space="preserve">            </w:t>
+      </w:r>
+      <w:proofErr w:type="spellStart"/>
+      <w:r>
+        <w:rPr>
+          <w:rFonts w:ascii="Consolas" w:eastAsia="Times New Roman" w:hAnsi="Consolas" w:cs="Consolas"/>
+          <w:color w:val="990055"/>
+          <w:kern w:val="0"/>
+          <w:sz w:val="16"/>
+          <w:szCs w:val="16"/>
+          <w:lang w:eastAsia="es-ES_tradnl"/>
+          <w14:ligatures w14:val="none"/>
+        </w:rPr>
+        <w:t>filter</w:t>
+      </w:r>
+      <w:proofErr w:type="spellEnd"/>
+      <w:r>
+        <w:rPr>
+          <w:rFonts w:ascii="Consolas" w:eastAsia="Times New Roman" w:hAnsi="Consolas" w:cs="Consolas"/>
+          <w:color w:val="F8F8F2"/>
+          <w:kern w:val="0"/>
+          <w:sz w:val="16"/>
+          <w:szCs w:val="16"/>
+          <w:lang w:eastAsia="es-ES_tradnl"/>
+          <w14:ligatures w14:val="none"/>
+        </w:rPr>
+        <w:t xml:space="preserve">: </w:t>
+      </w:r>
+      <w:proofErr w:type="spellStart"/>
+      <w:r>
+        <w:rPr>
+          <w:rFonts w:ascii="Consolas" w:eastAsia="Times New Roman" w:hAnsi="Consolas" w:cs="Consolas"/>
+          <w:color w:val="E6DB74"/>
+          <w:kern w:val="0"/>
+          <w:sz w:val="16"/>
+          <w:szCs w:val="16"/>
+          <w:lang w:eastAsia="es-ES_tradnl"/>
+          <w14:ligatures w14:val="none"/>
+        </w:rPr>
+        <w:t>alpha</w:t>
+      </w:r>
+      <w:proofErr w:type="spellEnd"/>
+      <w:r>
+        <w:rPr>
+          <w:rFonts w:ascii="Consolas" w:eastAsia="Times New Roman" w:hAnsi="Consolas" w:cs="Consolas"/>
+          <w:color w:val="F8F8F2"/>
+          <w:kern w:val="0"/>
+          <w:sz w:val="16"/>
+          <w:szCs w:val="16"/>
+          <w:lang w:eastAsia="es-ES_tradnl"/>
+          <w14:ligatures w14:val="none"/>
+        </w:rPr>
+        <w:t>(</w:t>
+      </w:r>
+      <w:proofErr w:type="spellStart"/>
+      <w:r>
+        <w:rPr>
+          <w:rFonts w:ascii="Consolas" w:eastAsia="Times New Roman" w:hAnsi="Consolas" w:cs="Consolas"/>
+          <w:color w:val="F8F8F2"/>
+          <w:kern w:val="0"/>
+          <w:sz w:val="16"/>
+          <w:szCs w:val="16"/>
+          <w:lang w:eastAsia="es-ES_tradnl"/>
+          <w14:ligatures w14:val="none"/>
+        </w:rPr>
+        <w:t>opacity</w:t>
+      </w:r>
+      <w:proofErr w:type="spellEnd"/>
+      <w:r>
+        <w:rPr>
+          <w:rFonts w:ascii="Consolas" w:eastAsia="Times New Roman" w:hAnsi="Consolas" w:cs="Consolas"/>
+          <w:color w:val="F8F8F2"/>
+          <w:kern w:val="0"/>
+          <w:sz w:val="16"/>
+          <w:szCs w:val="16"/>
+          <w:lang w:eastAsia="es-ES_tradnl"/>
+          <w14:ligatures w14:val="none"/>
+        </w:rPr>
+        <w:t>=50);</w:t>
+      </w:r>
+    </w:p>
+    <w:p>
+      <w:pPr>
+        <w:shd w:val="clear" w:color="auto" w:fill="272822"/>
+        <w:tabs>
+          <w:tab w:val="left" w:pos="916"/>
+          <w:tab w:val="left" w:pos="1832"/>
+          <w:tab w:val="left" w:pos="2748"/>
+          <w:tab w:val="left" w:pos="3664"/>
+          <w:tab w:val="left" w:pos="4580"/>
+          <w:tab w:val="left" w:pos="5496"/>
+          <w:tab w:val="left" w:pos="6412"/>
+          <w:tab w:val="left" w:pos="7328"/>
+          <w:tab w:val="left" w:pos="8244"/>
+          <w:tab w:val="left" w:pos="9160"/>
+          <w:tab w:val="left" w:pos="10076"/>
+          <w:tab w:val="left" w:pos="10992"/>
+          <w:tab w:val="left" w:pos="11908"/>
+          <w:tab w:val="left" w:pos="12824"/>
+          <w:tab w:val="left" w:pos="13740"/>
+          <w:tab w:val="left" w:pos="14656"/>
+        </w:tabs>
+        <w:spacing w:before="0" w:after="0"/>
+        <w:rPr>
+          <w:rFonts w:ascii="Consolas" w:eastAsia="Times New Roman" w:hAnsi="Consolas" w:cs="Consolas"/>
+          <w:color w:val="F8F8F2"/>
+          <w:kern w:val="0"/>
+          <w:sz w:val="16"/>
+          <w:szCs w:val="16"/>
+          <w:lang w:eastAsia="es-ES_tradnl"/>
+          <w14:ligatures w14:val="none"/>
+        </w:rPr>
+      </w:pPr>
+      <w:r>
+        <w:rPr>
+          <w:rFonts w:ascii="Consolas" w:eastAsia="Times New Roman" w:hAnsi="Consolas" w:cs="Consolas"/>
+          <w:color w:val="F8F8F2"/>
+          <w:kern w:val="0"/>
+          <w:sz w:val="16"/>
+          <w:szCs w:val="16"/>
+          <w:lang w:eastAsia="es-ES_tradnl"/>
+          <w14:ligatures w14:val="none"/>
+        </w:rPr>
+        <w:t xml:space="preserve">            </w:t>
+      </w:r>
+      <w:r>
+        <w:rPr>
+          <w:rFonts w:ascii="Consolas" w:eastAsia="Times New Roman" w:hAnsi="Consolas" w:cs="Consolas"/>
+          <w:color w:val="990055"/>
+          <w:kern w:val="0"/>
+          <w:sz w:val="16"/>
+          <w:szCs w:val="16"/>
+          <w:lang w:eastAsia="es-ES_tradnl"/>
+          <w14:ligatures w14:val="none"/>
+        </w:rPr>
+        <w:t>-</w:t>
+      </w:r>
+      <w:proofErr w:type="spellStart"/>
+      <w:r>
+        <w:rPr>
+          <w:rFonts w:ascii="Consolas" w:eastAsia="Times New Roman" w:hAnsi="Consolas" w:cs="Consolas"/>
+          <w:color w:val="990055"/>
+          <w:kern w:val="0"/>
+          <w:sz w:val="16"/>
+          <w:szCs w:val="16"/>
+          <w:lang w:eastAsia="es-ES_tradnl"/>
+          <w14:ligatures w14:val="none"/>
+        </w:rPr>
+        <w:t>moz-opacity</w:t>
+      </w:r>
+      <w:proofErr w:type="spellEnd"/>
+      <w:r>
+        <w:rPr>
+          <w:rFonts w:ascii="Consolas" w:eastAsia="Times New Roman" w:hAnsi="Consolas" w:cs="Consolas"/>
+          <w:color w:val="F8F8F2"/>
+          <w:kern w:val="0"/>
+          <w:sz w:val="16"/>
+          <w:szCs w:val="16"/>
+          <w:lang w:eastAsia="es-ES_tradnl"/>
+          <w14:ligatures w14:val="none"/>
+        </w:rPr>
+        <w:t>: 0.5;</w:t>
+      </w:r>
+    </w:p>
+    <w:p>
+      <w:pPr>
+        <w:shd w:val="clear" w:color="auto" w:fill="272822"/>
+        <w:tabs>
+          <w:tab w:val="left" w:pos="916"/>
+          <w:tab w:val="left" w:pos="1832"/>
+          <w:tab w:val="left" w:pos="2748"/>
+          <w:tab w:val="left" w:pos="3664"/>
+          <w:tab w:val="left" w:pos="4580"/>
+          <w:tab w:val="left" w:pos="5496"/>
+          <w:tab w:val="left" w:pos="6412"/>
+          <w:tab w:val="left" w:pos="7328"/>
+          <w:tab w:val="left" w:pos="8244"/>
+          <w:tab w:val="left" w:pos="9160"/>
+          <w:tab w:val="left" w:pos="10076"/>
+          <w:tab w:val="left" w:pos="10992"/>
+          <w:tab w:val="left" w:pos="11908"/>
+          <w:tab w:val="left" w:pos="12824"/>
+          <w:tab w:val="left" w:pos="13740"/>
+          <w:tab w:val="left" w:pos="14656"/>
+        </w:tabs>
+        <w:spacing w:before="0" w:after="0"/>
+        <w:rPr>
+          <w:rFonts w:ascii="Consolas" w:eastAsia="Times New Roman" w:hAnsi="Consolas" w:cs="Consolas"/>
+          <w:color w:val="F8F8F2"/>
+          <w:kern w:val="0"/>
+          <w:sz w:val="16"/>
+          <w:szCs w:val="16"/>
+          <w:lang w:eastAsia="es-ES_tradnl"/>
+          <w14:ligatures w14:val="none"/>
+        </w:rPr>
+      </w:pPr>
+      <w:r>
+        <w:rPr>
+          <w:rFonts w:ascii="Consolas" w:eastAsia="Times New Roman" w:hAnsi="Consolas" w:cs="Consolas"/>
+          <w:color w:val="F8F8F2"/>
+          <w:kern w:val="0"/>
+          <w:sz w:val="16"/>
+          <w:szCs w:val="16"/>
+          <w:lang w:eastAsia="es-ES_tradnl"/>
+          <w14:ligatures w14:val="none"/>
+        </w:rPr>
+        <w:t xml:space="preserve">            </w:t>
+      </w:r>
+      <w:proofErr w:type="spellStart"/>
+      <w:r>
+        <w:rPr>
+          <w:rFonts w:ascii="Consolas" w:eastAsia="Times New Roman" w:hAnsi="Consolas" w:cs="Consolas"/>
+          <w:color w:val="990055"/>
+          <w:kern w:val="0"/>
+          <w:sz w:val="16"/>
+          <w:szCs w:val="16"/>
+          <w:lang w:eastAsia="es-ES_tradnl"/>
+          <w14:ligatures w14:val="none"/>
+        </w:rPr>
+        <w:t>opacity</w:t>
+      </w:r>
+      <w:proofErr w:type="spellEnd"/>
+      <w:r>
+        <w:rPr>
+          <w:rFonts w:ascii="Consolas" w:eastAsia="Times New Roman" w:hAnsi="Consolas" w:cs="Consolas"/>
+          <w:color w:val="F8F8F2"/>
+          <w:kern w:val="0"/>
+          <w:sz w:val="16"/>
+          <w:szCs w:val="16"/>
+          <w:lang w:eastAsia="es-ES_tradnl"/>
+          <w14:ligatures w14:val="none"/>
+        </w:rPr>
+        <w:t>: 0.5;</w:t>
+      </w:r>
+    </w:p>
+    <w:p>
+      <w:pPr>
+        <w:shd w:val="clear" w:color="auto" w:fill="272822"/>
+        <w:tabs>
+          <w:tab w:val="left" w:pos="916"/>
+          <w:tab w:val="left" w:pos="1832"/>
+          <w:tab w:val="left" w:pos="2748"/>
+          <w:tab w:val="left" w:pos="3664"/>
+          <w:tab w:val="left" w:pos="4580"/>
+          <w:tab w:val="left" w:pos="5496"/>
+          <w:tab w:val="left" w:pos="6412"/>
+          <w:tab w:val="left" w:pos="7328"/>
+          <w:tab w:val="left" w:pos="8244"/>
+          <w:tab w:val="left" w:pos="9160"/>
+          <w:tab w:val="left" w:pos="10076"/>
+          <w:tab w:val="left" w:pos="10992"/>
+          <w:tab w:val="left" w:pos="11908"/>
+          <w:tab w:val="left" w:pos="12824"/>
+          <w:tab w:val="left" w:pos="13740"/>
+          <w:tab w:val="left" w:pos="14656"/>
+        </w:tabs>
+        <w:spacing w:before="0" w:after="0"/>
+        <w:rPr>
+          <w:rFonts w:ascii="Consolas" w:eastAsia="Times New Roman" w:hAnsi="Consolas" w:cs="Consolas"/>
+          <w:color w:val="F8F8F2"/>
+          <w:kern w:val="0"/>
+          <w:sz w:val="16"/>
+          <w:szCs w:val="16"/>
+          <w:lang w:eastAsia="es-ES_tradnl"/>
+          <w14:ligatures w14:val="none"/>
+        </w:rPr>
+      </w:pPr>
+      <w:r>
+        <w:rPr>
+          <w:rFonts w:ascii="Consolas" w:eastAsia="Times New Roman" w:hAnsi="Consolas" w:cs="Consolas"/>
+          <w:color w:val="F8F8F2"/>
+          <w:kern w:val="0"/>
+          <w:sz w:val="16"/>
+          <w:szCs w:val="16"/>
+          <w:lang w:eastAsia="es-ES_tradnl"/>
+          <w14:ligatures w14:val="none"/>
+        </w:rPr>
+        <w:t xml:space="preserve">        }</w:t>
+      </w:r>
+    </w:p>
+    <w:p>
+      <w:pPr>
+        <w:shd w:val="clear" w:color="auto" w:fill="272822"/>
+        <w:tabs>
+          <w:tab w:val="left" w:pos="916"/>
+          <w:tab w:val="left" w:pos="1832"/>
+          <w:tab w:val="left" w:pos="2748"/>
+          <w:tab w:val="left" w:pos="3664"/>
+          <w:tab w:val="left" w:pos="4580"/>
+          <w:tab w:val="left" w:pos="5496"/>
+          <w:tab w:val="left" w:pos="6412"/>
+          <w:tab w:val="left" w:pos="7328"/>
+          <w:tab w:val="left" w:pos="8244"/>
+          <w:tab w:val="left" w:pos="9160"/>
+          <w:tab w:val="left" w:pos="10076"/>
+          <w:tab w:val="left" w:pos="10992"/>
+          <w:tab w:val="left" w:pos="11908"/>
+          <w:tab w:val="left" w:pos="12824"/>
+          <w:tab w:val="left" w:pos="13740"/>
+          <w:tab w:val="left" w:pos="14656"/>
+        </w:tabs>
+        <w:spacing w:before="0" w:after="0"/>
+        <w:rPr>
+          <w:rFonts w:ascii="Consolas" w:eastAsia="Times New Roman" w:hAnsi="Consolas" w:cs="Consolas"/>
+          <w:color w:val="F8F8F2"/>
+          <w:kern w:val="0"/>
+          <w:sz w:val="16"/>
+          <w:szCs w:val="16"/>
+          <w:lang w:eastAsia="es-ES_tradnl"/>
+          <w14:ligatures w14:val="none"/>
+        </w:rPr>
+      </w:pPr>
+    </w:p>
+    <w:p>
+      <w:pPr>
+        <w:shd w:val="clear" w:color="auto" w:fill="272822"/>
+        <w:tabs>
+          <w:tab w:val="left" w:pos="916"/>
+          <w:tab w:val="left" w:pos="1832"/>
+          <w:tab w:val="left" w:pos="2748"/>
+          <w:tab w:val="left" w:pos="3664"/>
+          <w:tab w:val="left" w:pos="4580"/>
+          <w:tab w:val="left" w:pos="5496"/>
+          <w:tab w:val="left" w:pos="6412"/>
+          <w:tab w:val="left" w:pos="7328"/>
+          <w:tab w:val="left" w:pos="8244"/>
+          <w:tab w:val="left" w:pos="9160"/>
+          <w:tab w:val="left" w:pos="10076"/>
+          <w:tab w:val="left" w:pos="10992"/>
+          <w:tab w:val="left" w:pos="11908"/>
+          <w:tab w:val="left" w:pos="12824"/>
+          <w:tab w:val="left" w:pos="13740"/>
+          <w:tab w:val="left" w:pos="14656"/>
+        </w:tabs>
+        <w:spacing w:before="0" w:after="0"/>
+        <w:rPr>
+          <w:rFonts w:ascii="Consolas" w:eastAsia="Times New Roman" w:hAnsi="Consolas" w:cs="Consolas"/>
+          <w:color w:val="F8F8F2"/>
+          <w:kern w:val="0"/>
+          <w:sz w:val="16"/>
+          <w:szCs w:val="16"/>
+          <w:lang w:eastAsia="es-ES_tradnl"/>
+          <w14:ligatures w14:val="none"/>
+        </w:rPr>
+      </w:pPr>
+      <w:r>
+        <w:rPr>
+          <w:rFonts w:ascii="Consolas" w:eastAsia="Times New Roman" w:hAnsi="Consolas" w:cs="Consolas"/>
+          <w:color w:val="F8F8F2"/>
+          <w:kern w:val="0"/>
+          <w:sz w:val="16"/>
+          <w:szCs w:val="16"/>
+          <w:lang w:eastAsia="es-ES_tradnl"/>
+          <w14:ligatures w14:val="none"/>
+        </w:rPr>
+        <w:t xml:space="preserve">        </w:t>
+      </w:r>
+      <w:r>
+        <w:rPr>
+          <w:rFonts w:ascii="Consolas" w:eastAsia="Times New Roman" w:hAnsi="Consolas" w:cs="Consolas"/>
+          <w:color w:val="A6E22E"/>
+          <w:kern w:val="0"/>
+          <w:sz w:val="16"/>
+          <w:szCs w:val="16"/>
+          <w:lang w:eastAsia="es-ES_tradnl"/>
+          <w14:ligatures w14:val="none"/>
+        </w:rPr>
+        <w:t>#frase</w:t>
+      </w:r>
+      <w:r>
+        <w:rPr>
+          <w:rFonts w:ascii="Consolas" w:eastAsia="Times New Roman" w:hAnsi="Consolas" w:cs="Consolas"/>
+          <w:color w:val="F8F8F2"/>
+          <w:kern w:val="0"/>
+          <w:sz w:val="16"/>
+          <w:szCs w:val="16"/>
+          <w:lang w:eastAsia="es-ES_tradnl"/>
+          <w14:ligatures w14:val="none"/>
+        </w:rPr>
+        <w:t xml:space="preserve"> {</w:t>
+      </w:r>
+    </w:p>
+    <w:p>
+      <w:pPr>
+        <w:shd w:val="clear" w:color="auto" w:fill="272822"/>
+        <w:tabs>
+          <w:tab w:val="left" w:pos="916"/>
+          <w:tab w:val="left" w:pos="1832"/>
+          <w:tab w:val="left" w:pos="2748"/>
+          <w:tab w:val="left" w:pos="3664"/>
+          <w:tab w:val="left" w:pos="4580"/>
+          <w:tab w:val="left" w:pos="5496"/>
+          <w:tab w:val="left" w:pos="6412"/>
+          <w:tab w:val="left" w:pos="7328"/>
+          <w:tab w:val="left" w:pos="8244"/>
+          <w:tab w:val="left" w:pos="9160"/>
+          <w:tab w:val="left" w:pos="10076"/>
+          <w:tab w:val="left" w:pos="10992"/>
+          <w:tab w:val="left" w:pos="11908"/>
+          <w:tab w:val="left" w:pos="12824"/>
+          <w:tab w:val="left" w:pos="13740"/>
+          <w:tab w:val="left" w:pos="14656"/>
+        </w:tabs>
+        <w:spacing w:before="0" w:after="0"/>
+        <w:rPr>
+          <w:rFonts w:ascii="Consolas" w:eastAsia="Times New Roman" w:hAnsi="Consolas" w:cs="Consolas"/>
+          <w:color w:val="F8F8F2"/>
+          <w:kern w:val="0"/>
+          <w:sz w:val="16"/>
+          <w:szCs w:val="16"/>
+          <w:lang w:eastAsia="es-ES_tradnl"/>
+          <w14:ligatures w14:val="none"/>
+        </w:rPr>
+      </w:pPr>
+      <w:r>
+        <w:rPr>
+          <w:rFonts w:ascii="Consolas" w:eastAsia="Times New Roman" w:hAnsi="Consolas" w:cs="Consolas"/>
+          <w:color w:val="F8F8F2"/>
+          <w:kern w:val="0"/>
+          <w:sz w:val="16"/>
+          <w:szCs w:val="16"/>
+          <w:lang w:eastAsia="es-ES_tradnl"/>
+          <w14:ligatures w14:val="none"/>
+        </w:rPr>
+        <w:t xml:space="preserve">            </w:t>
+      </w:r>
+      <w:proofErr w:type="spellStart"/>
+      <w:r>
+        <w:rPr>
+          <w:rFonts w:ascii="Consolas" w:eastAsia="Times New Roman" w:hAnsi="Consolas" w:cs="Consolas"/>
+          <w:color w:val="990055"/>
+          <w:kern w:val="0"/>
+          <w:sz w:val="16"/>
+          <w:szCs w:val="16"/>
+          <w:lang w:eastAsia="es-ES_tradnl"/>
+          <w14:ligatures w14:val="none"/>
+        </w:rPr>
+        <w:t>background</w:t>
+      </w:r>
+      <w:proofErr w:type="spellEnd"/>
+      <w:r>
+        <w:rPr>
+          <w:rFonts w:ascii="Consolas" w:eastAsia="Times New Roman" w:hAnsi="Consolas" w:cs="Consolas"/>
+          <w:color w:val="F8F8F2"/>
+          <w:kern w:val="0"/>
+          <w:sz w:val="16"/>
+          <w:szCs w:val="16"/>
+          <w:lang w:eastAsia="es-ES_tradnl"/>
+          <w14:ligatures w14:val="none"/>
+        </w:rPr>
+        <w:t xml:space="preserve">: </w:t>
+      </w:r>
+      <w:proofErr w:type="spellStart"/>
+      <w:r>
+        <w:rPr>
+          <w:rFonts w:ascii="Consolas" w:eastAsia="Times New Roman" w:hAnsi="Consolas" w:cs="Consolas"/>
+          <w:color w:val="F8F8F2"/>
+          <w:kern w:val="0"/>
+          <w:sz w:val="16"/>
+          <w:szCs w:val="16"/>
+          <w:lang w:eastAsia="es-ES_tradnl"/>
+          <w14:ligatures w14:val="none"/>
+        </w:rPr>
+        <w:t>white</w:t>
+      </w:r>
+      <w:proofErr w:type="spellEnd"/>
+      <w:r>
+        <w:rPr>
+          <w:rFonts w:ascii="Consolas" w:eastAsia="Times New Roman" w:hAnsi="Consolas" w:cs="Consolas"/>
+          <w:color w:val="F8F8F2"/>
+          <w:kern w:val="0"/>
+          <w:sz w:val="16"/>
+          <w:szCs w:val="16"/>
+          <w:lang w:eastAsia="es-ES_tradnl"/>
+          <w14:ligatures w14:val="none"/>
+        </w:rPr>
+        <w:t>;</w:t>
+      </w:r>
+    </w:p>
+    <w:p>
+      <w:pPr>
+        <w:shd w:val="clear" w:color="auto" w:fill="272822"/>
+        <w:tabs>
+          <w:tab w:val="left" w:pos="916"/>
+          <w:tab w:val="left" w:pos="1832"/>
+          <w:tab w:val="left" w:pos="2748"/>
+          <w:tab w:val="left" w:pos="3664"/>
+          <w:tab w:val="left" w:pos="4580"/>
+          <w:tab w:val="left" w:pos="5496"/>
+          <w:tab w:val="left" w:pos="6412"/>
+          <w:tab w:val="left" w:pos="7328"/>
+          <w:tab w:val="left" w:pos="8244"/>
+          <w:tab w:val="left" w:pos="9160"/>
+          <w:tab w:val="left" w:pos="10076"/>
+          <w:tab w:val="left" w:pos="10992"/>
+          <w:tab w:val="left" w:pos="11908"/>
+          <w:tab w:val="left" w:pos="12824"/>
+          <w:tab w:val="left" w:pos="13740"/>
+          <w:tab w:val="left" w:pos="14656"/>
+        </w:tabs>
+        <w:spacing w:before="0" w:after="0"/>
+        <w:rPr>
+          <w:rFonts w:ascii="Consolas" w:eastAsia="Times New Roman" w:hAnsi="Consolas" w:cs="Consolas"/>
+          <w:color w:val="F8F8F2"/>
+          <w:kern w:val="0"/>
+          <w:sz w:val="16"/>
+          <w:szCs w:val="16"/>
+          <w:lang w:eastAsia="es-ES_tradnl"/>
+          <w14:ligatures w14:val="none"/>
+        </w:rPr>
+      </w:pPr>
+      <w:r>
+        <w:rPr>
+          <w:rFonts w:ascii="Consolas" w:eastAsia="Times New Roman" w:hAnsi="Consolas" w:cs="Consolas"/>
+          <w:color w:val="F8F8F2"/>
+          <w:kern w:val="0"/>
+          <w:sz w:val="16"/>
+          <w:szCs w:val="16"/>
+          <w:lang w:eastAsia="es-ES_tradnl"/>
+          <w14:ligatures w14:val="none"/>
+        </w:rPr>
+        <w:t xml:space="preserve">            </w:t>
+      </w:r>
+      <w:proofErr w:type="spellStart"/>
+      <w:r>
+        <w:rPr>
+          <w:rFonts w:ascii="Consolas" w:eastAsia="Times New Roman" w:hAnsi="Consolas" w:cs="Consolas"/>
+          <w:color w:val="990055"/>
+          <w:kern w:val="0"/>
+          <w:sz w:val="16"/>
+          <w:szCs w:val="16"/>
+          <w:lang w:eastAsia="es-ES_tradnl"/>
+          <w14:ligatures w14:val="none"/>
+        </w:rPr>
+        <w:t>width</w:t>
+      </w:r>
+      <w:proofErr w:type="spellEnd"/>
+      <w:r>
+        <w:rPr>
+          <w:rFonts w:ascii="Consolas" w:eastAsia="Times New Roman" w:hAnsi="Consolas" w:cs="Consolas"/>
+          <w:color w:val="F8F8F2"/>
+          <w:kern w:val="0"/>
+          <w:sz w:val="16"/>
+          <w:szCs w:val="16"/>
+          <w:lang w:eastAsia="es-ES_tradnl"/>
+          <w14:ligatures w14:val="none"/>
+        </w:rPr>
+        <w:t>: 200px;</w:t>
+      </w:r>
+    </w:p>
+    <w:p>
+      <w:pPr>
+        <w:shd w:val="clear" w:color="auto" w:fill="272822"/>
+        <w:tabs>
+          <w:tab w:val="left" w:pos="916"/>
+          <w:tab w:val="left" w:pos="1832"/>
+          <w:tab w:val="left" w:pos="2748"/>
+          <w:tab w:val="left" w:pos="3664"/>
+          <w:tab w:val="left" w:pos="4580"/>
+          <w:tab w:val="left" w:pos="5496"/>
+          <w:tab w:val="left" w:pos="6412"/>
+          <w:tab w:val="left" w:pos="7328"/>
+          <w:tab w:val="left" w:pos="8244"/>
+          <w:tab w:val="left" w:pos="9160"/>
+          <w:tab w:val="left" w:pos="10076"/>
+          <w:tab w:val="left" w:pos="10992"/>
+          <w:tab w:val="left" w:pos="11908"/>
+          <w:tab w:val="left" w:pos="12824"/>
+          <w:tab w:val="left" w:pos="13740"/>
+          <w:tab w:val="left" w:pos="14656"/>
+        </w:tabs>
+        <w:spacing w:before="0" w:after="0"/>
+        <w:rPr>
+          <w:rFonts w:ascii="Consolas" w:eastAsia="Times New Roman" w:hAnsi="Consolas" w:cs="Consolas"/>
+          <w:color w:val="F8F8F2"/>
+          <w:kern w:val="0"/>
+          <w:sz w:val="16"/>
+          <w:szCs w:val="16"/>
+          <w:lang w:eastAsia="es-ES_tradnl"/>
+          <w14:ligatures w14:val="none"/>
+        </w:rPr>
+      </w:pPr>
+      <w:r>
+        <w:rPr>
+          <w:rFonts w:ascii="Consolas" w:eastAsia="Times New Roman" w:hAnsi="Consolas" w:cs="Consolas"/>
+          <w:color w:val="F8F8F2"/>
+          <w:kern w:val="0"/>
+          <w:sz w:val="16"/>
+          <w:szCs w:val="16"/>
+          <w:lang w:eastAsia="es-ES_tradnl"/>
+          <w14:ligatures w14:val="none"/>
+        </w:rPr>
+        <w:t xml:space="preserve">            </w:t>
+      </w:r>
+      <w:proofErr w:type="spellStart"/>
+      <w:r>
+        <w:rPr>
+          <w:rFonts w:ascii="Consolas" w:eastAsia="Times New Roman" w:hAnsi="Consolas" w:cs="Consolas"/>
+          <w:color w:val="990055"/>
+          <w:kern w:val="0"/>
+          <w:sz w:val="16"/>
+          <w:szCs w:val="16"/>
+          <w:lang w:eastAsia="es-ES_tradnl"/>
+          <w14:ligatures w14:val="none"/>
+        </w:rPr>
+        <w:t>height</w:t>
+      </w:r>
+      <w:proofErr w:type="spellEnd"/>
+      <w:r>
+        <w:rPr>
+          <w:rFonts w:ascii="Consolas" w:eastAsia="Times New Roman" w:hAnsi="Consolas" w:cs="Consolas"/>
+          <w:color w:val="F8F8F2"/>
+          <w:kern w:val="0"/>
+          <w:sz w:val="16"/>
+          <w:szCs w:val="16"/>
+          <w:lang w:eastAsia="es-ES_tradnl"/>
+          <w14:ligatures w14:val="none"/>
+        </w:rPr>
+        <w:t>: 200px;</w:t>
+      </w:r>
+    </w:p>
+    <w:p>
+      <w:pPr>
+        <w:shd w:val="clear" w:color="auto" w:fill="272822"/>
+        <w:tabs>
+          <w:tab w:val="left" w:pos="916"/>
+          <w:tab w:val="left" w:pos="1832"/>
+          <w:tab w:val="left" w:pos="2748"/>
+          <w:tab w:val="left" w:pos="3664"/>
+          <w:tab w:val="left" w:pos="4580"/>
+          <w:tab w:val="left" w:pos="5496"/>
+          <w:tab w:val="left" w:pos="6412"/>
+          <w:tab w:val="left" w:pos="7328"/>
+          <w:tab w:val="left" w:pos="8244"/>
+          <w:tab w:val="left" w:pos="9160"/>
+          <w:tab w:val="left" w:pos="10076"/>
+          <w:tab w:val="left" w:pos="10992"/>
+          <w:tab w:val="left" w:pos="11908"/>
+          <w:tab w:val="left" w:pos="12824"/>
+          <w:tab w:val="left" w:pos="13740"/>
+          <w:tab w:val="left" w:pos="14656"/>
+        </w:tabs>
+        <w:spacing w:before="0" w:after="0"/>
+        <w:rPr>
+          <w:rFonts w:ascii="Consolas" w:eastAsia="Times New Roman" w:hAnsi="Consolas" w:cs="Consolas"/>
+          <w:color w:val="F8F8F2"/>
+          <w:kern w:val="0"/>
+          <w:sz w:val="16"/>
+          <w:szCs w:val="16"/>
+          <w:lang w:eastAsia="es-ES_tradnl"/>
+          <w14:ligatures w14:val="none"/>
+        </w:rPr>
+      </w:pPr>
+      <w:r>
+        <w:rPr>
+          <w:rFonts w:ascii="Consolas" w:eastAsia="Times New Roman" w:hAnsi="Consolas" w:cs="Consolas"/>
+          <w:color w:val="F8F8F2"/>
+          <w:kern w:val="0"/>
+          <w:sz w:val="16"/>
+          <w:szCs w:val="16"/>
+          <w:lang w:eastAsia="es-ES_tradnl"/>
+          <w14:ligatures w14:val="none"/>
+        </w:rPr>
+        <w:t xml:space="preserve">            </w:t>
+      </w:r>
+      <w:proofErr w:type="spellStart"/>
+      <w:r>
+        <w:rPr>
+          <w:rFonts w:ascii="Consolas" w:eastAsia="Times New Roman" w:hAnsi="Consolas" w:cs="Consolas"/>
+          <w:color w:val="990055"/>
+          <w:kern w:val="0"/>
+          <w:sz w:val="16"/>
+          <w:szCs w:val="16"/>
+          <w:lang w:eastAsia="es-ES_tradnl"/>
+          <w14:ligatures w14:val="none"/>
+        </w:rPr>
+        <w:t>filter</w:t>
+      </w:r>
+      <w:proofErr w:type="spellEnd"/>
+      <w:r>
+        <w:rPr>
+          <w:rFonts w:ascii="Consolas" w:eastAsia="Times New Roman" w:hAnsi="Consolas" w:cs="Consolas"/>
+          <w:color w:val="F8F8F2"/>
+          <w:kern w:val="0"/>
+          <w:sz w:val="16"/>
+          <w:szCs w:val="16"/>
+          <w:lang w:eastAsia="es-ES_tradnl"/>
+          <w14:ligatures w14:val="none"/>
+        </w:rPr>
+        <w:t xml:space="preserve">: </w:t>
+      </w:r>
+      <w:proofErr w:type="spellStart"/>
+      <w:r>
+        <w:rPr>
+          <w:rFonts w:ascii="Consolas" w:eastAsia="Times New Roman" w:hAnsi="Consolas" w:cs="Consolas"/>
+          <w:color w:val="E6DB74"/>
+          <w:kern w:val="0"/>
+          <w:sz w:val="16"/>
+          <w:szCs w:val="16"/>
+          <w:lang w:eastAsia="es-ES_tradnl"/>
+          <w14:ligatures w14:val="none"/>
+        </w:rPr>
+        <w:t>alpha</w:t>
+      </w:r>
+      <w:proofErr w:type="spellEnd"/>
+      <w:r>
+        <w:rPr>
+          <w:rFonts w:ascii="Consolas" w:eastAsia="Times New Roman" w:hAnsi="Consolas" w:cs="Consolas"/>
+          <w:color w:val="F8F8F2"/>
+          <w:kern w:val="0"/>
+          <w:sz w:val="16"/>
+          <w:szCs w:val="16"/>
+          <w:lang w:eastAsia="es-ES_tradnl"/>
+          <w14:ligatures w14:val="none"/>
+        </w:rPr>
+        <w:t>(</w:t>
+      </w:r>
+      <w:proofErr w:type="spellStart"/>
+      <w:r>
+        <w:rPr>
+          <w:rFonts w:ascii="Consolas" w:eastAsia="Times New Roman" w:hAnsi="Consolas" w:cs="Consolas"/>
+          <w:color w:val="F8F8F2"/>
+          <w:kern w:val="0"/>
+          <w:sz w:val="16"/>
+          <w:szCs w:val="16"/>
+          <w:lang w:eastAsia="es-ES_tradnl"/>
+          <w14:ligatures w14:val="none"/>
+        </w:rPr>
+        <w:t>opacity</w:t>
+      </w:r>
+      <w:proofErr w:type="spellEnd"/>
+      <w:r>
+        <w:rPr>
+          <w:rFonts w:ascii="Consolas" w:eastAsia="Times New Roman" w:hAnsi="Consolas" w:cs="Consolas"/>
+          <w:color w:val="F8F8F2"/>
+          <w:kern w:val="0"/>
+          <w:sz w:val="16"/>
+          <w:szCs w:val="16"/>
+          <w:lang w:eastAsia="es-ES_tradnl"/>
+          <w14:ligatures w14:val="none"/>
+        </w:rPr>
+        <w:t>=100);</w:t>
+      </w:r>
+    </w:p>
+    <w:p>
+      <w:pPr>
+        <w:shd w:val="clear" w:color="auto" w:fill="272822"/>
+        <w:tabs>
+          <w:tab w:val="left" w:pos="916"/>
+          <w:tab w:val="left" w:pos="1832"/>
+          <w:tab w:val="left" w:pos="2748"/>
+          <w:tab w:val="left" w:pos="3664"/>
+          <w:tab w:val="left" w:pos="4580"/>
+          <w:tab w:val="left" w:pos="5496"/>
+          <w:tab w:val="left" w:pos="6412"/>
+          <w:tab w:val="left" w:pos="7328"/>
+          <w:tab w:val="left" w:pos="8244"/>
+          <w:tab w:val="left" w:pos="9160"/>
+          <w:tab w:val="left" w:pos="10076"/>
+          <w:tab w:val="left" w:pos="10992"/>
+          <w:tab w:val="left" w:pos="11908"/>
+          <w:tab w:val="left" w:pos="12824"/>
+          <w:tab w:val="left" w:pos="13740"/>
+          <w:tab w:val="left" w:pos="14656"/>
+        </w:tabs>
+        <w:spacing w:before="0" w:after="0"/>
+        <w:rPr>
+          <w:rFonts w:ascii="Consolas" w:eastAsia="Times New Roman" w:hAnsi="Consolas" w:cs="Consolas"/>
+          <w:color w:val="F8F8F2"/>
+          <w:kern w:val="0"/>
+          <w:sz w:val="16"/>
+          <w:szCs w:val="16"/>
+          <w:lang w:eastAsia="es-ES_tradnl"/>
+          <w14:ligatures w14:val="none"/>
+        </w:rPr>
+      </w:pPr>
+      <w:r>
+        <w:rPr>
+          <w:rFonts w:ascii="Consolas" w:eastAsia="Times New Roman" w:hAnsi="Consolas" w:cs="Consolas"/>
+          <w:color w:val="F8F8F2"/>
+          <w:kern w:val="0"/>
+          <w:sz w:val="16"/>
+          <w:szCs w:val="16"/>
+          <w:lang w:eastAsia="es-ES_tradnl"/>
+          <w14:ligatures w14:val="none"/>
+        </w:rPr>
+        <w:t xml:space="preserve">            </w:t>
+      </w:r>
+      <w:r>
+        <w:rPr>
+          <w:rFonts w:ascii="Consolas" w:eastAsia="Times New Roman" w:hAnsi="Consolas" w:cs="Consolas"/>
+          <w:color w:val="990055"/>
+          <w:kern w:val="0"/>
+          <w:sz w:val="16"/>
+          <w:szCs w:val="16"/>
+          <w:lang w:eastAsia="es-ES_tradnl"/>
+          <w14:ligatures w14:val="none"/>
+        </w:rPr>
+        <w:t>-</w:t>
+      </w:r>
+      <w:proofErr w:type="spellStart"/>
+      <w:r>
+        <w:rPr>
+          <w:rFonts w:ascii="Consolas" w:eastAsia="Times New Roman" w:hAnsi="Consolas" w:cs="Consolas"/>
+          <w:color w:val="990055"/>
+          <w:kern w:val="0"/>
+          <w:sz w:val="16"/>
+          <w:szCs w:val="16"/>
+          <w:lang w:eastAsia="es-ES_tradnl"/>
+          <w14:ligatures w14:val="none"/>
+        </w:rPr>
+        <w:t>moz-opacity</w:t>
+      </w:r>
+      <w:proofErr w:type="spellEnd"/>
+      <w:r>
+        <w:rPr>
+          <w:rFonts w:ascii="Consolas" w:eastAsia="Times New Roman" w:hAnsi="Consolas" w:cs="Consolas"/>
+          <w:color w:val="F8F8F2"/>
+          <w:kern w:val="0"/>
+          <w:sz w:val="16"/>
+          <w:szCs w:val="16"/>
+          <w:lang w:eastAsia="es-ES_tradnl"/>
+          <w14:ligatures w14:val="none"/>
+        </w:rPr>
+        <w:t>: 1;</w:t>
+      </w:r>
+    </w:p>
+    <w:p>
+      <w:pPr>
+        <w:shd w:val="clear" w:color="auto" w:fill="272822"/>
+        <w:tabs>
+          <w:tab w:val="left" w:pos="916"/>
+          <w:tab w:val="left" w:pos="1832"/>
+          <w:tab w:val="left" w:pos="2748"/>
+          <w:tab w:val="left" w:pos="3664"/>
+          <w:tab w:val="left" w:pos="4580"/>
+          <w:tab w:val="left" w:pos="5496"/>
+          <w:tab w:val="left" w:pos="6412"/>
+          <w:tab w:val="left" w:pos="7328"/>
+          <w:tab w:val="left" w:pos="8244"/>
+          <w:tab w:val="left" w:pos="9160"/>
+          <w:tab w:val="left" w:pos="10076"/>
+          <w:tab w:val="left" w:pos="10992"/>
+          <w:tab w:val="left" w:pos="11908"/>
+          <w:tab w:val="left" w:pos="12824"/>
+          <w:tab w:val="left" w:pos="13740"/>
+          <w:tab w:val="left" w:pos="14656"/>
+        </w:tabs>
+        <w:spacing w:before="0" w:after="0"/>
+        <w:rPr>
+          <w:rFonts w:ascii="Consolas" w:eastAsia="Times New Roman" w:hAnsi="Consolas" w:cs="Consolas"/>
+          <w:color w:val="F8F8F2"/>
+          <w:kern w:val="0"/>
+          <w:sz w:val="16"/>
+          <w:szCs w:val="16"/>
+          <w:lang w:eastAsia="es-ES_tradnl"/>
+          <w14:ligatures w14:val="none"/>
+        </w:rPr>
+      </w:pPr>
+      <w:r>
+        <w:rPr>
+          <w:rFonts w:ascii="Consolas" w:eastAsia="Times New Roman" w:hAnsi="Consolas" w:cs="Consolas"/>
+          <w:color w:val="F8F8F2"/>
+          <w:kern w:val="0"/>
+          <w:sz w:val="16"/>
+          <w:szCs w:val="16"/>
+          <w:lang w:eastAsia="es-ES_tradnl"/>
+          <w14:ligatures w14:val="none"/>
+        </w:rPr>
+        <w:t xml:space="preserve">            </w:t>
+      </w:r>
+      <w:proofErr w:type="spellStart"/>
+      <w:r>
+        <w:rPr>
+          <w:rFonts w:ascii="Consolas" w:eastAsia="Times New Roman" w:hAnsi="Consolas" w:cs="Consolas"/>
+          <w:color w:val="990055"/>
+          <w:kern w:val="0"/>
+          <w:sz w:val="16"/>
+          <w:szCs w:val="16"/>
+          <w:lang w:eastAsia="es-ES_tradnl"/>
+          <w14:ligatures w14:val="none"/>
+        </w:rPr>
+        <w:t>opacity</w:t>
+      </w:r>
+      <w:proofErr w:type="spellEnd"/>
+      <w:r>
+        <w:rPr>
+          <w:rFonts w:ascii="Consolas" w:eastAsia="Times New Roman" w:hAnsi="Consolas" w:cs="Consolas"/>
+          <w:color w:val="F8F8F2"/>
+          <w:kern w:val="0"/>
+          <w:sz w:val="16"/>
+          <w:szCs w:val="16"/>
+          <w:lang w:eastAsia="es-ES_tradnl"/>
+          <w14:ligatures w14:val="none"/>
+        </w:rPr>
+        <w:t>: 1;</w:t>
+      </w:r>
+    </w:p>
+    <w:p>
+      <w:pPr>
+        <w:shd w:val="clear" w:color="auto" w:fill="272822"/>
+        <w:tabs>
+          <w:tab w:val="left" w:pos="916"/>
+          <w:tab w:val="left" w:pos="1832"/>
+          <w:tab w:val="left" w:pos="2748"/>
+          <w:tab w:val="left" w:pos="3664"/>
+          <w:tab w:val="left" w:pos="4580"/>
+          <w:tab w:val="left" w:pos="5496"/>
+          <w:tab w:val="left" w:pos="6412"/>
+          <w:tab w:val="left" w:pos="7328"/>
+          <w:tab w:val="left" w:pos="8244"/>
+          <w:tab w:val="left" w:pos="9160"/>
+          <w:tab w:val="left" w:pos="10076"/>
+          <w:tab w:val="left" w:pos="10992"/>
+          <w:tab w:val="left" w:pos="11908"/>
+          <w:tab w:val="left" w:pos="12824"/>
+          <w:tab w:val="left" w:pos="13740"/>
+          <w:tab w:val="left" w:pos="14656"/>
+        </w:tabs>
+        <w:spacing w:before="0" w:after="0"/>
+        <w:rPr>
+          <w:rFonts w:ascii="Consolas" w:eastAsia="Times New Roman" w:hAnsi="Consolas" w:cs="Consolas"/>
+          <w:color w:val="F8F8F2"/>
+          <w:kern w:val="0"/>
+          <w:sz w:val="16"/>
+          <w:szCs w:val="16"/>
+          <w:lang w:eastAsia="es-ES_tradnl"/>
+          <w14:ligatures w14:val="none"/>
+        </w:rPr>
+      </w:pPr>
+      <w:r>
+        <w:rPr>
+          <w:rFonts w:ascii="Consolas" w:eastAsia="Times New Roman" w:hAnsi="Consolas" w:cs="Consolas"/>
+          <w:color w:val="F8F8F2"/>
+          <w:kern w:val="0"/>
+          <w:sz w:val="16"/>
+          <w:szCs w:val="16"/>
+          <w:lang w:eastAsia="es-ES_tradnl"/>
+          <w14:ligatures w14:val="none"/>
+        </w:rPr>
+        <w:t xml:space="preserve">        }</w:t>
+      </w:r>
+    </w:p>
+    <w:p>
+      <w:pPr>
+        <w:shd w:val="clear" w:color="auto" w:fill="272822"/>
+        <w:tabs>
+          <w:tab w:val="left" w:pos="916"/>
+          <w:tab w:val="left" w:pos="1832"/>
+          <w:tab w:val="left" w:pos="2748"/>
+          <w:tab w:val="left" w:pos="3664"/>
+          <w:tab w:val="left" w:pos="4580"/>
+          <w:tab w:val="left" w:pos="5496"/>
+          <w:tab w:val="left" w:pos="6412"/>
+          <w:tab w:val="left" w:pos="7328"/>
+          <w:tab w:val="left" w:pos="8244"/>
+          <w:tab w:val="left" w:pos="9160"/>
+          <w:tab w:val="left" w:pos="10076"/>
+          <w:tab w:val="left" w:pos="10992"/>
+          <w:tab w:val="left" w:pos="11908"/>
+          <w:tab w:val="left" w:pos="12824"/>
+          <w:tab w:val="left" w:pos="13740"/>
+          <w:tab w:val="left" w:pos="14656"/>
+        </w:tabs>
+        <w:spacing w:before="0" w:after="0"/>
+        <w:rPr>
+          <w:rFonts w:ascii="Consolas" w:eastAsia="Times New Roman" w:hAnsi="Consolas" w:cs="Consolas"/>
+          <w:color w:val="F8F8F2"/>
+          <w:kern w:val="0"/>
+          <w:sz w:val="16"/>
+          <w:szCs w:val="16"/>
+          <w:lang w:eastAsia="es-ES_tradnl"/>
+          <w14:ligatures w14:val="none"/>
+        </w:rPr>
+      </w:pPr>
+    </w:p>
+    <w:p>
+      <w:pPr>
+        <w:shd w:val="clear" w:color="auto" w:fill="272822"/>
+        <w:tabs>
+          <w:tab w:val="left" w:pos="916"/>
+          <w:tab w:val="left" w:pos="1832"/>
+          <w:tab w:val="left" w:pos="2748"/>
+          <w:tab w:val="left" w:pos="3664"/>
+          <w:tab w:val="left" w:pos="4580"/>
+          <w:tab w:val="left" w:pos="5496"/>
+          <w:tab w:val="left" w:pos="6412"/>
+          <w:tab w:val="left" w:pos="7328"/>
+          <w:tab w:val="left" w:pos="8244"/>
+          <w:tab w:val="left" w:pos="9160"/>
+          <w:tab w:val="left" w:pos="10076"/>
+          <w:tab w:val="left" w:pos="10992"/>
+          <w:tab w:val="left" w:pos="11908"/>
+          <w:tab w:val="left" w:pos="12824"/>
+          <w:tab w:val="left" w:pos="13740"/>
+          <w:tab w:val="left" w:pos="14656"/>
+        </w:tabs>
+        <w:spacing w:before="0" w:after="0"/>
+        <w:rPr>
+          <w:rFonts w:ascii="Consolas" w:eastAsia="Times New Roman" w:hAnsi="Consolas" w:cs="Consolas"/>
+          <w:color w:val="F8F8F2"/>
+          <w:kern w:val="0"/>
+          <w:sz w:val="16"/>
+          <w:szCs w:val="16"/>
+          <w:lang w:eastAsia="es-ES_tradnl"/>
+          <w14:ligatures w14:val="none"/>
+        </w:rPr>
+      </w:pPr>
+      <w:r>
+        <w:rPr>
+          <w:rFonts w:ascii="Consolas" w:eastAsia="Times New Roman" w:hAnsi="Consolas" w:cs="Consolas"/>
+          <w:color w:val="F8F8F2"/>
+          <w:kern w:val="0"/>
+          <w:sz w:val="16"/>
+          <w:szCs w:val="16"/>
+          <w:lang w:eastAsia="es-ES_tradnl"/>
+          <w14:ligatures w14:val="none"/>
+        </w:rPr>
+        <w:t xml:space="preserve">        </w:t>
+      </w:r>
+      <w:r>
+        <w:rPr>
+          <w:rFonts w:ascii="Consolas" w:eastAsia="Times New Roman" w:hAnsi="Consolas" w:cs="Consolas"/>
+          <w:color w:val="A6E22E"/>
+          <w:kern w:val="0"/>
+          <w:sz w:val="16"/>
+          <w:szCs w:val="16"/>
+          <w:lang w:eastAsia="es-ES_tradnl"/>
+          <w14:ligatures w14:val="none"/>
+        </w:rPr>
+        <w:t>#despedida</w:t>
+      </w:r>
+      <w:r>
+        <w:rPr>
+          <w:rFonts w:ascii="Consolas" w:eastAsia="Times New Roman" w:hAnsi="Consolas" w:cs="Consolas"/>
+          <w:color w:val="F8F8F2"/>
+          <w:kern w:val="0"/>
+          <w:sz w:val="16"/>
+          <w:szCs w:val="16"/>
+          <w:lang w:eastAsia="es-ES_tradnl"/>
+          <w14:ligatures w14:val="none"/>
+        </w:rPr>
+        <w:t xml:space="preserve"> {</w:t>
+      </w:r>
+    </w:p>
+    <w:p>
+      <w:pPr>
+        <w:shd w:val="clear" w:color="auto" w:fill="272822"/>
+        <w:tabs>
+          <w:tab w:val="left" w:pos="916"/>
+          <w:tab w:val="left" w:pos="1832"/>
+          <w:tab w:val="left" w:pos="2748"/>
+          <w:tab w:val="left" w:pos="3664"/>
+          <w:tab w:val="left" w:pos="4580"/>
+          <w:tab w:val="left" w:pos="5496"/>
+          <w:tab w:val="left" w:pos="6412"/>
+          <w:tab w:val="left" w:pos="7328"/>
+          <w:tab w:val="left" w:pos="8244"/>
+          <w:tab w:val="left" w:pos="9160"/>
+          <w:tab w:val="left" w:pos="10076"/>
+          <w:tab w:val="left" w:pos="10992"/>
+          <w:tab w:val="left" w:pos="11908"/>
+          <w:tab w:val="left" w:pos="12824"/>
+          <w:tab w:val="left" w:pos="13740"/>
+          <w:tab w:val="left" w:pos="14656"/>
+        </w:tabs>
+        <w:spacing w:before="0" w:after="0"/>
+        <w:rPr>
+          <w:rFonts w:ascii="Consolas" w:eastAsia="Times New Roman" w:hAnsi="Consolas" w:cs="Consolas"/>
+          <w:color w:val="F8F8F2"/>
+          <w:kern w:val="0"/>
+          <w:sz w:val="16"/>
+          <w:szCs w:val="16"/>
+          <w:lang w:eastAsia="es-ES_tradnl"/>
+          <w14:ligatures w14:val="none"/>
+        </w:rPr>
+      </w:pPr>
+      <w:r>
+        <w:rPr>
+          <w:rFonts w:ascii="Consolas" w:eastAsia="Times New Roman" w:hAnsi="Consolas" w:cs="Consolas"/>
+          <w:color w:val="F8F8F2"/>
+          <w:kern w:val="0"/>
+          <w:sz w:val="16"/>
+          <w:szCs w:val="16"/>
+          <w:lang w:eastAsia="es-ES_tradnl"/>
+          <w14:ligatures w14:val="none"/>
+        </w:rPr>
+        <w:t xml:space="preserve">            </w:t>
+      </w:r>
+      <w:proofErr w:type="spellStart"/>
+      <w:r>
+        <w:rPr>
+          <w:rFonts w:ascii="Consolas" w:eastAsia="Times New Roman" w:hAnsi="Consolas" w:cs="Consolas"/>
+          <w:color w:val="990055"/>
+          <w:kern w:val="0"/>
+          <w:sz w:val="16"/>
+          <w:szCs w:val="16"/>
+          <w:lang w:eastAsia="es-ES_tradnl"/>
+          <w14:ligatures w14:val="none"/>
+        </w:rPr>
+        <w:t>background</w:t>
+      </w:r>
+      <w:proofErr w:type="spellEnd"/>
+      <w:r>
+        <w:rPr>
+          <w:rFonts w:ascii="Consolas" w:eastAsia="Times New Roman" w:hAnsi="Consolas" w:cs="Consolas"/>
+          <w:color w:val="F8F8F2"/>
+          <w:kern w:val="0"/>
+          <w:sz w:val="16"/>
+          <w:szCs w:val="16"/>
+          <w:lang w:eastAsia="es-ES_tradnl"/>
+          <w14:ligatures w14:val="none"/>
+        </w:rPr>
+        <w:t xml:space="preserve">: </w:t>
+      </w:r>
+      <w:proofErr w:type="spellStart"/>
+      <w:r>
+        <w:rPr>
+          <w:rFonts w:ascii="Consolas" w:eastAsia="Times New Roman" w:hAnsi="Consolas" w:cs="Consolas"/>
+          <w:color w:val="F8F8F2"/>
+          <w:kern w:val="0"/>
+          <w:sz w:val="16"/>
+          <w:szCs w:val="16"/>
+          <w:lang w:eastAsia="es-ES_tradnl"/>
+          <w14:ligatures w14:val="none"/>
+        </w:rPr>
+        <w:t>white</w:t>
+      </w:r>
+      <w:proofErr w:type="spellEnd"/>
+      <w:r>
+        <w:rPr>
+          <w:rFonts w:ascii="Consolas" w:eastAsia="Times New Roman" w:hAnsi="Consolas" w:cs="Consolas"/>
+          <w:color w:val="F8F8F2"/>
+          <w:kern w:val="0"/>
+          <w:sz w:val="16"/>
+          <w:szCs w:val="16"/>
+          <w:lang w:eastAsia="es-ES_tradnl"/>
+          <w14:ligatures w14:val="none"/>
+        </w:rPr>
+        <w:t>;</w:t>
+      </w:r>
+    </w:p>
+    <w:p>
+      <w:pPr>
+        <w:shd w:val="clear" w:color="auto" w:fill="272822"/>
+        <w:tabs>
+          <w:tab w:val="left" w:pos="916"/>
+          <w:tab w:val="left" w:pos="1832"/>
+          <w:tab w:val="left" w:pos="2748"/>
+          <w:tab w:val="left" w:pos="3664"/>
+          <w:tab w:val="left" w:pos="4580"/>
+          <w:tab w:val="left" w:pos="5496"/>
+          <w:tab w:val="left" w:pos="6412"/>
+          <w:tab w:val="left" w:pos="7328"/>
+          <w:tab w:val="left" w:pos="8244"/>
+          <w:tab w:val="left" w:pos="9160"/>
+          <w:tab w:val="left" w:pos="10076"/>
+          <w:tab w:val="left" w:pos="10992"/>
+          <w:tab w:val="left" w:pos="11908"/>
+          <w:tab w:val="left" w:pos="12824"/>
+          <w:tab w:val="left" w:pos="13740"/>
+          <w:tab w:val="left" w:pos="14656"/>
+        </w:tabs>
+        <w:spacing w:before="0" w:after="0"/>
+        <w:rPr>
+          <w:rFonts w:ascii="Consolas" w:eastAsia="Times New Roman" w:hAnsi="Consolas" w:cs="Consolas"/>
+          <w:color w:val="F8F8F2"/>
+          <w:kern w:val="0"/>
+          <w:sz w:val="16"/>
+          <w:szCs w:val="16"/>
+          <w:lang w:eastAsia="es-ES_tradnl"/>
+          <w14:ligatures w14:val="none"/>
+        </w:rPr>
+      </w:pPr>
+      <w:r>
+        <w:rPr>
+          <w:rFonts w:ascii="Consolas" w:eastAsia="Times New Roman" w:hAnsi="Consolas" w:cs="Consolas"/>
+          <w:color w:val="F8F8F2"/>
+          <w:kern w:val="0"/>
+          <w:sz w:val="16"/>
+          <w:szCs w:val="16"/>
+          <w:lang w:eastAsia="es-ES_tradnl"/>
+          <w14:ligatures w14:val="none"/>
+        </w:rPr>
+        <w:t xml:space="preserve">            </w:t>
+      </w:r>
+      <w:proofErr w:type="spellStart"/>
+      <w:r>
+        <w:rPr>
+          <w:rFonts w:ascii="Consolas" w:eastAsia="Times New Roman" w:hAnsi="Consolas" w:cs="Consolas"/>
+          <w:color w:val="990055"/>
+          <w:kern w:val="0"/>
+          <w:sz w:val="16"/>
+          <w:szCs w:val="16"/>
+          <w:lang w:eastAsia="es-ES_tradnl"/>
+          <w14:ligatures w14:val="none"/>
+        </w:rPr>
+        <w:t>width</w:t>
+      </w:r>
+      <w:proofErr w:type="spellEnd"/>
+      <w:r>
+        <w:rPr>
+          <w:rFonts w:ascii="Consolas" w:eastAsia="Times New Roman" w:hAnsi="Consolas" w:cs="Consolas"/>
+          <w:color w:val="F8F8F2"/>
+          <w:kern w:val="0"/>
+          <w:sz w:val="16"/>
+          <w:szCs w:val="16"/>
+          <w:lang w:eastAsia="es-ES_tradnl"/>
+          <w14:ligatures w14:val="none"/>
+        </w:rPr>
+        <w:t>: 200px;</w:t>
+      </w:r>
+    </w:p>
+    <w:p>
+      <w:pPr>
+        <w:shd w:val="clear" w:color="auto" w:fill="272822"/>
+        <w:tabs>
+          <w:tab w:val="left" w:pos="916"/>
+          <w:tab w:val="left" w:pos="1832"/>
+          <w:tab w:val="left" w:pos="2748"/>
+          <w:tab w:val="left" w:pos="3664"/>
+          <w:tab w:val="left" w:pos="4580"/>
+          <w:tab w:val="left" w:pos="5496"/>
+          <w:tab w:val="left" w:pos="6412"/>
+          <w:tab w:val="left" w:pos="7328"/>
+          <w:tab w:val="left" w:pos="8244"/>
+          <w:tab w:val="left" w:pos="9160"/>
+          <w:tab w:val="left" w:pos="10076"/>
+          <w:tab w:val="left" w:pos="10992"/>
+          <w:tab w:val="left" w:pos="11908"/>
+          <w:tab w:val="left" w:pos="12824"/>
+          <w:tab w:val="left" w:pos="13740"/>
+          <w:tab w:val="left" w:pos="14656"/>
+        </w:tabs>
+        <w:spacing w:before="0" w:after="0"/>
+        <w:rPr>
+          <w:rFonts w:ascii="Consolas" w:eastAsia="Times New Roman" w:hAnsi="Consolas" w:cs="Consolas"/>
+          <w:color w:val="F8F8F2"/>
+          <w:kern w:val="0"/>
+          <w:sz w:val="16"/>
+          <w:szCs w:val="16"/>
+          <w:lang w:eastAsia="es-ES_tradnl"/>
+          <w14:ligatures w14:val="none"/>
+        </w:rPr>
+      </w:pPr>
+      <w:r>
+        <w:rPr>
+          <w:rFonts w:ascii="Consolas" w:eastAsia="Times New Roman" w:hAnsi="Consolas" w:cs="Consolas"/>
+          <w:color w:val="F8F8F2"/>
+          <w:kern w:val="0"/>
+          <w:sz w:val="16"/>
+          <w:szCs w:val="16"/>
+          <w:lang w:eastAsia="es-ES_tradnl"/>
+          <w14:ligatures w14:val="none"/>
+        </w:rPr>
+        <w:t xml:space="preserve">            </w:t>
+      </w:r>
+      <w:proofErr w:type="spellStart"/>
+      <w:r>
+        <w:rPr>
+          <w:rFonts w:ascii="Consolas" w:eastAsia="Times New Roman" w:hAnsi="Consolas" w:cs="Consolas"/>
+          <w:color w:val="990055"/>
+          <w:kern w:val="0"/>
+          <w:sz w:val="16"/>
+          <w:szCs w:val="16"/>
+          <w:lang w:eastAsia="es-ES_tradnl"/>
+          <w14:ligatures w14:val="none"/>
+        </w:rPr>
+        <w:t>height</w:t>
+      </w:r>
+      <w:proofErr w:type="spellEnd"/>
+      <w:r>
+        <w:rPr>
+          <w:rFonts w:ascii="Consolas" w:eastAsia="Times New Roman" w:hAnsi="Consolas" w:cs="Consolas"/>
+          <w:color w:val="F8F8F2"/>
+          <w:kern w:val="0"/>
+          <w:sz w:val="16"/>
+          <w:szCs w:val="16"/>
+          <w:lang w:eastAsia="es-ES_tradnl"/>
+          <w14:ligatures w14:val="none"/>
+        </w:rPr>
+        <w:t>: 200px;</w:t>
+      </w:r>
+    </w:p>
+    <w:p>
+      <w:pPr>
+        <w:shd w:val="clear" w:color="auto" w:fill="272822"/>
+        <w:tabs>
+          <w:tab w:val="left" w:pos="916"/>
+          <w:tab w:val="left" w:pos="1832"/>
+          <w:tab w:val="left" w:pos="2748"/>
+          <w:tab w:val="left" w:pos="3664"/>
+          <w:tab w:val="left" w:pos="4580"/>
+          <w:tab w:val="left" w:pos="5496"/>
+          <w:tab w:val="left" w:pos="6412"/>
+          <w:tab w:val="left" w:pos="7328"/>
+          <w:tab w:val="left" w:pos="8244"/>
+          <w:tab w:val="left" w:pos="9160"/>
+          <w:tab w:val="left" w:pos="10076"/>
+          <w:tab w:val="left" w:pos="10992"/>
+          <w:tab w:val="left" w:pos="11908"/>
+          <w:tab w:val="left" w:pos="12824"/>
+          <w:tab w:val="left" w:pos="13740"/>
+          <w:tab w:val="left" w:pos="14656"/>
+        </w:tabs>
+        <w:spacing w:before="0" w:after="0"/>
+        <w:rPr>
+          <w:rFonts w:ascii="Consolas" w:eastAsia="Times New Roman" w:hAnsi="Consolas" w:cs="Consolas"/>
+          <w:color w:val="F8F8F2"/>
+          <w:kern w:val="0"/>
+          <w:sz w:val="16"/>
+          <w:szCs w:val="16"/>
+          <w:lang w:eastAsia="es-ES_tradnl"/>
+          <w14:ligatures w14:val="none"/>
+        </w:rPr>
+      </w:pPr>
+      <w:r>
+        <w:rPr>
+          <w:rFonts w:ascii="Consolas" w:eastAsia="Times New Roman" w:hAnsi="Consolas" w:cs="Consolas"/>
+          <w:color w:val="F8F8F2"/>
+          <w:kern w:val="0"/>
+          <w:sz w:val="16"/>
+          <w:szCs w:val="16"/>
+          <w:lang w:eastAsia="es-ES_tradnl"/>
+          <w14:ligatures w14:val="none"/>
+        </w:rPr>
+        <w:t xml:space="preserve">            </w:t>
+      </w:r>
+      <w:proofErr w:type="spellStart"/>
+      <w:r>
+        <w:rPr>
+          <w:rFonts w:ascii="Consolas" w:eastAsia="Times New Roman" w:hAnsi="Consolas" w:cs="Consolas"/>
+          <w:color w:val="990055"/>
+          <w:kern w:val="0"/>
+          <w:sz w:val="16"/>
+          <w:szCs w:val="16"/>
+          <w:lang w:eastAsia="es-ES_tradnl"/>
+          <w14:ligatures w14:val="none"/>
+        </w:rPr>
+        <w:t>filter</w:t>
+      </w:r>
+      <w:proofErr w:type="spellEnd"/>
+      <w:r>
+        <w:rPr>
+          <w:rFonts w:ascii="Consolas" w:eastAsia="Times New Roman" w:hAnsi="Consolas" w:cs="Consolas"/>
+          <w:color w:val="F8F8F2"/>
+          <w:kern w:val="0"/>
+          <w:sz w:val="16"/>
+          <w:szCs w:val="16"/>
+          <w:lang w:eastAsia="es-ES_tradnl"/>
+          <w14:ligatures w14:val="none"/>
+        </w:rPr>
+        <w:t xml:space="preserve">: </w:t>
+      </w:r>
+      <w:proofErr w:type="spellStart"/>
+      <w:r>
+        <w:rPr>
+          <w:rFonts w:ascii="Consolas" w:eastAsia="Times New Roman" w:hAnsi="Consolas" w:cs="Consolas"/>
+          <w:color w:val="E6DB74"/>
+          <w:kern w:val="0"/>
+          <w:sz w:val="16"/>
+          <w:szCs w:val="16"/>
+          <w:lang w:eastAsia="es-ES_tradnl"/>
+          <w14:ligatures w14:val="none"/>
+        </w:rPr>
+        <w:t>alpha</w:t>
+      </w:r>
+      <w:proofErr w:type="spellEnd"/>
+      <w:r>
+        <w:rPr>
+          <w:rFonts w:ascii="Consolas" w:eastAsia="Times New Roman" w:hAnsi="Consolas" w:cs="Consolas"/>
+          <w:color w:val="F8F8F2"/>
+          <w:kern w:val="0"/>
+          <w:sz w:val="16"/>
+          <w:szCs w:val="16"/>
+          <w:lang w:eastAsia="es-ES_tradnl"/>
+          <w14:ligatures w14:val="none"/>
+        </w:rPr>
+        <w:t>(</w:t>
+      </w:r>
+      <w:proofErr w:type="spellStart"/>
+      <w:r>
+        <w:rPr>
+          <w:rFonts w:ascii="Consolas" w:eastAsia="Times New Roman" w:hAnsi="Consolas" w:cs="Consolas"/>
+          <w:color w:val="F8F8F2"/>
+          <w:kern w:val="0"/>
+          <w:sz w:val="16"/>
+          <w:szCs w:val="16"/>
+          <w:lang w:eastAsia="es-ES_tradnl"/>
+          <w14:ligatures w14:val="none"/>
+        </w:rPr>
+        <w:t>opacity</w:t>
+      </w:r>
+      <w:proofErr w:type="spellEnd"/>
+      <w:r>
+        <w:rPr>
+          <w:rFonts w:ascii="Consolas" w:eastAsia="Times New Roman" w:hAnsi="Consolas" w:cs="Consolas"/>
+          <w:color w:val="F8F8F2"/>
+          <w:kern w:val="0"/>
+          <w:sz w:val="16"/>
+          <w:szCs w:val="16"/>
+          <w:lang w:eastAsia="es-ES_tradnl"/>
+          <w14:ligatures w14:val="none"/>
+        </w:rPr>
+        <w:t>=0);</w:t>
+      </w:r>
+    </w:p>
+    <w:p>
+      <w:pPr>
+        <w:shd w:val="clear" w:color="auto" w:fill="272822"/>
+        <w:tabs>
+          <w:tab w:val="left" w:pos="916"/>
+          <w:tab w:val="left" w:pos="1832"/>
+          <w:tab w:val="left" w:pos="2748"/>
+          <w:tab w:val="left" w:pos="3664"/>
+          <w:tab w:val="left" w:pos="4580"/>
+          <w:tab w:val="left" w:pos="5496"/>
+          <w:tab w:val="left" w:pos="6412"/>
+          <w:tab w:val="left" w:pos="7328"/>
+          <w:tab w:val="left" w:pos="8244"/>
+          <w:tab w:val="left" w:pos="9160"/>
+          <w:tab w:val="left" w:pos="10076"/>
+          <w:tab w:val="left" w:pos="10992"/>
+          <w:tab w:val="left" w:pos="11908"/>
+          <w:tab w:val="left" w:pos="12824"/>
+          <w:tab w:val="left" w:pos="13740"/>
+          <w:tab w:val="left" w:pos="14656"/>
+        </w:tabs>
+        <w:spacing w:before="0" w:after="0"/>
+        <w:rPr>
+          <w:rFonts w:ascii="Consolas" w:eastAsia="Times New Roman" w:hAnsi="Consolas" w:cs="Consolas"/>
+          <w:color w:val="F8F8F2"/>
+          <w:kern w:val="0"/>
+          <w:sz w:val="16"/>
+          <w:szCs w:val="16"/>
+          <w:lang w:eastAsia="es-ES_tradnl"/>
+          <w14:ligatures w14:val="none"/>
+        </w:rPr>
+      </w:pPr>
+      <w:r>
+        <w:rPr>
+          <w:rFonts w:ascii="Consolas" w:eastAsia="Times New Roman" w:hAnsi="Consolas" w:cs="Consolas"/>
+          <w:color w:val="F8F8F2"/>
+          <w:kern w:val="0"/>
+          <w:sz w:val="16"/>
+          <w:szCs w:val="16"/>
+          <w:lang w:eastAsia="es-ES_tradnl"/>
+          <w14:ligatures w14:val="none"/>
+        </w:rPr>
+        <w:t xml:space="preserve">            </w:t>
+      </w:r>
+      <w:r>
+        <w:rPr>
+          <w:rFonts w:ascii="Consolas" w:eastAsia="Times New Roman" w:hAnsi="Consolas" w:cs="Consolas"/>
+          <w:color w:val="990055"/>
+          <w:kern w:val="0"/>
+          <w:sz w:val="16"/>
+          <w:szCs w:val="16"/>
+          <w:lang w:eastAsia="es-ES_tradnl"/>
+          <w14:ligatures w14:val="none"/>
+        </w:rPr>
+        <w:t>-</w:t>
+      </w:r>
+      <w:proofErr w:type="spellStart"/>
+      <w:r>
+        <w:rPr>
+          <w:rFonts w:ascii="Consolas" w:eastAsia="Times New Roman" w:hAnsi="Consolas" w:cs="Consolas"/>
+          <w:color w:val="990055"/>
+          <w:kern w:val="0"/>
+          <w:sz w:val="16"/>
+          <w:szCs w:val="16"/>
+          <w:lang w:eastAsia="es-ES_tradnl"/>
+          <w14:ligatures w14:val="none"/>
+        </w:rPr>
+        <w:t>moz-opacity</w:t>
+      </w:r>
+      <w:proofErr w:type="spellEnd"/>
+      <w:r>
+        <w:rPr>
+          <w:rFonts w:ascii="Consolas" w:eastAsia="Times New Roman" w:hAnsi="Consolas" w:cs="Consolas"/>
+          <w:color w:val="F8F8F2"/>
+          <w:kern w:val="0"/>
+          <w:sz w:val="16"/>
+          <w:szCs w:val="16"/>
+          <w:lang w:eastAsia="es-ES_tradnl"/>
+          <w14:ligatures w14:val="none"/>
+        </w:rPr>
+        <w:t>: 0;</w:t>
+      </w:r>
+    </w:p>
+    <w:p>
+      <w:pPr>
+        <w:shd w:val="clear" w:color="auto" w:fill="272822"/>
+        <w:tabs>
+          <w:tab w:val="left" w:pos="916"/>
+          <w:tab w:val="left" w:pos="1832"/>
+          <w:tab w:val="left" w:pos="2748"/>
+          <w:tab w:val="left" w:pos="3664"/>
+          <w:tab w:val="left" w:pos="4580"/>
+          <w:tab w:val="left" w:pos="5496"/>
+          <w:tab w:val="left" w:pos="6412"/>
+          <w:tab w:val="left" w:pos="7328"/>
+          <w:tab w:val="left" w:pos="8244"/>
+          <w:tab w:val="left" w:pos="9160"/>
+          <w:tab w:val="left" w:pos="10076"/>
+          <w:tab w:val="left" w:pos="10992"/>
+          <w:tab w:val="left" w:pos="11908"/>
+          <w:tab w:val="left" w:pos="12824"/>
+          <w:tab w:val="left" w:pos="13740"/>
+          <w:tab w:val="left" w:pos="14656"/>
+        </w:tabs>
+        <w:spacing w:before="0" w:after="0"/>
+        <w:rPr>
+          <w:rFonts w:ascii="Consolas" w:eastAsia="Times New Roman" w:hAnsi="Consolas" w:cs="Consolas"/>
+          <w:color w:val="F8F8F2"/>
+          <w:kern w:val="0"/>
+          <w:sz w:val="16"/>
+          <w:szCs w:val="16"/>
+          <w:lang w:eastAsia="es-ES_tradnl"/>
+          <w14:ligatures w14:val="none"/>
+        </w:rPr>
+      </w:pPr>
+      <w:r>
+        <w:rPr>
+          <w:rFonts w:ascii="Consolas" w:eastAsia="Times New Roman" w:hAnsi="Consolas" w:cs="Consolas"/>
+          <w:color w:val="F8F8F2"/>
+          <w:kern w:val="0"/>
+          <w:sz w:val="16"/>
+          <w:szCs w:val="16"/>
+          <w:lang w:eastAsia="es-ES_tradnl"/>
+          <w14:ligatures w14:val="none"/>
+        </w:rPr>
+        <w:t xml:space="preserve">            </w:t>
+      </w:r>
+      <w:proofErr w:type="spellStart"/>
+      <w:r>
+        <w:rPr>
+          <w:rFonts w:ascii="Consolas" w:eastAsia="Times New Roman" w:hAnsi="Consolas" w:cs="Consolas"/>
+          <w:color w:val="990055"/>
+          <w:kern w:val="0"/>
+          <w:sz w:val="16"/>
+          <w:szCs w:val="16"/>
+          <w:lang w:eastAsia="es-ES_tradnl"/>
+          <w14:ligatures w14:val="none"/>
+        </w:rPr>
+        <w:t>opacity</w:t>
+      </w:r>
+      <w:proofErr w:type="spellEnd"/>
+      <w:r>
+        <w:rPr>
+          <w:rFonts w:ascii="Consolas" w:eastAsia="Times New Roman" w:hAnsi="Consolas" w:cs="Consolas"/>
+          <w:color w:val="F8F8F2"/>
+          <w:kern w:val="0"/>
+          <w:sz w:val="16"/>
+          <w:szCs w:val="16"/>
+          <w:lang w:eastAsia="es-ES_tradnl"/>
+          <w14:ligatures w14:val="none"/>
+        </w:rPr>
+        <w:t>: 0;</w:t>
+      </w:r>
+    </w:p>
+    <w:p>
+      <w:pPr>
+        <w:shd w:val="clear" w:color="auto" w:fill="272822"/>
+        <w:tabs>
+          <w:tab w:val="left" w:pos="916"/>
+          <w:tab w:val="left" w:pos="1832"/>
+          <w:tab w:val="left" w:pos="2748"/>
+          <w:tab w:val="left" w:pos="3664"/>
+          <w:tab w:val="left" w:pos="4580"/>
+          <w:tab w:val="left" w:pos="5496"/>
+          <w:tab w:val="left" w:pos="6412"/>
+          <w:tab w:val="left" w:pos="7328"/>
+          <w:tab w:val="left" w:pos="8244"/>
+          <w:tab w:val="left" w:pos="9160"/>
+          <w:tab w:val="left" w:pos="10076"/>
+          <w:tab w:val="left" w:pos="10992"/>
+          <w:tab w:val="left" w:pos="11908"/>
+          <w:tab w:val="left" w:pos="12824"/>
+          <w:tab w:val="left" w:pos="13740"/>
+          <w:tab w:val="left" w:pos="14656"/>
+        </w:tabs>
+        <w:spacing w:before="0" w:after="0"/>
+        <w:rPr>
+          <w:rFonts w:ascii="Consolas" w:eastAsia="Times New Roman" w:hAnsi="Consolas" w:cs="Consolas"/>
+          <w:color w:val="F8F8F2"/>
+          <w:kern w:val="0"/>
+          <w:sz w:val="16"/>
+          <w:szCs w:val="16"/>
+          <w:lang w:eastAsia="es-ES_tradnl"/>
+          <w14:ligatures w14:val="none"/>
+        </w:rPr>
+      </w:pPr>
+      <w:r>
+        <w:rPr>
+          <w:rFonts w:ascii="Consolas" w:eastAsia="Times New Roman" w:hAnsi="Consolas" w:cs="Consolas"/>
+          <w:color w:val="F8F8F2"/>
+          <w:kern w:val="0"/>
+          <w:sz w:val="16"/>
+          <w:szCs w:val="16"/>
+          <w:lang w:eastAsia="es-ES_tradnl"/>
+          <w14:ligatures w14:val="none"/>
+        </w:rPr>
+        <w:t xml:space="preserve">        }</w:t>
+      </w:r>
+    </w:p>
+    <w:p>
+      <w:pPr>
+        <w:shd w:val="clear" w:color="auto" w:fill="272822"/>
+        <w:tabs>
+          <w:tab w:val="left" w:pos="916"/>
+          <w:tab w:val="left" w:pos="1832"/>
+          <w:tab w:val="left" w:pos="2748"/>
+          <w:tab w:val="left" w:pos="3664"/>
+          <w:tab w:val="left" w:pos="4580"/>
+          <w:tab w:val="left" w:pos="5496"/>
+          <w:tab w:val="left" w:pos="6412"/>
+          <w:tab w:val="left" w:pos="7328"/>
+          <w:tab w:val="left" w:pos="8244"/>
+          <w:tab w:val="left" w:pos="9160"/>
+          <w:tab w:val="left" w:pos="10076"/>
+          <w:tab w:val="left" w:pos="10992"/>
+          <w:tab w:val="left" w:pos="11908"/>
+          <w:tab w:val="left" w:pos="12824"/>
+          <w:tab w:val="left" w:pos="13740"/>
+          <w:tab w:val="left" w:pos="14656"/>
+        </w:tabs>
+        <w:spacing w:before="0" w:after="0"/>
+        <w:rPr>
+          <w:rFonts w:ascii="Consolas" w:eastAsia="Times New Roman" w:hAnsi="Consolas" w:cs="Consolas"/>
+          <w:color w:val="F8F8F2"/>
+          <w:kern w:val="0"/>
+          <w:sz w:val="16"/>
+          <w:szCs w:val="16"/>
+          <w:lang w:eastAsia="es-ES_tradnl"/>
+          <w14:ligatures w14:val="none"/>
+        </w:rPr>
+      </w:pPr>
+      <w:r>
+        <w:rPr>
+          <w:rFonts w:ascii="Consolas" w:eastAsia="Times New Roman" w:hAnsi="Consolas" w:cs="Consolas"/>
+          <w:color w:val="F8F8F2"/>
+          <w:kern w:val="0"/>
+          <w:sz w:val="16"/>
+          <w:szCs w:val="16"/>
+          <w:lang w:eastAsia="es-ES_tradnl"/>
+          <w14:ligatures w14:val="none"/>
+        </w:rPr>
+        <w:t xml:space="preserve">    &lt;/</w:t>
+      </w:r>
+      <w:proofErr w:type="spellStart"/>
+      <w:r>
+        <w:rPr>
+          <w:rFonts w:ascii="Consolas" w:eastAsia="Times New Roman" w:hAnsi="Consolas" w:cs="Consolas"/>
+          <w:color w:val="F92672"/>
+          <w:kern w:val="0"/>
+          <w:sz w:val="16"/>
+          <w:szCs w:val="16"/>
+          <w:lang w:eastAsia="es-ES_tradnl"/>
+          <w14:ligatures w14:val="none"/>
+        </w:rPr>
+        <w:t>style</w:t>
+      </w:r>
+      <w:proofErr w:type="spellEnd"/>
+      <w:r>
+        <w:rPr>
+          <w:rFonts w:ascii="Consolas" w:eastAsia="Times New Roman" w:hAnsi="Consolas" w:cs="Consolas"/>
+          <w:color w:val="F8F8F2"/>
+          <w:kern w:val="0"/>
+          <w:sz w:val="16"/>
+          <w:szCs w:val="16"/>
+          <w:lang w:eastAsia="es-ES_tradnl"/>
+          <w14:ligatures w14:val="none"/>
+        </w:rPr>
+        <w:t>&gt;</w:t>
+      </w:r>
+    </w:p>
+    <w:p>
+      <w:pPr>
+        <w:shd w:val="clear" w:color="auto" w:fill="272822"/>
+        <w:tabs>
+          <w:tab w:val="left" w:pos="916"/>
+          <w:tab w:val="left" w:pos="1832"/>
+          <w:tab w:val="left" w:pos="2748"/>
+          <w:tab w:val="left" w:pos="3664"/>
+          <w:tab w:val="left" w:pos="4580"/>
+          <w:tab w:val="left" w:pos="5496"/>
+          <w:tab w:val="left" w:pos="6412"/>
+          <w:tab w:val="left" w:pos="7328"/>
+          <w:tab w:val="left" w:pos="8244"/>
+          <w:tab w:val="left" w:pos="9160"/>
+          <w:tab w:val="left" w:pos="10076"/>
+          <w:tab w:val="left" w:pos="10992"/>
+          <w:tab w:val="left" w:pos="11908"/>
+          <w:tab w:val="left" w:pos="12824"/>
+          <w:tab w:val="left" w:pos="13740"/>
+          <w:tab w:val="left" w:pos="14656"/>
+        </w:tabs>
+        <w:spacing w:before="0" w:after="0"/>
+        <w:rPr>
+          <w:rFonts w:ascii="Consolas" w:eastAsia="Times New Roman" w:hAnsi="Consolas" w:cs="Consolas"/>
+          <w:color w:val="F8F8F2"/>
+          <w:kern w:val="0"/>
+          <w:sz w:val="16"/>
+          <w:szCs w:val="16"/>
+          <w:lang w:eastAsia="es-ES_tradnl"/>
+          <w14:ligatures w14:val="none"/>
+        </w:rPr>
+      </w:pPr>
+      <w:r>
+        <w:rPr>
+          <w:rFonts w:ascii="Consolas" w:eastAsia="Times New Roman" w:hAnsi="Consolas" w:cs="Consolas"/>
+          <w:color w:val="F8F8F2"/>
+          <w:kern w:val="0"/>
+          <w:sz w:val="16"/>
+          <w:szCs w:val="16"/>
+          <w:lang w:eastAsia="es-ES_tradnl"/>
+          <w14:ligatures w14:val="none"/>
+        </w:rPr>
+        <w:t>&lt;/</w:t>
+      </w:r>
+      <w:r>
+        <w:rPr>
+          <w:rFonts w:ascii="Consolas" w:eastAsia="Times New Roman" w:hAnsi="Consolas" w:cs="Consolas"/>
+          <w:color w:val="F92672"/>
+          <w:kern w:val="0"/>
+          <w:sz w:val="16"/>
+          <w:szCs w:val="16"/>
+          <w:lang w:eastAsia="es-ES_tradnl"/>
+          <w14:ligatures w14:val="none"/>
+        </w:rPr>
+        <w:t>head</w:t>
+      </w:r>
+      <w:r>
+        <w:rPr>
+          <w:rFonts w:ascii="Consolas" w:eastAsia="Times New Roman" w:hAnsi="Consolas" w:cs="Consolas"/>
+          <w:color w:val="F8F8F2"/>
+          <w:kern w:val="0"/>
+          <w:sz w:val="16"/>
+          <w:szCs w:val="16"/>
+          <w:lang w:eastAsia="es-ES_tradnl"/>
+          <w14:ligatures w14:val="none"/>
+        </w:rPr>
+        <w:t>&gt;</w:t>
+      </w:r>
+    </w:p>
+    <w:p>
+      <w:pPr>
+        <w:shd w:val="clear" w:color="auto" w:fill="272822"/>
+        <w:tabs>
+          <w:tab w:val="left" w:pos="916"/>
+          <w:tab w:val="left" w:pos="1832"/>
+          <w:tab w:val="left" w:pos="2748"/>
+          <w:tab w:val="left" w:pos="3664"/>
+          <w:tab w:val="left" w:pos="4580"/>
+          <w:tab w:val="left" w:pos="5496"/>
+          <w:tab w:val="left" w:pos="6412"/>
+          <w:tab w:val="left" w:pos="7328"/>
+          <w:tab w:val="left" w:pos="8244"/>
+          <w:tab w:val="left" w:pos="9160"/>
+          <w:tab w:val="left" w:pos="10076"/>
+          <w:tab w:val="left" w:pos="10992"/>
+          <w:tab w:val="left" w:pos="11908"/>
+          <w:tab w:val="left" w:pos="12824"/>
+          <w:tab w:val="left" w:pos="13740"/>
+          <w:tab w:val="left" w:pos="14656"/>
+        </w:tabs>
+        <w:spacing w:before="0" w:after="0"/>
+        <w:rPr>
+          <w:rFonts w:ascii="Consolas" w:eastAsia="Times New Roman" w:hAnsi="Consolas" w:cs="Consolas"/>
+          <w:color w:val="F8F8F2"/>
+          <w:kern w:val="0"/>
+          <w:sz w:val="16"/>
+          <w:szCs w:val="16"/>
+          <w:lang w:eastAsia="es-ES_tradnl"/>
+          <w14:ligatures w14:val="none"/>
+        </w:rPr>
+      </w:pPr>
+    </w:p>
+    <w:p>
+      <w:pPr>
+        <w:shd w:val="clear" w:color="auto" w:fill="272822"/>
+        <w:tabs>
+          <w:tab w:val="left" w:pos="916"/>
+          <w:tab w:val="left" w:pos="1832"/>
+          <w:tab w:val="left" w:pos="2748"/>
+          <w:tab w:val="left" w:pos="3664"/>
+          <w:tab w:val="left" w:pos="4580"/>
+          <w:tab w:val="left" w:pos="5496"/>
+          <w:tab w:val="left" w:pos="6412"/>
+          <w:tab w:val="left" w:pos="7328"/>
+          <w:tab w:val="left" w:pos="8244"/>
+          <w:tab w:val="left" w:pos="9160"/>
+          <w:tab w:val="left" w:pos="10076"/>
+          <w:tab w:val="left" w:pos="10992"/>
+          <w:tab w:val="left" w:pos="11908"/>
+          <w:tab w:val="left" w:pos="12824"/>
+          <w:tab w:val="left" w:pos="13740"/>
+          <w:tab w:val="left" w:pos="14656"/>
+        </w:tabs>
+        <w:spacing w:before="0" w:after="0"/>
+        <w:rPr>
+          <w:rFonts w:ascii="Consolas" w:eastAsia="Times New Roman" w:hAnsi="Consolas" w:cs="Consolas"/>
+          <w:color w:val="F8F8F2"/>
+          <w:kern w:val="0"/>
+          <w:sz w:val="16"/>
+          <w:szCs w:val="16"/>
+          <w:lang w:eastAsia="es-ES_tradnl"/>
+          <w14:ligatures w14:val="none"/>
+        </w:rPr>
+      </w:pPr>
+      <w:r>
+        <w:rPr>
+          <w:rFonts w:ascii="Consolas" w:eastAsia="Times New Roman" w:hAnsi="Consolas" w:cs="Consolas"/>
+          <w:color w:val="F8F8F2"/>
+          <w:kern w:val="0"/>
+          <w:sz w:val="16"/>
+          <w:szCs w:val="16"/>
+          <w:lang w:eastAsia="es-ES_tradnl"/>
+          <w14:ligatures w14:val="none"/>
+        </w:rPr>
+        <w:t>&lt;</w:t>
+      </w:r>
+      <w:proofErr w:type="spellStart"/>
+      <w:r>
+        <w:rPr>
+          <w:rFonts w:ascii="Consolas" w:eastAsia="Times New Roman" w:hAnsi="Consolas" w:cs="Consolas"/>
+          <w:color w:val="F92672"/>
+          <w:kern w:val="0"/>
+          <w:sz w:val="16"/>
+          <w:szCs w:val="16"/>
+          <w:lang w:eastAsia="es-ES_tradnl"/>
+          <w14:ligatures w14:val="none"/>
+        </w:rPr>
+        <w:t>body</w:t>
+      </w:r>
+      <w:proofErr w:type="spellEnd"/>
+      <w:r>
+        <w:rPr>
+          <w:rFonts w:ascii="Consolas" w:eastAsia="Times New Roman" w:hAnsi="Consolas" w:cs="Consolas"/>
+          <w:color w:val="F8F8F2"/>
+          <w:kern w:val="0"/>
+          <w:sz w:val="16"/>
+          <w:szCs w:val="16"/>
+          <w:lang w:eastAsia="es-ES_tradnl"/>
+          <w14:ligatures w14:val="none"/>
+        </w:rPr>
+        <w:t>&gt;</w:t>
+      </w:r>
+    </w:p>
+    <w:p>
+      <w:pPr>
+        <w:shd w:val="clear" w:color="auto" w:fill="272822"/>
+        <w:tabs>
+          <w:tab w:val="left" w:pos="916"/>
+          <w:tab w:val="left" w:pos="1832"/>
+          <w:tab w:val="left" w:pos="2748"/>
+          <w:tab w:val="left" w:pos="3664"/>
+          <w:tab w:val="left" w:pos="4580"/>
+          <w:tab w:val="left" w:pos="5496"/>
+          <w:tab w:val="left" w:pos="6412"/>
+          <w:tab w:val="left" w:pos="7328"/>
+          <w:tab w:val="left" w:pos="8244"/>
+          <w:tab w:val="left" w:pos="9160"/>
+          <w:tab w:val="left" w:pos="10076"/>
+          <w:tab w:val="left" w:pos="10992"/>
+          <w:tab w:val="left" w:pos="11908"/>
+          <w:tab w:val="left" w:pos="12824"/>
+          <w:tab w:val="left" w:pos="13740"/>
+          <w:tab w:val="left" w:pos="14656"/>
+        </w:tabs>
+        <w:spacing w:before="0" w:after="0"/>
+        <w:rPr>
+          <w:rFonts w:ascii="Consolas" w:eastAsia="Times New Roman" w:hAnsi="Consolas" w:cs="Consolas"/>
+          <w:color w:val="F8F8F2"/>
+          <w:kern w:val="0"/>
+          <w:sz w:val="16"/>
+          <w:szCs w:val="16"/>
+          <w:lang w:eastAsia="es-ES_tradnl"/>
+          <w14:ligatures w14:val="none"/>
+        </w:rPr>
+      </w:pPr>
+      <w:r>
+        <w:rPr>
+          <w:rFonts w:ascii="Consolas" w:eastAsia="Times New Roman" w:hAnsi="Consolas" w:cs="Consolas"/>
+          <w:color w:val="F8F8F2"/>
+          <w:kern w:val="0"/>
+          <w:sz w:val="16"/>
+          <w:szCs w:val="16"/>
+          <w:lang w:eastAsia="es-ES_tradnl"/>
+          <w14:ligatures w14:val="none"/>
+        </w:rPr>
+        <w:t xml:space="preserve">    &lt;</w:t>
+      </w:r>
+      <w:proofErr w:type="spellStart"/>
+      <w:r>
+        <w:rPr>
+          <w:rFonts w:ascii="Consolas" w:eastAsia="Times New Roman" w:hAnsi="Consolas" w:cs="Consolas"/>
+          <w:color w:val="F92672"/>
+          <w:kern w:val="0"/>
+          <w:sz w:val="16"/>
+          <w:szCs w:val="16"/>
+          <w:lang w:eastAsia="es-ES_tradnl"/>
+          <w14:ligatures w14:val="none"/>
+        </w:rPr>
+        <w:t>div</w:t>
+      </w:r>
+      <w:proofErr w:type="spellEnd"/>
+      <w:r>
+        <w:rPr>
+          <w:rFonts w:ascii="Consolas" w:eastAsia="Times New Roman" w:hAnsi="Consolas" w:cs="Consolas"/>
+          <w:color w:val="F92672"/>
+          <w:kern w:val="0"/>
+          <w:sz w:val="16"/>
+          <w:szCs w:val="16"/>
+          <w:lang w:eastAsia="es-ES_tradnl"/>
+          <w14:ligatures w14:val="none"/>
+        </w:rPr>
+        <w:t xml:space="preserve"> </w:t>
+      </w:r>
+      <w:r>
+        <w:rPr>
+          <w:rFonts w:ascii="Consolas" w:eastAsia="Times New Roman" w:hAnsi="Consolas" w:cs="Consolas"/>
+          <w:color w:val="A6E22E"/>
+          <w:kern w:val="0"/>
+          <w:sz w:val="16"/>
+          <w:szCs w:val="16"/>
+          <w:lang w:eastAsia="es-ES_tradnl"/>
+          <w14:ligatures w14:val="none"/>
+        </w:rPr>
+        <w:t>id</w:t>
+      </w:r>
+      <w:r>
+        <w:rPr>
+          <w:rFonts w:ascii="Consolas" w:eastAsia="Times New Roman" w:hAnsi="Consolas" w:cs="Consolas"/>
+          <w:color w:val="F8F8F2"/>
+          <w:kern w:val="0"/>
+          <w:sz w:val="16"/>
+          <w:szCs w:val="16"/>
+          <w:lang w:eastAsia="es-ES_tradnl"/>
+          <w14:ligatures w14:val="none"/>
+        </w:rPr>
+        <w:t>="</w:t>
+      </w:r>
+      <w:r>
+        <w:rPr>
+          <w:rFonts w:ascii="Consolas" w:eastAsia="Times New Roman" w:hAnsi="Consolas" w:cs="Consolas"/>
+          <w:color w:val="E6DB74"/>
+          <w:kern w:val="0"/>
+          <w:sz w:val="16"/>
+          <w:szCs w:val="16"/>
+          <w:lang w:eastAsia="es-ES_tradnl"/>
+          <w14:ligatures w14:val="none"/>
+        </w:rPr>
+        <w:t>saludo</w:t>
+      </w:r>
+      <w:r>
+        <w:rPr>
+          <w:rFonts w:ascii="Consolas" w:eastAsia="Times New Roman" w:hAnsi="Consolas" w:cs="Consolas"/>
+          <w:color w:val="F8F8F2"/>
+          <w:kern w:val="0"/>
+          <w:sz w:val="16"/>
+          <w:szCs w:val="16"/>
+          <w:lang w:eastAsia="es-ES_tradnl"/>
+          <w14:ligatures w14:val="none"/>
+        </w:rPr>
+        <w:t>"&gt;</w:t>
+      </w:r>
+    </w:p>
+    <w:p>
+      <w:pPr>
+        <w:shd w:val="clear" w:color="auto" w:fill="272822"/>
+        <w:tabs>
+          <w:tab w:val="left" w:pos="916"/>
+          <w:tab w:val="left" w:pos="1832"/>
+          <w:tab w:val="left" w:pos="2748"/>
+          <w:tab w:val="left" w:pos="3664"/>
+          <w:tab w:val="left" w:pos="4580"/>
+          <w:tab w:val="left" w:pos="5496"/>
+          <w:tab w:val="left" w:pos="6412"/>
+          <w:tab w:val="left" w:pos="7328"/>
+          <w:tab w:val="left" w:pos="8244"/>
+          <w:tab w:val="left" w:pos="9160"/>
+          <w:tab w:val="left" w:pos="10076"/>
+          <w:tab w:val="left" w:pos="10992"/>
+          <w:tab w:val="left" w:pos="11908"/>
+          <w:tab w:val="left" w:pos="12824"/>
+          <w:tab w:val="left" w:pos="13740"/>
+          <w:tab w:val="left" w:pos="14656"/>
+        </w:tabs>
+        <w:spacing w:before="0" w:after="0"/>
+        <w:rPr>
+          <w:rFonts w:ascii="Consolas" w:eastAsia="Times New Roman" w:hAnsi="Consolas" w:cs="Consolas"/>
+          <w:color w:val="F8F8F2"/>
+          <w:kern w:val="0"/>
+          <w:sz w:val="16"/>
+          <w:szCs w:val="16"/>
+          <w:lang w:eastAsia="es-ES_tradnl"/>
+          <w14:ligatures w14:val="none"/>
+        </w:rPr>
+      </w:pPr>
+      <w:r>
+        <w:rPr>
+          <w:rFonts w:ascii="Consolas" w:eastAsia="Times New Roman" w:hAnsi="Consolas" w:cs="Consolas"/>
+          <w:color w:val="F8F8F2"/>
+          <w:kern w:val="0"/>
+          <w:sz w:val="16"/>
+          <w:szCs w:val="16"/>
+          <w:lang w:eastAsia="es-ES_tradnl"/>
+          <w14:ligatures w14:val="none"/>
+        </w:rPr>
+        <w:t xml:space="preserve">        &lt;</w:t>
+      </w:r>
+      <w:r>
+        <w:rPr>
+          <w:rFonts w:ascii="Consolas" w:eastAsia="Times New Roman" w:hAnsi="Consolas" w:cs="Consolas"/>
+          <w:color w:val="F92672"/>
+          <w:kern w:val="0"/>
+          <w:sz w:val="16"/>
+          <w:szCs w:val="16"/>
+          <w:lang w:eastAsia="es-ES_tradnl"/>
+          <w14:ligatures w14:val="none"/>
+        </w:rPr>
+        <w:t>h1</w:t>
+      </w:r>
+      <w:proofErr w:type="gramStart"/>
+      <w:r>
+        <w:rPr>
+          <w:rFonts w:ascii="Consolas" w:eastAsia="Times New Roman" w:hAnsi="Consolas" w:cs="Consolas"/>
+          <w:color w:val="F8F8F2"/>
+          <w:kern w:val="0"/>
+          <w:sz w:val="16"/>
+          <w:szCs w:val="16"/>
+          <w:lang w:eastAsia="es-ES_tradnl"/>
+          <w14:ligatures w14:val="none"/>
+        </w:rPr>
+        <w:t>&gt;¡</w:t>
+      </w:r>
+      <w:proofErr w:type="gramEnd"/>
+      <w:r>
+        <w:rPr>
+          <w:rFonts w:ascii="Consolas" w:eastAsia="Times New Roman" w:hAnsi="Consolas" w:cs="Consolas"/>
+          <w:color w:val="F8F8F2"/>
+          <w:kern w:val="0"/>
+          <w:sz w:val="16"/>
+          <w:szCs w:val="16"/>
+          <w:lang w:eastAsia="es-ES_tradnl"/>
+          <w14:ligatures w14:val="none"/>
+        </w:rPr>
+        <w:t>Hola!&lt;/</w:t>
+      </w:r>
+      <w:r>
+        <w:rPr>
+          <w:rFonts w:ascii="Consolas" w:eastAsia="Times New Roman" w:hAnsi="Consolas" w:cs="Consolas"/>
+          <w:color w:val="F92672"/>
+          <w:kern w:val="0"/>
+          <w:sz w:val="16"/>
+          <w:szCs w:val="16"/>
+          <w:lang w:eastAsia="es-ES_tradnl"/>
+          <w14:ligatures w14:val="none"/>
+        </w:rPr>
+        <w:t>h1</w:t>
+      </w:r>
+      <w:r>
+        <w:rPr>
+          <w:rFonts w:ascii="Consolas" w:eastAsia="Times New Roman" w:hAnsi="Consolas" w:cs="Consolas"/>
+          <w:color w:val="F8F8F2"/>
+          <w:kern w:val="0"/>
+          <w:sz w:val="16"/>
+          <w:szCs w:val="16"/>
+          <w:lang w:eastAsia="es-ES_tradnl"/>
+          <w14:ligatures w14:val="none"/>
+        </w:rPr>
+        <w:t>&gt;</w:t>
+      </w:r>
+    </w:p>
+    <w:p>
+      <w:pPr>
+        <w:shd w:val="clear" w:color="auto" w:fill="272822"/>
+        <w:tabs>
+          <w:tab w:val="left" w:pos="916"/>
+          <w:tab w:val="left" w:pos="1832"/>
+          <w:tab w:val="left" w:pos="2748"/>
+          <w:tab w:val="left" w:pos="3664"/>
+          <w:tab w:val="left" w:pos="4580"/>
+          <w:tab w:val="left" w:pos="5496"/>
+          <w:tab w:val="left" w:pos="6412"/>
+          <w:tab w:val="left" w:pos="7328"/>
+          <w:tab w:val="left" w:pos="8244"/>
+          <w:tab w:val="left" w:pos="9160"/>
+          <w:tab w:val="left" w:pos="10076"/>
+          <w:tab w:val="left" w:pos="10992"/>
+          <w:tab w:val="left" w:pos="11908"/>
+          <w:tab w:val="left" w:pos="12824"/>
+          <w:tab w:val="left" w:pos="13740"/>
+          <w:tab w:val="left" w:pos="14656"/>
+        </w:tabs>
+        <w:spacing w:before="0" w:after="0"/>
+        <w:rPr>
+          <w:rFonts w:ascii="Consolas" w:eastAsia="Times New Roman" w:hAnsi="Consolas" w:cs="Consolas"/>
+          <w:color w:val="F8F8F2"/>
+          <w:kern w:val="0"/>
+          <w:sz w:val="16"/>
+          <w:szCs w:val="16"/>
+          <w:lang w:eastAsia="es-ES_tradnl"/>
+          <w14:ligatures w14:val="none"/>
+        </w:rPr>
+      </w:pPr>
+      <w:r>
+        <w:rPr>
+          <w:rFonts w:ascii="Consolas" w:eastAsia="Times New Roman" w:hAnsi="Consolas" w:cs="Consolas"/>
+          <w:color w:val="F8F8F2"/>
+          <w:kern w:val="0"/>
+          <w:sz w:val="16"/>
+          <w:szCs w:val="16"/>
+          <w:lang w:eastAsia="es-ES_tradnl"/>
+          <w14:ligatures w14:val="none"/>
+        </w:rPr>
+        <w:t xml:space="preserve">    &lt;/</w:t>
+      </w:r>
+      <w:proofErr w:type="spellStart"/>
+      <w:r>
+        <w:rPr>
+          <w:rFonts w:ascii="Consolas" w:eastAsia="Times New Roman" w:hAnsi="Consolas" w:cs="Consolas"/>
+          <w:color w:val="F92672"/>
+          <w:kern w:val="0"/>
+          <w:sz w:val="16"/>
+          <w:szCs w:val="16"/>
+          <w:lang w:eastAsia="es-ES_tradnl"/>
+          <w14:ligatures w14:val="none"/>
+        </w:rPr>
+        <w:t>div</w:t>
+      </w:r>
+      <w:proofErr w:type="spellEnd"/>
+      <w:r>
+        <w:rPr>
+          <w:rFonts w:ascii="Consolas" w:eastAsia="Times New Roman" w:hAnsi="Consolas" w:cs="Consolas"/>
+          <w:color w:val="F8F8F2"/>
+          <w:kern w:val="0"/>
+          <w:sz w:val="16"/>
+          <w:szCs w:val="16"/>
+          <w:lang w:eastAsia="es-ES_tradnl"/>
+          <w14:ligatures w14:val="none"/>
+        </w:rPr>
+        <w:t>&gt;</w:t>
+      </w:r>
+    </w:p>
+    <w:p>
+      <w:pPr>
+        <w:shd w:val="clear" w:color="auto" w:fill="272822"/>
+        <w:tabs>
+          <w:tab w:val="left" w:pos="916"/>
+          <w:tab w:val="left" w:pos="1832"/>
+          <w:tab w:val="left" w:pos="2748"/>
+          <w:tab w:val="left" w:pos="3664"/>
+          <w:tab w:val="left" w:pos="4580"/>
+          <w:tab w:val="left" w:pos="5496"/>
+          <w:tab w:val="left" w:pos="6412"/>
+          <w:tab w:val="left" w:pos="7328"/>
+          <w:tab w:val="left" w:pos="8244"/>
+          <w:tab w:val="left" w:pos="9160"/>
+          <w:tab w:val="left" w:pos="10076"/>
+          <w:tab w:val="left" w:pos="10992"/>
+          <w:tab w:val="left" w:pos="11908"/>
+          <w:tab w:val="left" w:pos="12824"/>
+          <w:tab w:val="left" w:pos="13740"/>
+          <w:tab w:val="left" w:pos="14656"/>
+        </w:tabs>
+        <w:spacing w:before="0" w:after="0"/>
+        <w:rPr>
+          <w:rFonts w:ascii="Consolas" w:eastAsia="Times New Roman" w:hAnsi="Consolas" w:cs="Consolas"/>
+          <w:color w:val="F8F8F2"/>
+          <w:kern w:val="0"/>
+          <w:sz w:val="16"/>
+          <w:szCs w:val="16"/>
+          <w:lang w:eastAsia="es-ES_tradnl"/>
+          <w14:ligatures w14:val="none"/>
+        </w:rPr>
+      </w:pPr>
+      <w:r>
+        <w:rPr>
+          <w:rFonts w:ascii="Consolas" w:eastAsia="Times New Roman" w:hAnsi="Consolas" w:cs="Consolas"/>
+          <w:color w:val="F8F8F2"/>
+          <w:kern w:val="0"/>
+          <w:sz w:val="16"/>
+          <w:szCs w:val="16"/>
+          <w:lang w:eastAsia="es-ES_tradnl"/>
+          <w14:ligatures w14:val="none"/>
+        </w:rPr>
+        <w:t xml:space="preserve">    &lt;</w:t>
+      </w:r>
+      <w:proofErr w:type="spellStart"/>
+      <w:r>
+        <w:rPr>
+          <w:rFonts w:ascii="Consolas" w:eastAsia="Times New Roman" w:hAnsi="Consolas" w:cs="Consolas"/>
+          <w:color w:val="F92672"/>
+          <w:kern w:val="0"/>
+          <w:sz w:val="16"/>
+          <w:szCs w:val="16"/>
+          <w:lang w:eastAsia="es-ES_tradnl"/>
+          <w14:ligatures w14:val="none"/>
+        </w:rPr>
+        <w:t>div</w:t>
+      </w:r>
+      <w:proofErr w:type="spellEnd"/>
+      <w:r>
+        <w:rPr>
+          <w:rFonts w:ascii="Consolas" w:eastAsia="Times New Roman" w:hAnsi="Consolas" w:cs="Consolas"/>
+          <w:color w:val="F92672"/>
+          <w:kern w:val="0"/>
+          <w:sz w:val="16"/>
+          <w:szCs w:val="16"/>
+          <w:lang w:eastAsia="es-ES_tradnl"/>
+          <w14:ligatures w14:val="none"/>
+        </w:rPr>
+        <w:t xml:space="preserve"> </w:t>
+      </w:r>
+      <w:r>
+        <w:rPr>
+          <w:rFonts w:ascii="Consolas" w:eastAsia="Times New Roman" w:hAnsi="Consolas" w:cs="Consolas"/>
+          <w:color w:val="A6E22E"/>
+          <w:kern w:val="0"/>
+          <w:sz w:val="16"/>
+          <w:szCs w:val="16"/>
+          <w:lang w:eastAsia="es-ES_tradnl"/>
+          <w14:ligatures w14:val="none"/>
+        </w:rPr>
+        <w:t>id</w:t>
+      </w:r>
+      <w:r>
+        <w:rPr>
+          <w:rFonts w:ascii="Consolas" w:eastAsia="Times New Roman" w:hAnsi="Consolas" w:cs="Consolas"/>
+          <w:color w:val="F8F8F2"/>
+          <w:kern w:val="0"/>
+          <w:sz w:val="16"/>
+          <w:szCs w:val="16"/>
+          <w:lang w:eastAsia="es-ES_tradnl"/>
+          <w14:ligatures w14:val="none"/>
+        </w:rPr>
+        <w:t>="</w:t>
+      </w:r>
+      <w:r>
+        <w:rPr>
+          <w:rFonts w:ascii="Consolas" w:eastAsia="Times New Roman" w:hAnsi="Consolas" w:cs="Consolas"/>
+          <w:color w:val="E6DB74"/>
+          <w:kern w:val="0"/>
+          <w:sz w:val="16"/>
+          <w:szCs w:val="16"/>
+          <w:lang w:eastAsia="es-ES_tradnl"/>
+          <w14:ligatures w14:val="none"/>
+        </w:rPr>
+        <w:t>frase</w:t>
+      </w:r>
+      <w:r>
+        <w:rPr>
+          <w:rFonts w:ascii="Consolas" w:eastAsia="Times New Roman" w:hAnsi="Consolas" w:cs="Consolas"/>
+          <w:color w:val="F8F8F2"/>
+          <w:kern w:val="0"/>
+          <w:sz w:val="16"/>
+          <w:szCs w:val="16"/>
+          <w:lang w:eastAsia="es-ES_tradnl"/>
+          <w14:ligatures w14:val="none"/>
+        </w:rPr>
+        <w:t>"&gt;Este es un ejemplo de opacidad&lt;/</w:t>
+      </w:r>
+      <w:proofErr w:type="spellStart"/>
+      <w:r>
+        <w:rPr>
+          <w:rFonts w:ascii="Consolas" w:eastAsia="Times New Roman" w:hAnsi="Consolas" w:cs="Consolas"/>
+          <w:color w:val="F92672"/>
+          <w:kern w:val="0"/>
+          <w:sz w:val="16"/>
+          <w:szCs w:val="16"/>
+          <w:lang w:eastAsia="es-ES_tradnl"/>
+          <w14:ligatures w14:val="none"/>
+        </w:rPr>
+        <w:t>div</w:t>
+      </w:r>
+      <w:proofErr w:type="spellEnd"/>
+      <w:r>
+        <w:rPr>
+          <w:rFonts w:ascii="Consolas" w:eastAsia="Times New Roman" w:hAnsi="Consolas" w:cs="Consolas"/>
+          <w:color w:val="F8F8F2"/>
+          <w:kern w:val="0"/>
+          <w:sz w:val="16"/>
+          <w:szCs w:val="16"/>
+          <w:lang w:eastAsia="es-ES_tradnl"/>
+          <w14:ligatures w14:val="none"/>
+        </w:rPr>
+        <w:t>&gt;</w:t>
+      </w:r>
+    </w:p>
+    <w:p>
+      <w:pPr>
+        <w:shd w:val="clear" w:color="auto" w:fill="272822"/>
+        <w:tabs>
+          <w:tab w:val="left" w:pos="916"/>
+          <w:tab w:val="left" w:pos="1832"/>
+          <w:tab w:val="left" w:pos="2748"/>
+          <w:tab w:val="left" w:pos="3664"/>
+          <w:tab w:val="left" w:pos="4580"/>
+          <w:tab w:val="left" w:pos="5496"/>
+          <w:tab w:val="left" w:pos="6412"/>
+          <w:tab w:val="left" w:pos="7328"/>
+          <w:tab w:val="left" w:pos="8244"/>
+          <w:tab w:val="left" w:pos="9160"/>
+          <w:tab w:val="left" w:pos="10076"/>
+          <w:tab w:val="left" w:pos="10992"/>
+          <w:tab w:val="left" w:pos="11908"/>
+          <w:tab w:val="left" w:pos="12824"/>
+          <w:tab w:val="left" w:pos="13740"/>
+          <w:tab w:val="left" w:pos="14656"/>
+        </w:tabs>
+        <w:spacing w:before="0" w:after="0"/>
+        <w:rPr>
+          <w:rFonts w:ascii="Consolas" w:eastAsia="Times New Roman" w:hAnsi="Consolas" w:cs="Consolas"/>
+          <w:color w:val="F8F8F2"/>
+          <w:kern w:val="0"/>
+          <w:sz w:val="16"/>
+          <w:szCs w:val="16"/>
+          <w:lang w:eastAsia="es-ES_tradnl"/>
+          <w14:ligatures w14:val="none"/>
+        </w:rPr>
+      </w:pPr>
+      <w:r>
+        <w:rPr>
+          <w:rFonts w:ascii="Consolas" w:eastAsia="Times New Roman" w:hAnsi="Consolas" w:cs="Consolas"/>
+          <w:color w:val="F8F8F2"/>
+          <w:kern w:val="0"/>
+          <w:sz w:val="16"/>
+          <w:szCs w:val="16"/>
+          <w:lang w:eastAsia="es-ES_tradnl"/>
+          <w14:ligatures w14:val="none"/>
+        </w:rPr>
+        <w:t xml:space="preserve">    &lt;</w:t>
+      </w:r>
+      <w:proofErr w:type="spellStart"/>
+      <w:r>
+        <w:rPr>
+          <w:rFonts w:ascii="Consolas" w:eastAsia="Times New Roman" w:hAnsi="Consolas" w:cs="Consolas"/>
+          <w:color w:val="F92672"/>
+          <w:kern w:val="0"/>
+          <w:sz w:val="16"/>
+          <w:szCs w:val="16"/>
+          <w:lang w:eastAsia="es-ES_tradnl"/>
+          <w14:ligatures w14:val="none"/>
+        </w:rPr>
+        <w:t>div</w:t>
+      </w:r>
+      <w:proofErr w:type="spellEnd"/>
+      <w:r>
+        <w:rPr>
+          <w:rFonts w:ascii="Consolas" w:eastAsia="Times New Roman" w:hAnsi="Consolas" w:cs="Consolas"/>
+          <w:color w:val="F92672"/>
+          <w:kern w:val="0"/>
+          <w:sz w:val="16"/>
+          <w:szCs w:val="16"/>
+          <w:lang w:eastAsia="es-ES_tradnl"/>
+          <w14:ligatures w14:val="none"/>
+        </w:rPr>
+        <w:t xml:space="preserve"> </w:t>
+      </w:r>
+      <w:r>
+        <w:rPr>
+          <w:rFonts w:ascii="Consolas" w:eastAsia="Times New Roman" w:hAnsi="Consolas" w:cs="Consolas"/>
+          <w:color w:val="A6E22E"/>
+          <w:kern w:val="0"/>
+          <w:sz w:val="16"/>
+          <w:szCs w:val="16"/>
+          <w:lang w:eastAsia="es-ES_tradnl"/>
+          <w14:ligatures w14:val="none"/>
+        </w:rPr>
+        <w:t>id</w:t>
+      </w:r>
+      <w:r>
+        <w:rPr>
+          <w:rFonts w:ascii="Consolas" w:eastAsia="Times New Roman" w:hAnsi="Consolas" w:cs="Consolas"/>
+          <w:color w:val="F8F8F2"/>
+          <w:kern w:val="0"/>
+          <w:sz w:val="16"/>
+          <w:szCs w:val="16"/>
+          <w:lang w:eastAsia="es-ES_tradnl"/>
+          <w14:ligatures w14:val="none"/>
+        </w:rPr>
+        <w:t>="</w:t>
+      </w:r>
+      <w:r>
+        <w:rPr>
+          <w:rFonts w:ascii="Consolas" w:eastAsia="Times New Roman" w:hAnsi="Consolas" w:cs="Consolas"/>
+          <w:color w:val="E6DB74"/>
+          <w:kern w:val="0"/>
+          <w:sz w:val="16"/>
+          <w:szCs w:val="16"/>
+          <w:lang w:eastAsia="es-ES_tradnl"/>
+          <w14:ligatures w14:val="none"/>
+        </w:rPr>
+        <w:t>despedida</w:t>
+      </w:r>
+      <w:r>
+        <w:rPr>
+          <w:rFonts w:ascii="Consolas" w:eastAsia="Times New Roman" w:hAnsi="Consolas" w:cs="Consolas"/>
+          <w:color w:val="F8F8F2"/>
+          <w:kern w:val="0"/>
+          <w:sz w:val="16"/>
+          <w:szCs w:val="16"/>
+          <w:lang w:eastAsia="es-ES_tradnl"/>
+          <w14:ligatures w14:val="none"/>
+        </w:rPr>
+        <w:t>"&gt;</w:t>
+      </w:r>
+    </w:p>
+    <w:p>
+      <w:pPr>
+        <w:shd w:val="clear" w:color="auto" w:fill="272822"/>
+        <w:tabs>
+          <w:tab w:val="left" w:pos="916"/>
+          <w:tab w:val="left" w:pos="1832"/>
+          <w:tab w:val="left" w:pos="2748"/>
+          <w:tab w:val="left" w:pos="3664"/>
+          <w:tab w:val="left" w:pos="4580"/>
+          <w:tab w:val="left" w:pos="5496"/>
+          <w:tab w:val="left" w:pos="6412"/>
+          <w:tab w:val="left" w:pos="7328"/>
+          <w:tab w:val="left" w:pos="8244"/>
+          <w:tab w:val="left" w:pos="9160"/>
+          <w:tab w:val="left" w:pos="10076"/>
+          <w:tab w:val="left" w:pos="10992"/>
+          <w:tab w:val="left" w:pos="11908"/>
+          <w:tab w:val="left" w:pos="12824"/>
+          <w:tab w:val="left" w:pos="13740"/>
+          <w:tab w:val="left" w:pos="14656"/>
+        </w:tabs>
+        <w:spacing w:before="0" w:after="0"/>
+        <w:rPr>
+          <w:rFonts w:ascii="Consolas" w:eastAsia="Times New Roman" w:hAnsi="Consolas" w:cs="Consolas"/>
+          <w:color w:val="F8F8F2"/>
+          <w:kern w:val="0"/>
+          <w:sz w:val="16"/>
+          <w:szCs w:val="16"/>
+          <w:lang w:eastAsia="es-ES_tradnl"/>
+          <w14:ligatures w14:val="none"/>
+        </w:rPr>
+      </w:pPr>
+      <w:r>
+        <w:rPr>
+          <w:rFonts w:ascii="Consolas" w:eastAsia="Times New Roman" w:hAnsi="Consolas" w:cs="Consolas"/>
+          <w:color w:val="F8F8F2"/>
+          <w:kern w:val="0"/>
+          <w:sz w:val="16"/>
+          <w:szCs w:val="16"/>
+          <w:lang w:eastAsia="es-ES_tradnl"/>
+          <w14:ligatures w14:val="none"/>
+        </w:rPr>
+        <w:t xml:space="preserve">        &lt;</w:t>
+      </w:r>
+      <w:r>
+        <w:rPr>
+          <w:rFonts w:ascii="Consolas" w:eastAsia="Times New Roman" w:hAnsi="Consolas" w:cs="Consolas"/>
+          <w:color w:val="F92672"/>
+          <w:kern w:val="0"/>
+          <w:sz w:val="16"/>
+          <w:szCs w:val="16"/>
+          <w:lang w:eastAsia="es-ES_tradnl"/>
+          <w14:ligatures w14:val="none"/>
+        </w:rPr>
+        <w:t>h2</w:t>
+      </w:r>
+      <w:proofErr w:type="gramStart"/>
+      <w:r>
+        <w:rPr>
+          <w:rFonts w:ascii="Consolas" w:eastAsia="Times New Roman" w:hAnsi="Consolas" w:cs="Consolas"/>
+          <w:color w:val="F8F8F2"/>
+          <w:kern w:val="0"/>
+          <w:sz w:val="16"/>
+          <w:szCs w:val="16"/>
+          <w:lang w:eastAsia="es-ES_tradnl"/>
+          <w14:ligatures w14:val="none"/>
+        </w:rPr>
+        <w:t>&gt;¡</w:t>
+      </w:r>
+      <w:proofErr w:type="gramEnd"/>
+      <w:r>
+        <w:rPr>
+          <w:rFonts w:ascii="Consolas" w:eastAsia="Times New Roman" w:hAnsi="Consolas" w:cs="Consolas"/>
+          <w:color w:val="F8F8F2"/>
+          <w:kern w:val="0"/>
+          <w:sz w:val="16"/>
+          <w:szCs w:val="16"/>
+          <w:lang w:eastAsia="es-ES_tradnl"/>
+          <w14:ligatures w14:val="none"/>
+        </w:rPr>
+        <w:t>Adiós!&gt;&lt;/</w:t>
+      </w:r>
+      <w:r>
+        <w:rPr>
+          <w:rFonts w:ascii="Consolas" w:eastAsia="Times New Roman" w:hAnsi="Consolas" w:cs="Consolas"/>
+          <w:color w:val="F92672"/>
+          <w:kern w:val="0"/>
+          <w:sz w:val="16"/>
+          <w:szCs w:val="16"/>
+          <w:lang w:eastAsia="es-ES_tradnl"/>
+          <w14:ligatures w14:val="none"/>
+        </w:rPr>
+        <w:t>h2</w:t>
+      </w:r>
+      <w:r>
+        <w:rPr>
+          <w:rFonts w:ascii="Consolas" w:eastAsia="Times New Roman" w:hAnsi="Consolas" w:cs="Consolas"/>
+          <w:color w:val="F8F8F2"/>
+          <w:kern w:val="0"/>
+          <w:sz w:val="16"/>
+          <w:szCs w:val="16"/>
+          <w:lang w:eastAsia="es-ES_tradnl"/>
+          <w14:ligatures w14:val="none"/>
+        </w:rPr>
+        <w:t>&gt;</w:t>
+      </w:r>
+    </w:p>
+    <w:p>
+      <w:pPr>
+        <w:shd w:val="clear" w:color="auto" w:fill="272822"/>
+        <w:tabs>
+          <w:tab w:val="left" w:pos="916"/>
+          <w:tab w:val="left" w:pos="1832"/>
+          <w:tab w:val="left" w:pos="2748"/>
+          <w:tab w:val="left" w:pos="3664"/>
+          <w:tab w:val="left" w:pos="4580"/>
+          <w:tab w:val="left" w:pos="5496"/>
+          <w:tab w:val="left" w:pos="6412"/>
+          <w:tab w:val="left" w:pos="7328"/>
+          <w:tab w:val="left" w:pos="8244"/>
+          <w:tab w:val="left" w:pos="9160"/>
+          <w:tab w:val="left" w:pos="10076"/>
+          <w:tab w:val="left" w:pos="10992"/>
+          <w:tab w:val="left" w:pos="11908"/>
+          <w:tab w:val="left" w:pos="12824"/>
+          <w:tab w:val="left" w:pos="13740"/>
+          <w:tab w:val="left" w:pos="14656"/>
+        </w:tabs>
+        <w:spacing w:before="0" w:after="0"/>
+        <w:rPr>
+          <w:rFonts w:ascii="Consolas" w:eastAsia="Times New Roman" w:hAnsi="Consolas" w:cs="Consolas"/>
+          <w:color w:val="F8F8F2"/>
+          <w:kern w:val="0"/>
+          <w:sz w:val="16"/>
+          <w:szCs w:val="16"/>
+          <w:lang w:eastAsia="es-ES_tradnl"/>
+          <w14:ligatures w14:val="none"/>
+        </w:rPr>
+      </w:pPr>
+      <w:r>
+        <w:rPr>
+          <w:rFonts w:ascii="Consolas" w:eastAsia="Times New Roman" w:hAnsi="Consolas" w:cs="Consolas"/>
+          <w:color w:val="F8F8F2"/>
+          <w:kern w:val="0"/>
+          <w:sz w:val="16"/>
+          <w:szCs w:val="16"/>
+          <w:lang w:eastAsia="es-ES_tradnl"/>
+          <w14:ligatures w14:val="none"/>
+        </w:rPr>
+        <w:t xml:space="preserve">    &lt;/</w:t>
+      </w:r>
+      <w:proofErr w:type="spellStart"/>
+      <w:r>
+        <w:rPr>
+          <w:rFonts w:ascii="Consolas" w:eastAsia="Times New Roman" w:hAnsi="Consolas" w:cs="Consolas"/>
+          <w:color w:val="F92672"/>
+          <w:kern w:val="0"/>
+          <w:sz w:val="16"/>
+          <w:szCs w:val="16"/>
+          <w:lang w:eastAsia="es-ES_tradnl"/>
+          <w14:ligatures w14:val="none"/>
+        </w:rPr>
+        <w:t>div</w:t>
+      </w:r>
+      <w:proofErr w:type="spellEnd"/>
+      <w:r>
+        <w:rPr>
+          <w:rFonts w:ascii="Consolas" w:eastAsia="Times New Roman" w:hAnsi="Consolas" w:cs="Consolas"/>
+          <w:color w:val="F8F8F2"/>
+          <w:kern w:val="0"/>
+          <w:sz w:val="16"/>
+          <w:szCs w:val="16"/>
+          <w:lang w:eastAsia="es-ES_tradnl"/>
+          <w14:ligatures w14:val="none"/>
+        </w:rPr>
+        <w:t>&gt;</w:t>
+      </w:r>
+    </w:p>
+    <w:p>
+      <w:pPr>
+        <w:shd w:val="clear" w:color="auto" w:fill="272822"/>
+        <w:tabs>
+          <w:tab w:val="left" w:pos="916"/>
+          <w:tab w:val="left" w:pos="1832"/>
+          <w:tab w:val="left" w:pos="2748"/>
+          <w:tab w:val="left" w:pos="3664"/>
+          <w:tab w:val="left" w:pos="4580"/>
+          <w:tab w:val="left" w:pos="5496"/>
+          <w:tab w:val="left" w:pos="6412"/>
+          <w:tab w:val="left" w:pos="7328"/>
+          <w:tab w:val="left" w:pos="8244"/>
+          <w:tab w:val="left" w:pos="9160"/>
+          <w:tab w:val="left" w:pos="10076"/>
+          <w:tab w:val="left" w:pos="10992"/>
+          <w:tab w:val="left" w:pos="11908"/>
+          <w:tab w:val="left" w:pos="12824"/>
+          <w:tab w:val="left" w:pos="13740"/>
+          <w:tab w:val="left" w:pos="14656"/>
+        </w:tabs>
+        <w:spacing w:before="0" w:after="0"/>
+        <w:rPr>
+          <w:rFonts w:ascii="Consolas" w:eastAsia="Times New Roman" w:hAnsi="Consolas" w:cs="Consolas"/>
+          <w:color w:val="F8F8F2"/>
+          <w:kern w:val="0"/>
+          <w:sz w:val="16"/>
+          <w:szCs w:val="16"/>
+          <w:lang w:eastAsia="es-ES_tradnl"/>
+          <w14:ligatures w14:val="none"/>
+        </w:rPr>
+      </w:pPr>
+      <w:r>
+        <w:rPr>
+          <w:rFonts w:ascii="Consolas" w:eastAsia="Times New Roman" w:hAnsi="Consolas" w:cs="Consolas"/>
+          <w:color w:val="F8F8F2"/>
+          <w:kern w:val="0"/>
+          <w:sz w:val="16"/>
+          <w:szCs w:val="16"/>
+          <w:lang w:eastAsia="es-ES_tradnl"/>
+          <w14:ligatures w14:val="none"/>
+        </w:rPr>
+        <w:t>&lt;/</w:t>
+      </w:r>
+      <w:proofErr w:type="spellStart"/>
+      <w:r>
+        <w:rPr>
+          <w:rFonts w:ascii="Consolas" w:eastAsia="Times New Roman" w:hAnsi="Consolas" w:cs="Consolas"/>
+          <w:color w:val="F92672"/>
+          <w:kern w:val="0"/>
+          <w:sz w:val="16"/>
+          <w:szCs w:val="16"/>
+          <w:lang w:eastAsia="es-ES_tradnl"/>
+          <w14:ligatures w14:val="none"/>
+        </w:rPr>
+        <w:t>body</w:t>
+      </w:r>
+      <w:proofErr w:type="spellEnd"/>
+      <w:r>
+        <w:rPr>
+          <w:rFonts w:ascii="Consolas" w:eastAsia="Times New Roman" w:hAnsi="Consolas" w:cs="Consolas"/>
+          <w:color w:val="F8F8F2"/>
+          <w:kern w:val="0"/>
+          <w:sz w:val="16"/>
+          <w:szCs w:val="16"/>
+          <w:lang w:eastAsia="es-ES_tradnl"/>
+          <w14:ligatures w14:val="none"/>
+        </w:rPr>
+        <w:t>&gt;</w:t>
+      </w:r>
+    </w:p>
+    <w:p>
+      <w:pPr>
+        <w:shd w:val="clear" w:color="auto" w:fill="272822"/>
+        <w:tabs>
+          <w:tab w:val="left" w:pos="916"/>
+          <w:tab w:val="left" w:pos="1832"/>
+          <w:tab w:val="left" w:pos="2748"/>
+          <w:tab w:val="left" w:pos="3664"/>
+          <w:tab w:val="left" w:pos="4580"/>
+          <w:tab w:val="left" w:pos="5496"/>
+          <w:tab w:val="left" w:pos="6412"/>
+          <w:tab w:val="left" w:pos="7328"/>
+          <w:tab w:val="left" w:pos="8244"/>
+          <w:tab w:val="left" w:pos="9160"/>
+          <w:tab w:val="left" w:pos="10076"/>
+          <w:tab w:val="left" w:pos="10992"/>
+          <w:tab w:val="left" w:pos="11908"/>
+          <w:tab w:val="left" w:pos="12824"/>
+          <w:tab w:val="left" w:pos="13740"/>
+          <w:tab w:val="left" w:pos="14656"/>
+        </w:tabs>
+        <w:spacing w:before="0" w:after="0"/>
+        <w:rPr>
+          <w:rFonts w:ascii="Consolas" w:eastAsia="Times New Roman" w:hAnsi="Consolas" w:cs="Consolas"/>
+          <w:color w:val="F8F8F2"/>
+          <w:kern w:val="0"/>
+          <w:sz w:val="16"/>
+          <w:szCs w:val="16"/>
+          <w:lang w:eastAsia="es-ES_tradnl"/>
+          <w14:ligatures w14:val="none"/>
+        </w:rPr>
+      </w:pPr>
+    </w:p>
+    <w:p>
+      <w:pPr>
+        <w:shd w:val="clear" w:color="auto" w:fill="272822"/>
+        <w:tabs>
+          <w:tab w:val="left" w:pos="916"/>
+          <w:tab w:val="left" w:pos="1832"/>
+          <w:tab w:val="left" w:pos="2748"/>
+          <w:tab w:val="left" w:pos="3664"/>
+          <w:tab w:val="left" w:pos="4580"/>
+          <w:tab w:val="left" w:pos="5496"/>
+          <w:tab w:val="left" w:pos="6412"/>
+          <w:tab w:val="left" w:pos="7328"/>
+          <w:tab w:val="left" w:pos="8244"/>
+          <w:tab w:val="left" w:pos="9160"/>
+          <w:tab w:val="left" w:pos="10076"/>
+          <w:tab w:val="left" w:pos="10992"/>
+          <w:tab w:val="left" w:pos="11908"/>
+          <w:tab w:val="left" w:pos="12824"/>
+          <w:tab w:val="left" w:pos="13740"/>
+          <w:tab w:val="left" w:pos="14656"/>
+        </w:tabs>
+        <w:spacing w:before="0" w:after="0"/>
+        <w:rPr>
+          <w:rFonts w:ascii="Consolas" w:eastAsia="Times New Roman" w:hAnsi="Consolas" w:cs="Consolas"/>
+          <w:color w:val="F8F8F2"/>
+          <w:kern w:val="0"/>
+          <w:sz w:val="16"/>
+          <w:szCs w:val="16"/>
+          <w:lang w:eastAsia="es-ES_tradnl"/>
+          <w14:ligatures w14:val="none"/>
+        </w:rPr>
+      </w:pPr>
+      <w:r>
+        <w:rPr>
+          <w:rFonts w:ascii="Consolas" w:eastAsia="Times New Roman" w:hAnsi="Consolas" w:cs="Consolas"/>
+          <w:color w:val="F8F8F2"/>
+          <w:kern w:val="0"/>
+          <w:sz w:val="16"/>
+          <w:szCs w:val="16"/>
+          <w:lang w:eastAsia="es-ES_tradnl"/>
+          <w14:ligatures w14:val="none"/>
+        </w:rPr>
+        <w:t>&lt;/</w:t>
+      </w:r>
+      <w:proofErr w:type="spellStart"/>
+      <w:r>
+        <w:rPr>
+          <w:rFonts w:ascii="Consolas" w:eastAsia="Times New Roman" w:hAnsi="Consolas" w:cs="Consolas"/>
+          <w:color w:val="F92672"/>
+          <w:kern w:val="0"/>
+          <w:sz w:val="16"/>
+          <w:szCs w:val="16"/>
+          <w:lang w:eastAsia="es-ES_tradnl"/>
+          <w14:ligatures w14:val="none"/>
+        </w:rPr>
+        <w:t>html</w:t>
+      </w:r>
+      <w:proofErr w:type="spellEnd"/>
+      <w:r>
+        <w:rPr>
+          <w:rFonts w:ascii="Consolas" w:eastAsia="Times New Roman" w:hAnsi="Consolas" w:cs="Consolas"/>
+          <w:color w:val="F8F8F2"/>
+          <w:kern w:val="0"/>
+          <w:sz w:val="16"/>
+          <w:szCs w:val="16"/>
+          <w:lang w:eastAsia="es-ES_tradnl"/>
+          <w14:ligatures w14:val="none"/>
+        </w:rPr>
+        <w:t>&gt;</w:t>
+      </w:r>
+    </w:p>
+    <w:p>
+      <w:pPr>
+        <w:rPr>
+          <w:lang w:val="es-ES_tradnl"/>
+        </w:rPr>
+      </w:pPr>
+    </w:p>
+    <w:p>
+      <w:pPr>
+        <w:rPr>
+          <w:lang w:val="es-ES_tradnl"/>
+        </w:rPr>
+      </w:pPr>
+      <w:r>
+        <w:rPr>
+          <w:noProof/>
+          <w:lang w:val="es-ES_tradnl"/>
+        </w:rPr>
+        <w:lastRenderedPageBreak/>
+        <w:drawing>
+          <wp:inline distT="0" distB="0" distL="0" distR="0" wp14:anchorId="58CD50EE" wp14:editId="2FF9AADE">
+            <wp:extent cx="6645910" cy="2513965"/>
+            <wp:effectExtent l="0" t="0" r="0" b="635"/>
+            <wp:docPr id="1861225671" name="Imagen 8" descr="Interfaz de usuario gráfica, Texto, Aplicación, Teams&#10;&#10;El contenido generado por IA puede ser incorrecto."/>
+            <wp:cNvGraphicFramePr>
+              <a:graphicFrameLocks xmlns:a="http://schemas.openxmlformats.org/drawingml/2006/main" noChangeAspect="1"/>
+            </wp:cNvGraphicFramePr>
+            <a:graphic xmlns:a="http://schemas.openxmlformats.org/drawingml/2006/main">
+              <a:graphicData uri="http://schemas.openxmlformats.org/drawingml/2006/picture">
+                <pic:pic xmlns:pic="http://schemas.openxmlformats.org/drawingml/2006/picture">
+                  <pic:nvPicPr>
+                    <pic:cNvPr id="1861225671" name="Imagen 8" descr="Interfaz de usuario gráfica, Texto, Aplicación, Teams&#10;&#10;El contenido generado por IA puede ser incorrecto."/>
+                    <pic:cNvPicPr/>
+                  </pic:nvPicPr>
+                  <pic:blipFill>
+                    <a:blip r:embed="rId14" cstate="print">
+                      <a:extLst>
+                        <a:ext uri="{28A0092B-C50C-407E-A947-70E740481C1C}">
+                          <a14:useLocalDpi xmlns:a14="http://schemas.microsoft.com/office/drawing/2010/main" val="0"/>
+                        </a:ext>
+                      </a:extLst>
+                    </a:blip>
+                    <a:stretch>
+                      <a:fillRect/>
+                    </a:stretch>
+                  </pic:blipFill>
+                  <pic:spPr>
+                    <a:xfrm>
+                      <a:off x="0" y="0"/>
+                      <a:ext cx="6645910" cy="2513965"/>
+                    </a:xfrm>
+                    <a:prstGeom prst="rect">
+                      <a:avLst/>
+                    </a:prstGeom>
+                  </pic:spPr>
+                </pic:pic>
+              </a:graphicData>
+            </a:graphic>
+          </wp:inline>
+        </w:drawing>
+      </w:r>
+    </w:p>
+    <w:p>
+      <w:pPr>
+        <w:rPr>
+          <w:lang w:val="es-ES_tradnl"/>
+        </w:rPr>
+      </w:pPr>
+      <w:r>
+        <w:rPr>
+          <w:noProof/>
+          <w:lang w:val="es-ES_tradnl"/>
+        </w:rPr>
+        <w:drawing>
+          <wp:inline distT="0" distB="0" distL="0" distR="0" wp14:anchorId="79B4629E" wp14:editId="2970E52A">
+            <wp:extent cx="6645910" cy="1581785"/>
+            <wp:effectExtent l="0" t="0" r="0" b="5715"/>
+            <wp:docPr id="403591996" name="Imagen 9" descr="Interfaz de usuario gráfica&#10;&#10;El contenido generado por IA puede ser incorrecto."/>
+            <wp:cNvGraphicFramePr>
+              <a:graphicFrameLocks xmlns:a="http://schemas.openxmlformats.org/drawingml/2006/main" noChangeAspect="1"/>
+            </wp:cNvGraphicFramePr>
+            <a:graphic xmlns:a="http://schemas.openxmlformats.org/drawingml/2006/main">
+              <a:graphicData uri="http://schemas.openxmlformats.org/drawingml/2006/picture">
+                <pic:pic xmlns:pic="http://schemas.openxmlformats.org/drawingml/2006/picture">
+                  <pic:nvPicPr>
+                    <pic:cNvPr id="403591996" name="Imagen 9" descr="Interfaz de usuario gráfica&#10;&#10;El contenido generado por IA puede ser incorrecto."/>
+                    <pic:cNvPicPr/>
+                  </pic:nvPicPr>
+                  <pic:blipFill>
+                    <a:blip r:embed="rId15" cstate="print">
+                      <a:extLst>
+                        <a:ext uri="{28A0092B-C50C-407E-A947-70E740481C1C}">
+                          <a14:useLocalDpi xmlns:a14="http://schemas.microsoft.com/office/drawing/2010/main" val="0"/>
+                        </a:ext>
+                      </a:extLst>
+                    </a:blip>
+                    <a:stretch>
+                      <a:fillRect/>
+                    </a:stretch>
+                  </pic:blipFill>
+                  <pic:spPr>
+                    <a:xfrm>
+                      <a:off x="0" y="0"/>
+                      <a:ext cx="6645910" cy="1581785"/>
+                    </a:xfrm>
+                    <a:prstGeom prst="rect">
+                      <a:avLst/>
+                    </a:prstGeom>
+                  </pic:spPr>
+                </pic:pic>
+              </a:graphicData>
+            </a:graphic>
+          </wp:inline>
+        </w:drawing>
+      </w:r>
     </w:p>
     <w:sectPr>
-      <w:footerReference w:type="even" r:id="rId11"/>
-      <w:footerReference w:type="default" r:id="rId12"/>
+      <w:footerReference w:type="even" r:id="rId16"/>
+      <w:footerReference w:type="default" r:id="rId17"/>
       <w:pgSz w:w="11906" w:h="16838"/>
       <w:pgMar w:top="720" w:right="720" w:bottom="720" w:left="720" w:header="708" w:footer="708" w:gutter="0"/>
       <w:cols w:space="708"/>
@@ -1443,6 +5454,78 @@
     <w:unhideWhenUsed/>
     <w:rsid w:val="008F1C26"/>
   </w:style>
+  <w:style w:type="paragraph" w:styleId="HTMLconformatoprevio">
+    <w:name w:val="HTML Preformatted"/>
+    <w:basedOn w:val="Normal"/>
+    <w:link w:val="HTMLconformatoprevioCar"/>
+    <w:uiPriority w:val="99"/>
+    <w:semiHidden/>
+    <w:unhideWhenUsed/>
+    <w:rsid w:val="006D0096"/>
+    <w:pPr>
+      <w:tabs>
+        <w:tab w:val="left" w:pos="916"/>
+        <w:tab w:val="left" w:pos="1832"/>
+        <w:tab w:val="left" w:pos="2748"/>
+        <w:tab w:val="left" w:pos="3664"/>
+        <w:tab w:val="left" w:pos="4580"/>
+        <w:tab w:val="left" w:pos="5496"/>
+        <w:tab w:val="left" w:pos="6412"/>
+        <w:tab w:val="left" w:pos="7328"/>
+        <w:tab w:val="left" w:pos="8244"/>
+        <w:tab w:val="left" w:pos="9160"/>
+        <w:tab w:val="left" w:pos="10076"/>
+        <w:tab w:val="left" w:pos="10992"/>
+        <w:tab w:val="left" w:pos="11908"/>
+        <w:tab w:val="left" w:pos="12824"/>
+        <w:tab w:val="left" w:pos="13740"/>
+        <w:tab w:val="left" w:pos="14656"/>
+      </w:tabs>
+      <w:spacing w:before="0" w:after="0"/>
+    </w:pPr>
+    <w:rPr>
+      <w:rFonts w:ascii="Courier New" w:eastAsia="Times New Roman" w:hAnsi="Courier New" w:cs="Courier New"/>
+      <w:kern w:val="0"/>
+      <w:sz w:val="20"/>
+      <w:szCs w:val="20"/>
+      <w:lang w:eastAsia="es-ES_tradnl"/>
+      <w14:ligatures w14:val="none"/>
+    </w:rPr>
+  </w:style>
+  <w:style w:type="character" w:customStyle="1" w:styleId="HTMLconformatoprevioCar">
+    <w:name w:val="HTML con formato previo Car"/>
+    <w:basedOn w:val="Fuentedeprrafopredeter"/>
+    <w:link w:val="HTMLconformatoprevio"/>
+    <w:uiPriority w:val="99"/>
+    <w:semiHidden/>
+    <w:rsid w:val="006D0096"/>
+    <w:rPr>
+      <w:rFonts w:ascii="Courier New" w:eastAsia="Times New Roman" w:hAnsi="Courier New" w:cs="Courier New"/>
+      <w:kern w:val="0"/>
+      <w:sz w:val="20"/>
+      <w:szCs w:val="20"/>
+      <w:lang w:eastAsia="es-ES_tradnl"/>
+      <w14:ligatures w14:val="none"/>
+    </w:rPr>
+  </w:style>
+  <w:style w:type="character" w:styleId="CdigoHTML">
+    <w:name w:val="HTML Code"/>
+    <w:basedOn w:val="Fuentedeprrafopredeter"/>
+    <w:uiPriority w:val="99"/>
+    <w:semiHidden/>
+    <w:unhideWhenUsed/>
+    <w:rsid w:val="006D0096"/>
+    <w:rPr>
+      <w:rFonts w:ascii="Courier New" w:eastAsia="Times New Roman" w:hAnsi="Courier New" w:cs="Courier New"/>
+      <w:sz w:val="20"/>
+      <w:szCs w:val="20"/>
+    </w:rPr>
+  </w:style>
+  <w:style w:type="character" w:customStyle="1" w:styleId="token">
+    <w:name w:val="token"/>
+    <w:basedOn w:val="Fuentedeprrafopredeter"/>
+    <w:rsid w:val="006D0096"/>
+  </w:style>
 </w:styles>
 </file>
 

</xml_diff>